<commit_message>
Scrum Team - Ajuste de Atividades
</commit_message>
<xml_diff>
--- a/Documentacao/Artefatos/Atividade01-F.docx
+++ b/Documentacao/Artefatos/Atividade01-F.docx
@@ -5601,8 +5601,6 @@
         </w:rPr>
       </w:pPr>
       <w:bookmarkStart w:id="9" w:name="_Toc7"/>
-      <w:bookmarkStart w:id="10" w:name="_GoBack"/>
-      <w:bookmarkEnd w:id="10"/>
       <w:r>
         <w:rPr>
           <w:rStyle w:val="PageNumber"/>
@@ -5694,7 +5692,7 @@
           <w:rFonts w:ascii="Arial" w:eastAsia="Arial" w:hAnsi="Arial" w:cs="Arial"/>
         </w:rPr>
       </w:pPr>
-      <w:bookmarkStart w:id="11" w:name="_Toc8"/>
+      <w:bookmarkStart w:id="10" w:name="_Toc8"/>
       <w:r>
         <w:rPr>
           <w:rStyle w:val="PageNumber"/>
@@ -5703,7 +5701,7 @@
         <w:lastRenderedPageBreak/>
         <w:t>Subprocesso Encerramento</w:t>
       </w:r>
-      <w:bookmarkEnd w:id="11"/>
+      <w:bookmarkEnd w:id="10"/>
     </w:p>
     <w:p>
       <w:pPr>
@@ -5975,7 +5973,7 @@
           <w:szCs w:val="28"/>
         </w:rPr>
       </w:pPr>
-      <w:bookmarkStart w:id="12" w:name="_Toc9"/>
+      <w:bookmarkStart w:id="11" w:name="_Toc9"/>
       <w:r>
         <w:rPr>
           <w:rStyle w:val="PageNumber"/>
@@ -5985,7 +5983,2120 @@
         </w:rPr>
         <w:t>Atividades</w:t>
       </w:r>
+      <w:bookmarkEnd w:id="11"/>
+    </w:p>
+    <w:p>
+      <w:pPr>
+        <w:pStyle w:val="PSCComentarioTemplate"/>
+        <w:spacing w:before="0" w:after="0"/>
+        <w:rPr>
+          <w:rFonts w:ascii="Arial" w:eastAsia="Arial" w:hAnsi="Arial" w:cs="Arial"/>
+          <w:i w:val="0"/>
+          <w:iCs w:val="0"/>
+          <w:sz w:val="24"/>
+          <w:szCs w:val="24"/>
+        </w:rPr>
+      </w:pPr>
+    </w:p>
+    <w:p>
+      <w:pPr>
+        <w:pStyle w:val="PSCComentarioTemplate"/>
+        <w:spacing w:before="0" w:after="0"/>
+        <w:rPr>
+          <w:rFonts w:ascii="Arial" w:eastAsia="Arial" w:hAnsi="Arial" w:cs="Arial"/>
+          <w:i w:val="0"/>
+          <w:iCs w:val="0"/>
+          <w:sz w:val="24"/>
+          <w:szCs w:val="24"/>
+        </w:rPr>
+      </w:pPr>
+    </w:p>
+    <w:p>
+      <w:pPr>
+        <w:pStyle w:val="PSCComentarioTemplate"/>
+        <w:spacing w:before="0" w:after="0"/>
+        <w:rPr>
+          <w:rFonts w:ascii="Arial" w:eastAsia="Arial" w:hAnsi="Arial" w:cs="Arial"/>
+          <w:b/>
+          <w:i w:val="0"/>
+          <w:iCs w:val="0"/>
+          <w:sz w:val="24"/>
+          <w:szCs w:val="24"/>
+        </w:rPr>
+      </w:pPr>
+      <w:r>
+        <w:rPr>
+          <w:rFonts w:ascii="Arial" w:eastAsia="Arial" w:hAnsi="Arial" w:cs="Arial"/>
+          <w:b/>
+          <w:i w:val="0"/>
+          <w:iCs w:val="0"/>
+          <w:sz w:val="24"/>
+          <w:szCs w:val="24"/>
+        </w:rPr>
+        <w:t>Macro</w:t>
+      </w:r>
+    </w:p>
+    <w:p>
+      <w:pPr>
+        <w:pStyle w:val="PSCComentarioTemplate"/>
+        <w:spacing w:before="0" w:after="0"/>
+        <w:rPr>
+          <w:rFonts w:ascii="Arial" w:eastAsia="Arial" w:hAnsi="Arial" w:cs="Arial"/>
+          <w:b/>
+          <w:i w:val="0"/>
+          <w:iCs w:val="0"/>
+          <w:sz w:val="24"/>
+          <w:szCs w:val="24"/>
+        </w:rPr>
+      </w:pPr>
+    </w:p>
+    <w:p>
+      <w:pPr>
+        <w:pStyle w:val="PSCComentarioTemplate"/>
+        <w:spacing w:before="0" w:after="0"/>
+        <w:rPr>
+          <w:rFonts w:ascii="Arial" w:eastAsia="Arial" w:hAnsi="Arial" w:cs="Arial"/>
+          <w:b/>
+          <w:i w:val="0"/>
+          <w:iCs w:val="0"/>
+          <w:sz w:val="24"/>
+          <w:szCs w:val="24"/>
+        </w:rPr>
+      </w:pPr>
+      <w:r>
+        <w:rPr>
+          <w:rFonts w:ascii="Arial" w:eastAsia="Arial" w:hAnsi="Arial" w:cs="Arial"/>
+          <w:b/>
+          <w:i w:val="0"/>
+          <w:iCs w:val="0"/>
+          <w:sz w:val="24"/>
+          <w:szCs w:val="24"/>
+        </w:rPr>
+        <w:t>Iniciação</w:t>
+      </w:r>
+    </w:p>
+    <w:p>
+      <w:pPr>
+        <w:pStyle w:val="PSCComentarioTemplate"/>
+        <w:spacing w:before="0" w:after="0"/>
+        <w:rPr>
+          <w:rFonts w:ascii="Arial" w:eastAsia="Arial" w:hAnsi="Arial" w:cs="Arial"/>
+          <w:b/>
+          <w:i w:val="0"/>
+          <w:iCs w:val="0"/>
+          <w:sz w:val="24"/>
+          <w:szCs w:val="24"/>
+        </w:rPr>
+      </w:pPr>
+    </w:p>
+    <w:p>
+      <w:pPr>
+        <w:pStyle w:val="PSCComentarioTemplate"/>
+        <w:spacing w:before="0" w:after="0"/>
+        <w:rPr>
+          <w:rFonts w:ascii="Arial" w:eastAsia="Arial" w:hAnsi="Arial" w:cs="Arial"/>
+          <w:b/>
+          <w:i w:val="0"/>
+          <w:iCs w:val="0"/>
+          <w:sz w:val="24"/>
+          <w:szCs w:val="24"/>
+        </w:rPr>
+      </w:pPr>
+      <w:r>
+        <w:rPr>
+          <w:rFonts w:ascii="Arial" w:eastAsia="Arial" w:hAnsi="Arial" w:cs="Arial"/>
+          <w:b/>
+          <w:i w:val="0"/>
+          <w:iCs w:val="0"/>
+          <w:sz w:val="24"/>
+          <w:szCs w:val="24"/>
+        </w:rPr>
+        <w:t>Planejamento</w:t>
+      </w:r>
+    </w:p>
+    <w:p>
+      <w:pPr>
+        <w:pStyle w:val="PSCComentarioTemplate"/>
+        <w:spacing w:before="0" w:after="0"/>
+        <w:rPr>
+          <w:rFonts w:ascii="Arial" w:eastAsia="Arial" w:hAnsi="Arial" w:cs="Arial"/>
+          <w:b/>
+          <w:i w:val="0"/>
+          <w:iCs w:val="0"/>
+          <w:sz w:val="24"/>
+          <w:szCs w:val="24"/>
+        </w:rPr>
+      </w:pPr>
+    </w:p>
+    <w:p>
+      <w:pPr>
+        <w:pStyle w:val="PSCComentarioTemplate"/>
+        <w:spacing w:before="0" w:after="0"/>
+        <w:rPr>
+          <w:rFonts w:ascii="Arial" w:eastAsia="Arial" w:hAnsi="Arial" w:cs="Arial"/>
+          <w:b/>
+          <w:i w:val="0"/>
+          <w:iCs w:val="0"/>
+          <w:sz w:val="24"/>
+          <w:szCs w:val="24"/>
+        </w:rPr>
+      </w:pPr>
+    </w:p>
+    <w:p>
+      <w:pPr>
+        <w:pStyle w:val="PSCComentarioTemplate"/>
+        <w:rPr>
+          <w:rFonts w:ascii="Arial" w:eastAsia="Arial" w:hAnsi="Arial" w:cs="Arial"/>
+          <w:i w:val="0"/>
+          <w:iCs w:val="0"/>
+          <w:sz w:val="20"/>
+          <w:szCs w:val="20"/>
+        </w:rPr>
+      </w:pPr>
+      <w:r>
+        <w:rPr>
+          <w:rFonts w:ascii="Arial" w:eastAsia="Arial" w:hAnsi="Arial" w:cs="Arial"/>
+          <w:i w:val="0"/>
+          <w:iCs w:val="0"/>
+          <w:sz w:val="20"/>
+          <w:szCs w:val="20"/>
+        </w:rPr>
+        <w:t>Processo:Planejamento</w:t>
+      </w:r>
+    </w:p>
+    <w:p>
+      <w:pPr>
+        <w:pStyle w:val="PSCComentarioTemplate"/>
+        <w:rPr>
+          <w:rFonts w:ascii="Arial" w:eastAsia="Arial" w:hAnsi="Arial" w:cs="Arial"/>
+          <w:i w:val="0"/>
+          <w:iCs w:val="0"/>
+          <w:sz w:val="20"/>
+          <w:szCs w:val="20"/>
+        </w:rPr>
+      </w:pPr>
+      <w:r>
+        <w:rPr>
+          <w:rFonts w:ascii="Arial" w:eastAsia="Arial" w:hAnsi="Arial" w:cs="Arial"/>
+          <w:i w:val="0"/>
+          <w:iCs w:val="0"/>
+          <w:sz w:val="20"/>
+          <w:szCs w:val="20"/>
+        </w:rPr>
+        <w:t>Atividade: Estimar Esforço para Estórias de Usuário</w:t>
+      </w:r>
+    </w:p>
+    <w:p>
+      <w:pPr>
+        <w:pStyle w:val="PSCComentarioTemplate"/>
+        <w:rPr>
+          <w:rFonts w:ascii="Arial" w:eastAsia="Arial" w:hAnsi="Arial" w:cs="Arial"/>
+          <w:i w:val="0"/>
+          <w:iCs w:val="0"/>
+          <w:sz w:val="20"/>
+          <w:szCs w:val="20"/>
+        </w:rPr>
+      </w:pPr>
+      <w:r>
+        <w:rPr>
+          <w:rFonts w:ascii="Arial" w:eastAsia="Arial" w:hAnsi="Arial" w:cs="Arial"/>
+          <w:i w:val="0"/>
+          <w:iCs w:val="0"/>
+          <w:sz w:val="20"/>
+          <w:szCs w:val="20"/>
+        </w:rPr>
+        <w:t>Objetivo: Verificar com o time se as estórias de usuário estão compreensíveis e se cabe em uma sprint ou tem que ser quebrada em várias estórias para poder caber em uma ou mais sprints.</w:t>
+      </w:r>
+    </w:p>
+    <w:p>
+      <w:pPr>
+        <w:pStyle w:val="PSCComentarioTemplate"/>
+        <w:rPr>
+          <w:rFonts w:ascii="Arial" w:eastAsia="Arial" w:hAnsi="Arial" w:cs="Arial"/>
+          <w:i w:val="0"/>
+          <w:iCs w:val="0"/>
+          <w:sz w:val="20"/>
+          <w:szCs w:val="20"/>
+        </w:rPr>
+      </w:pPr>
+      <w:r>
+        <w:rPr>
+          <w:rFonts w:ascii="Arial" w:eastAsia="Arial" w:hAnsi="Arial" w:cs="Arial"/>
+          <w:i w:val="0"/>
+          <w:iCs w:val="0"/>
+          <w:sz w:val="20"/>
+          <w:szCs w:val="20"/>
+        </w:rPr>
+        <w:t>Responsáveis: Scrum Team e Scrum Master</w:t>
+      </w:r>
+    </w:p>
+    <w:p>
+      <w:pPr>
+        <w:pStyle w:val="PSCComentarioTemplate"/>
+        <w:rPr>
+          <w:rFonts w:ascii="Arial" w:eastAsia="Arial" w:hAnsi="Arial" w:cs="Arial"/>
+          <w:i w:val="0"/>
+          <w:iCs w:val="0"/>
+          <w:sz w:val="20"/>
+          <w:szCs w:val="20"/>
+        </w:rPr>
+      </w:pPr>
+    </w:p>
+    <w:p>
+      <w:pPr>
+        <w:pStyle w:val="PSCComentarioTemplate"/>
+        <w:rPr>
+          <w:rFonts w:ascii="Arial" w:eastAsia="Arial" w:hAnsi="Arial" w:cs="Arial"/>
+          <w:i w:val="0"/>
+          <w:iCs w:val="0"/>
+          <w:sz w:val="20"/>
+          <w:szCs w:val="20"/>
+        </w:rPr>
+      </w:pPr>
+      <w:r>
+        <w:rPr>
+          <w:rFonts w:ascii="Arial" w:eastAsia="Arial" w:hAnsi="Arial" w:cs="Arial"/>
+          <w:i w:val="0"/>
+          <w:iCs w:val="0"/>
+          <w:sz w:val="20"/>
+          <w:szCs w:val="20"/>
+        </w:rPr>
+        <w:t>Processo:Planejamento</w:t>
+      </w:r>
+    </w:p>
+    <w:p>
+      <w:pPr>
+        <w:pStyle w:val="PSCComentarioTemplate"/>
+        <w:rPr>
+          <w:rFonts w:ascii="Arial" w:eastAsia="Arial" w:hAnsi="Arial" w:cs="Arial"/>
+          <w:i w:val="0"/>
+          <w:iCs w:val="0"/>
+          <w:sz w:val="20"/>
+          <w:szCs w:val="20"/>
+        </w:rPr>
+      </w:pPr>
+      <w:r>
+        <w:rPr>
+          <w:rFonts w:ascii="Arial" w:eastAsia="Arial" w:hAnsi="Arial" w:cs="Arial"/>
+          <w:i w:val="0"/>
+          <w:iCs w:val="0"/>
+          <w:sz w:val="20"/>
+          <w:szCs w:val="20"/>
+        </w:rPr>
+        <w:t>Atividade: Dividir as Estórias dos Usuários em Sprints.</w:t>
+      </w:r>
+    </w:p>
+    <w:p>
+      <w:pPr>
+        <w:pStyle w:val="PSCComentarioTemplate"/>
+        <w:rPr>
+          <w:rFonts w:ascii="Arial" w:eastAsia="Arial" w:hAnsi="Arial" w:cs="Arial"/>
+          <w:i w:val="0"/>
+          <w:iCs w:val="0"/>
+          <w:sz w:val="20"/>
+          <w:szCs w:val="20"/>
+        </w:rPr>
+      </w:pPr>
+      <w:r>
+        <w:rPr>
+          <w:rFonts w:ascii="Arial" w:eastAsia="Arial" w:hAnsi="Arial" w:cs="Arial"/>
+          <w:i w:val="0"/>
+          <w:iCs w:val="0"/>
+          <w:sz w:val="20"/>
+          <w:szCs w:val="20"/>
+        </w:rPr>
+        <w:t>Objetivo: Organizar as sprints com as estórias de usuários pretendidas a serem realizadas.</w:t>
+      </w:r>
+    </w:p>
+    <w:p>
+      <w:pPr>
+        <w:pStyle w:val="PSCComentarioTemplate"/>
+        <w:rPr>
+          <w:rFonts w:ascii="Arial" w:eastAsia="Arial" w:hAnsi="Arial" w:cs="Arial"/>
+          <w:i w:val="0"/>
+          <w:iCs w:val="0"/>
+          <w:sz w:val="20"/>
+          <w:szCs w:val="20"/>
+        </w:rPr>
+      </w:pPr>
+      <w:r>
+        <w:rPr>
+          <w:rFonts w:ascii="Arial" w:eastAsia="Arial" w:hAnsi="Arial" w:cs="Arial"/>
+          <w:i w:val="0"/>
+          <w:iCs w:val="0"/>
+          <w:sz w:val="20"/>
+          <w:szCs w:val="20"/>
+        </w:rPr>
+        <w:t>Saída: Kanban e Documento de Sprint Planning</w:t>
+      </w:r>
+    </w:p>
+    <w:p>
+      <w:pPr>
+        <w:pStyle w:val="PSCComentarioTemplate"/>
+        <w:spacing w:before="0" w:after="0"/>
+        <w:rPr>
+          <w:rFonts w:ascii="Arial" w:eastAsia="Arial" w:hAnsi="Arial" w:cs="Arial"/>
+          <w:i w:val="0"/>
+          <w:iCs w:val="0"/>
+          <w:sz w:val="20"/>
+          <w:szCs w:val="20"/>
+        </w:rPr>
+      </w:pPr>
+      <w:r>
+        <w:rPr>
+          <w:rFonts w:ascii="Arial" w:eastAsia="Arial" w:hAnsi="Arial" w:cs="Arial"/>
+          <w:i w:val="0"/>
+          <w:iCs w:val="0"/>
+          <w:sz w:val="20"/>
+          <w:szCs w:val="20"/>
+        </w:rPr>
+        <w:t>Responsáveis: Scrum Team e Scrum Master</w:t>
+      </w:r>
+    </w:p>
+    <w:p>
+      <w:pPr>
+        <w:pStyle w:val="PSCComentarioTemplate"/>
+        <w:spacing w:before="0" w:after="0"/>
+        <w:rPr>
+          <w:rFonts w:ascii="Arial" w:eastAsia="Arial" w:hAnsi="Arial" w:cs="Arial"/>
+          <w:b/>
+          <w:i w:val="0"/>
+          <w:iCs w:val="0"/>
+          <w:sz w:val="24"/>
+          <w:szCs w:val="24"/>
+        </w:rPr>
+      </w:pPr>
+    </w:p>
+    <w:p>
+      <w:pPr>
+        <w:pStyle w:val="PSCComentarioTemplate"/>
+        <w:spacing w:before="0" w:after="0"/>
+        <w:rPr>
+          <w:rFonts w:ascii="Arial" w:eastAsia="Arial" w:hAnsi="Arial" w:cs="Arial"/>
+          <w:b/>
+          <w:i w:val="0"/>
+          <w:iCs w:val="0"/>
+          <w:sz w:val="24"/>
+          <w:szCs w:val="24"/>
+        </w:rPr>
+      </w:pPr>
+      <w:r>
+        <w:rPr>
+          <w:rFonts w:ascii="Arial" w:eastAsia="Arial" w:hAnsi="Arial" w:cs="Arial"/>
+          <w:b/>
+          <w:i w:val="0"/>
+          <w:iCs w:val="0"/>
+          <w:sz w:val="24"/>
+          <w:szCs w:val="24"/>
+        </w:rPr>
+        <w:t>Execução</w:t>
+      </w:r>
+    </w:p>
+    <w:p>
+      <w:pPr>
+        <w:pStyle w:val="PSCComentarioTemplate"/>
+        <w:spacing w:before="0" w:after="0"/>
+        <w:rPr>
+          <w:rFonts w:ascii="Arial" w:eastAsia="Arial" w:hAnsi="Arial" w:cs="Arial"/>
+          <w:b/>
+          <w:i w:val="0"/>
+          <w:iCs w:val="0"/>
+          <w:sz w:val="24"/>
+          <w:szCs w:val="24"/>
+        </w:rPr>
+      </w:pPr>
+    </w:p>
+    <w:p>
+      <w:pPr>
+        <w:pStyle w:val="PSCComentarioTemplate"/>
+        <w:rPr>
+          <w:rFonts w:ascii="Arial" w:eastAsia="Arial" w:hAnsi="Arial" w:cs="Arial"/>
+          <w:i w:val="0"/>
+          <w:iCs w:val="0"/>
+          <w:sz w:val="20"/>
+          <w:szCs w:val="20"/>
+        </w:rPr>
+      </w:pPr>
+      <w:r>
+        <w:rPr>
+          <w:rFonts w:ascii="Arial" w:eastAsia="Arial" w:hAnsi="Arial" w:cs="Arial"/>
+          <w:i w:val="0"/>
+          <w:iCs w:val="0"/>
+          <w:sz w:val="20"/>
+          <w:szCs w:val="20"/>
+        </w:rPr>
+        <w:t>Processo:Execução</w:t>
+      </w:r>
+    </w:p>
+    <w:p>
+      <w:pPr>
+        <w:pStyle w:val="PSCComentarioTemplate"/>
+        <w:rPr>
+          <w:rFonts w:ascii="Arial" w:eastAsia="Arial" w:hAnsi="Arial" w:cs="Arial"/>
+          <w:i w:val="0"/>
+          <w:iCs w:val="0"/>
+          <w:sz w:val="20"/>
+          <w:szCs w:val="20"/>
+        </w:rPr>
+      </w:pPr>
+      <w:r>
+        <w:rPr>
+          <w:rFonts w:ascii="Arial" w:eastAsia="Arial" w:hAnsi="Arial" w:cs="Arial"/>
+          <w:i w:val="0"/>
+          <w:iCs w:val="0"/>
+          <w:sz w:val="20"/>
+          <w:szCs w:val="20"/>
+        </w:rPr>
+        <w:t xml:space="preserve">Atividade: </w:t>
+      </w:r>
+      <w:r>
+        <w:rPr>
+          <w:rFonts w:ascii="Arial" w:eastAsia="Arial" w:hAnsi="Arial" w:cs="Arial"/>
+          <w:i w:val="0"/>
+          <w:iCs w:val="0"/>
+          <w:sz w:val="20"/>
+          <w:szCs w:val="20"/>
+        </w:rPr>
+        <w:t>Criar Wireframe</w:t>
+      </w:r>
+    </w:p>
+    <w:p>
+      <w:pPr>
+        <w:pStyle w:val="PSCComentarioTemplate"/>
+        <w:rPr>
+          <w:rFonts w:ascii="Arial" w:eastAsia="Arial" w:hAnsi="Arial" w:cs="Arial"/>
+          <w:i w:val="0"/>
+          <w:iCs w:val="0"/>
+          <w:sz w:val="20"/>
+          <w:szCs w:val="20"/>
+        </w:rPr>
+      </w:pPr>
+      <w:r>
+        <w:rPr>
+          <w:rFonts w:ascii="Arial" w:eastAsia="Arial" w:hAnsi="Arial" w:cs="Arial"/>
+          <w:i w:val="0"/>
+          <w:iCs w:val="0"/>
+          <w:sz w:val="20"/>
+          <w:szCs w:val="20"/>
+        </w:rPr>
+        <w:t>Objetivo:</w:t>
+      </w:r>
+    </w:p>
+    <w:p>
+      <w:pPr>
+        <w:pStyle w:val="PSCComentarioTemplate"/>
+        <w:rPr>
+          <w:rFonts w:ascii="Arial" w:eastAsia="Arial" w:hAnsi="Arial" w:cs="Arial"/>
+          <w:i w:val="0"/>
+          <w:iCs w:val="0"/>
+          <w:sz w:val="20"/>
+          <w:szCs w:val="20"/>
+        </w:rPr>
+      </w:pPr>
+      <w:r>
+        <w:rPr>
+          <w:rFonts w:ascii="Arial" w:eastAsia="Arial" w:hAnsi="Arial" w:cs="Arial"/>
+          <w:i w:val="0"/>
+          <w:iCs w:val="0"/>
+          <w:sz w:val="20"/>
+          <w:szCs w:val="20"/>
+        </w:rPr>
+        <w:t xml:space="preserve"> Criar um modelo visual de facil entendimento, visualização e customização para o cliente ter uma ideia inicial de como vai ficar a sua demanda e poder validar antes de desenvolver se o que foi mostrado poderá atender a seu requisito satisfatoriamente.</w:t>
+      </w:r>
+    </w:p>
+    <w:p>
+      <w:pPr>
+        <w:pStyle w:val="PSCComentarioTemplate"/>
+        <w:rPr>
+          <w:rFonts w:ascii="Arial" w:eastAsia="Arial" w:hAnsi="Arial" w:cs="Arial"/>
+          <w:i w:val="0"/>
+          <w:iCs w:val="0"/>
+          <w:sz w:val="20"/>
+          <w:szCs w:val="20"/>
+        </w:rPr>
+      </w:pPr>
+      <w:r>
+        <w:rPr>
+          <w:rFonts w:ascii="Arial" w:eastAsia="Arial" w:hAnsi="Arial" w:cs="Arial"/>
+          <w:i w:val="0"/>
+          <w:iCs w:val="0"/>
+          <w:sz w:val="20"/>
+          <w:szCs w:val="20"/>
+        </w:rPr>
+        <w:t>Saída: Documento de Wireframe</w:t>
+      </w:r>
+    </w:p>
+    <w:p>
+      <w:pPr>
+        <w:pStyle w:val="PSCComentarioTemplate"/>
+        <w:rPr>
+          <w:rFonts w:ascii="Arial" w:eastAsia="Arial" w:hAnsi="Arial" w:cs="Arial"/>
+          <w:i w:val="0"/>
+          <w:iCs w:val="0"/>
+          <w:sz w:val="20"/>
+          <w:szCs w:val="20"/>
+        </w:rPr>
+      </w:pPr>
+      <w:r>
+        <w:rPr>
+          <w:rFonts w:ascii="Arial" w:eastAsia="Arial" w:hAnsi="Arial" w:cs="Arial"/>
+          <w:i w:val="0"/>
+          <w:iCs w:val="0"/>
+          <w:sz w:val="20"/>
+          <w:szCs w:val="20"/>
+        </w:rPr>
+        <w:t>Responsáveis: Scrum Team e Scrum Master</w:t>
+      </w:r>
+    </w:p>
+    <w:p>
+      <w:pPr>
+        <w:pStyle w:val="PSCComentarioTemplate"/>
+        <w:rPr>
+          <w:rFonts w:ascii="Arial" w:eastAsia="Arial" w:hAnsi="Arial" w:cs="Arial"/>
+          <w:i w:val="0"/>
+          <w:iCs w:val="0"/>
+          <w:sz w:val="20"/>
+          <w:szCs w:val="20"/>
+        </w:rPr>
+      </w:pPr>
+    </w:p>
+    <w:p>
+      <w:pPr>
+        <w:pStyle w:val="PSCComentarioTemplate"/>
+        <w:rPr>
+          <w:rFonts w:ascii="Arial" w:eastAsia="Arial" w:hAnsi="Arial" w:cs="Arial"/>
+          <w:i w:val="0"/>
+          <w:iCs w:val="0"/>
+          <w:sz w:val="20"/>
+          <w:szCs w:val="20"/>
+        </w:rPr>
+      </w:pPr>
+      <w:r>
+        <w:rPr>
+          <w:rFonts w:ascii="Arial" w:eastAsia="Arial" w:hAnsi="Arial" w:cs="Arial"/>
+          <w:i w:val="0"/>
+          <w:iCs w:val="0"/>
+          <w:sz w:val="20"/>
+          <w:szCs w:val="20"/>
+        </w:rPr>
+        <w:t>Processo: Execução</w:t>
+      </w:r>
+    </w:p>
+    <w:p>
+      <w:pPr>
+        <w:pStyle w:val="PSCComentarioTemplate"/>
+        <w:rPr>
+          <w:rFonts w:ascii="Arial" w:eastAsia="Arial" w:hAnsi="Arial" w:cs="Arial"/>
+          <w:i w:val="0"/>
+          <w:iCs w:val="0"/>
+          <w:sz w:val="20"/>
+          <w:szCs w:val="20"/>
+        </w:rPr>
+      </w:pPr>
+      <w:r>
+        <w:rPr>
+          <w:rFonts w:ascii="Arial" w:eastAsia="Arial" w:hAnsi="Arial" w:cs="Arial"/>
+          <w:i w:val="0"/>
+          <w:iCs w:val="0"/>
+          <w:sz w:val="20"/>
+          <w:szCs w:val="20"/>
+        </w:rPr>
+        <w:t>Atividade: Executar Iteração da Sprint</w:t>
+      </w:r>
+    </w:p>
+    <w:p>
+      <w:pPr>
+        <w:pStyle w:val="PSCComentarioTemplate"/>
+        <w:rPr>
+          <w:rFonts w:ascii="Arial" w:eastAsia="Arial" w:hAnsi="Arial" w:cs="Arial"/>
+          <w:i w:val="0"/>
+          <w:iCs w:val="0"/>
+          <w:sz w:val="20"/>
+          <w:szCs w:val="20"/>
+        </w:rPr>
+      </w:pPr>
+      <w:r>
+        <w:rPr>
+          <w:rFonts w:ascii="Arial" w:eastAsia="Arial" w:hAnsi="Arial" w:cs="Arial"/>
+          <w:i w:val="0"/>
+          <w:iCs w:val="0"/>
+          <w:sz w:val="20"/>
+          <w:szCs w:val="20"/>
+        </w:rPr>
+        <w:t>Objetivo: Iniciar a iteração da Sprint com as histórias dos usuários priorizadas e de facil visualização através de quadro Kanban.</w:t>
+      </w:r>
+    </w:p>
+    <w:p>
+      <w:pPr>
+        <w:pStyle w:val="PSCComentarioTemplate"/>
+        <w:rPr>
+          <w:rFonts w:ascii="Arial" w:eastAsia="Arial" w:hAnsi="Arial" w:cs="Arial"/>
+          <w:i w:val="0"/>
+          <w:iCs w:val="0"/>
+          <w:sz w:val="20"/>
+          <w:szCs w:val="20"/>
+        </w:rPr>
+      </w:pPr>
+      <w:r>
+        <w:rPr>
+          <w:rFonts w:ascii="Arial" w:eastAsia="Arial" w:hAnsi="Arial" w:cs="Arial"/>
+          <w:i w:val="0"/>
+          <w:iCs w:val="0"/>
+          <w:sz w:val="20"/>
+          <w:szCs w:val="20"/>
+        </w:rPr>
+        <w:t>Entrada:Documento de Sprint Planning e Kanban</w:t>
+      </w:r>
+    </w:p>
+    <w:p>
+      <w:pPr>
+        <w:pStyle w:val="PSCComentarioTemplate"/>
+        <w:rPr>
+          <w:rFonts w:ascii="Arial" w:eastAsia="Arial" w:hAnsi="Arial" w:cs="Arial"/>
+          <w:i w:val="0"/>
+          <w:iCs w:val="0"/>
+          <w:sz w:val="20"/>
+          <w:szCs w:val="20"/>
+        </w:rPr>
+      </w:pPr>
+      <w:r>
+        <w:rPr>
+          <w:rFonts w:ascii="Arial" w:eastAsia="Arial" w:hAnsi="Arial" w:cs="Arial"/>
+          <w:i w:val="0"/>
+          <w:iCs w:val="0"/>
+          <w:sz w:val="20"/>
+          <w:szCs w:val="20"/>
+        </w:rPr>
+        <w:t>Saída: Sprint Backlog</w:t>
+      </w:r>
+    </w:p>
+    <w:p>
+      <w:pPr>
+        <w:pStyle w:val="PSCComentarioTemplate"/>
+        <w:rPr>
+          <w:rFonts w:ascii="Arial" w:eastAsia="Arial" w:hAnsi="Arial" w:cs="Arial"/>
+          <w:i w:val="0"/>
+          <w:iCs w:val="0"/>
+          <w:sz w:val="20"/>
+          <w:szCs w:val="20"/>
+        </w:rPr>
+      </w:pPr>
+      <w:r>
+        <w:rPr>
+          <w:rFonts w:ascii="Arial" w:eastAsia="Arial" w:hAnsi="Arial" w:cs="Arial"/>
+          <w:i w:val="0"/>
+          <w:iCs w:val="0"/>
+          <w:sz w:val="20"/>
+          <w:szCs w:val="20"/>
+        </w:rPr>
+        <w:t>Reponsáveis: Scrum Team e Scrum Master</w:t>
+      </w:r>
+    </w:p>
+    <w:p>
+      <w:pPr>
+        <w:pStyle w:val="PSCComentarioTemplate"/>
+        <w:rPr>
+          <w:rFonts w:ascii="Arial" w:eastAsia="Arial" w:hAnsi="Arial" w:cs="Arial"/>
+          <w:i w:val="0"/>
+          <w:iCs w:val="0"/>
+          <w:sz w:val="20"/>
+          <w:szCs w:val="20"/>
+        </w:rPr>
+      </w:pPr>
+    </w:p>
+    <w:p>
+      <w:pPr>
+        <w:pStyle w:val="PSCComentarioTemplate"/>
+        <w:rPr>
+          <w:rFonts w:ascii="Arial" w:eastAsia="Arial" w:hAnsi="Arial" w:cs="Arial"/>
+          <w:i w:val="0"/>
+          <w:iCs w:val="0"/>
+          <w:sz w:val="20"/>
+          <w:szCs w:val="20"/>
+        </w:rPr>
+      </w:pPr>
+    </w:p>
+    <w:p>
+      <w:pPr>
+        <w:pStyle w:val="PSCComentarioTemplate"/>
+        <w:rPr>
+          <w:rFonts w:ascii="Arial" w:eastAsia="Arial" w:hAnsi="Arial" w:cs="Arial"/>
+          <w:i w:val="0"/>
+          <w:iCs w:val="0"/>
+          <w:sz w:val="20"/>
+          <w:szCs w:val="20"/>
+        </w:rPr>
+      </w:pPr>
+    </w:p>
+    <w:p>
+      <w:pPr>
+        <w:pStyle w:val="PSCComentarioTemplate"/>
+        <w:rPr>
+          <w:rFonts w:ascii="Arial" w:eastAsia="Arial" w:hAnsi="Arial" w:cs="Arial"/>
+          <w:i w:val="0"/>
+          <w:iCs w:val="0"/>
+          <w:sz w:val="20"/>
+          <w:szCs w:val="20"/>
+        </w:rPr>
+      </w:pPr>
+    </w:p>
+    <w:p>
+      <w:pPr>
+        <w:pStyle w:val="PSCComentarioTemplate"/>
+        <w:rPr>
+          <w:rFonts w:ascii="Arial" w:eastAsia="Arial" w:hAnsi="Arial" w:cs="Arial"/>
+          <w:i w:val="0"/>
+          <w:iCs w:val="0"/>
+          <w:sz w:val="20"/>
+          <w:szCs w:val="20"/>
+        </w:rPr>
+      </w:pPr>
+    </w:p>
+    <w:p>
+      <w:pPr>
+        <w:pStyle w:val="PSCComentarioTemplate"/>
+        <w:rPr>
+          <w:rFonts w:ascii="Arial" w:eastAsia="Arial" w:hAnsi="Arial" w:cs="Arial"/>
+          <w:i w:val="0"/>
+          <w:iCs w:val="0"/>
+          <w:sz w:val="20"/>
+          <w:szCs w:val="20"/>
+        </w:rPr>
+      </w:pPr>
+    </w:p>
+    <w:p>
+      <w:pPr>
+        <w:pStyle w:val="PSCComentarioTemplate"/>
+        <w:rPr>
+          <w:rFonts w:ascii="Arial" w:eastAsia="Arial" w:hAnsi="Arial" w:cs="Arial"/>
+          <w:i w:val="0"/>
+          <w:iCs w:val="0"/>
+          <w:sz w:val="20"/>
+          <w:szCs w:val="20"/>
+        </w:rPr>
+      </w:pPr>
+    </w:p>
+    <w:p>
+      <w:pPr>
+        <w:pStyle w:val="PSCComentarioTemplate"/>
+        <w:rPr>
+          <w:rFonts w:ascii="Arial" w:eastAsia="Arial" w:hAnsi="Arial" w:cs="Arial"/>
+          <w:i w:val="0"/>
+          <w:iCs w:val="0"/>
+          <w:sz w:val="20"/>
+          <w:szCs w:val="20"/>
+        </w:rPr>
+      </w:pPr>
+      <w:r>
+        <w:rPr>
+          <w:rFonts w:ascii="Arial" w:eastAsia="Arial" w:hAnsi="Arial" w:cs="Arial"/>
+          <w:i w:val="0"/>
+          <w:iCs w:val="0"/>
+          <w:sz w:val="20"/>
+          <w:szCs w:val="20"/>
+        </w:rPr>
+        <w:lastRenderedPageBreak/>
+        <w:t>Processo: Execução</w:t>
+      </w:r>
+    </w:p>
+    <w:p>
+      <w:pPr>
+        <w:pStyle w:val="PSCComentarioTemplate"/>
+        <w:rPr>
+          <w:rFonts w:ascii="Arial" w:eastAsia="Arial" w:hAnsi="Arial" w:cs="Arial"/>
+          <w:i w:val="0"/>
+          <w:iCs w:val="0"/>
+          <w:sz w:val="20"/>
+          <w:szCs w:val="20"/>
+        </w:rPr>
+      </w:pPr>
+      <w:r>
+        <w:rPr>
+          <w:rFonts w:ascii="Arial" w:eastAsia="Arial" w:hAnsi="Arial" w:cs="Arial"/>
+          <w:i w:val="0"/>
+          <w:iCs w:val="0"/>
+          <w:sz w:val="20"/>
+          <w:szCs w:val="20"/>
+        </w:rPr>
+        <w:t>Atividade: Selecionar Estória de Usuário</w:t>
+      </w:r>
+    </w:p>
+    <w:p>
+      <w:pPr>
+        <w:pStyle w:val="PSCComentarioTemplate"/>
+        <w:rPr>
+          <w:rFonts w:ascii="Arial" w:eastAsia="Arial" w:hAnsi="Arial" w:cs="Arial"/>
+          <w:i w:val="0"/>
+          <w:iCs w:val="0"/>
+          <w:sz w:val="20"/>
+          <w:szCs w:val="20"/>
+        </w:rPr>
+      </w:pPr>
+      <w:r>
+        <w:rPr>
+          <w:rFonts w:ascii="Arial" w:eastAsia="Arial" w:hAnsi="Arial" w:cs="Arial"/>
+          <w:i w:val="0"/>
+          <w:iCs w:val="0"/>
+          <w:sz w:val="20"/>
+          <w:szCs w:val="20"/>
+        </w:rPr>
+        <w:t>Objetivo: Selecionar a tarefa que será desenvolvida para dar início a ela.</w:t>
+      </w:r>
+    </w:p>
+    <w:p>
+      <w:pPr>
+        <w:pStyle w:val="PSCComentarioTemplate"/>
+        <w:rPr>
+          <w:rFonts w:ascii="Arial" w:eastAsia="Arial" w:hAnsi="Arial" w:cs="Arial"/>
+          <w:i w:val="0"/>
+          <w:iCs w:val="0"/>
+          <w:sz w:val="20"/>
+          <w:szCs w:val="20"/>
+        </w:rPr>
+      </w:pPr>
+      <w:r>
+        <w:rPr>
+          <w:rFonts w:ascii="Arial" w:eastAsia="Arial" w:hAnsi="Arial" w:cs="Arial"/>
+          <w:i w:val="0"/>
+          <w:iCs w:val="0"/>
+          <w:sz w:val="20"/>
+          <w:szCs w:val="20"/>
+        </w:rPr>
+        <w:t>Entrada: Sprint Backlog</w:t>
+      </w:r>
+    </w:p>
+    <w:p>
+      <w:pPr>
+        <w:pStyle w:val="PSCComentarioTemplate"/>
+        <w:rPr>
+          <w:rFonts w:ascii="Arial" w:eastAsia="Arial" w:hAnsi="Arial" w:cs="Arial"/>
+          <w:i w:val="0"/>
+          <w:iCs w:val="0"/>
+          <w:sz w:val="20"/>
+          <w:szCs w:val="20"/>
+        </w:rPr>
+      </w:pPr>
+      <w:r>
+        <w:rPr>
+          <w:rFonts w:ascii="Arial" w:eastAsia="Arial" w:hAnsi="Arial" w:cs="Arial"/>
+          <w:i w:val="0"/>
+          <w:iCs w:val="0"/>
+          <w:sz w:val="20"/>
+          <w:szCs w:val="20"/>
+        </w:rPr>
+        <w:t>Reponsáveis: Scrum Team e Scrum Master</w:t>
+      </w:r>
+    </w:p>
+    <w:p>
+      <w:pPr>
+        <w:pStyle w:val="PSCComentarioTemplate"/>
+        <w:rPr>
+          <w:rFonts w:ascii="Arial" w:eastAsia="Arial" w:hAnsi="Arial" w:cs="Arial"/>
+          <w:i w:val="0"/>
+          <w:iCs w:val="0"/>
+          <w:sz w:val="20"/>
+          <w:szCs w:val="20"/>
+        </w:rPr>
+      </w:pPr>
+    </w:p>
+    <w:p>
+      <w:pPr>
+        <w:pStyle w:val="PSCComentarioTemplate"/>
+        <w:rPr>
+          <w:rFonts w:ascii="Arial" w:eastAsia="Arial" w:hAnsi="Arial" w:cs="Arial"/>
+          <w:i w:val="0"/>
+          <w:iCs w:val="0"/>
+          <w:sz w:val="20"/>
+          <w:szCs w:val="20"/>
+        </w:rPr>
+      </w:pPr>
+      <w:r>
+        <w:rPr>
+          <w:rFonts w:ascii="Arial" w:eastAsia="Arial" w:hAnsi="Arial" w:cs="Arial"/>
+          <w:i w:val="0"/>
+          <w:iCs w:val="0"/>
+          <w:sz w:val="20"/>
+          <w:szCs w:val="20"/>
+        </w:rPr>
+        <w:t>Processo: Execução</w:t>
+      </w:r>
+    </w:p>
+    <w:p>
+      <w:pPr>
+        <w:pStyle w:val="PSCComentarioTemplate"/>
+        <w:rPr>
+          <w:rFonts w:ascii="Arial" w:eastAsia="Arial" w:hAnsi="Arial" w:cs="Arial"/>
+          <w:i w:val="0"/>
+          <w:iCs w:val="0"/>
+          <w:sz w:val="20"/>
+          <w:szCs w:val="20"/>
+        </w:rPr>
+      </w:pPr>
+      <w:r>
+        <w:rPr>
+          <w:rFonts w:ascii="Arial" w:eastAsia="Arial" w:hAnsi="Arial" w:cs="Arial"/>
+          <w:i w:val="0"/>
+          <w:iCs w:val="0"/>
+          <w:sz w:val="20"/>
+          <w:szCs w:val="20"/>
+        </w:rPr>
+        <w:t>Atividade: Implementar</w:t>
+      </w:r>
+    </w:p>
+    <w:p>
+      <w:pPr>
+        <w:pStyle w:val="PSCComentarioTemplate"/>
+        <w:rPr>
+          <w:rFonts w:ascii="Arial" w:eastAsia="Arial" w:hAnsi="Arial" w:cs="Arial"/>
+          <w:i w:val="0"/>
+          <w:iCs w:val="0"/>
+          <w:sz w:val="20"/>
+          <w:szCs w:val="20"/>
+        </w:rPr>
+      </w:pPr>
+      <w:r>
+        <w:rPr>
+          <w:rFonts w:ascii="Arial" w:eastAsia="Arial" w:hAnsi="Arial" w:cs="Arial"/>
+          <w:i w:val="0"/>
+          <w:iCs w:val="0"/>
+          <w:sz w:val="20"/>
+          <w:szCs w:val="20"/>
+        </w:rPr>
+        <w:t xml:space="preserve">Objetivo: O time iniciará a codificação da estória de usuário; </w:t>
+      </w:r>
+    </w:p>
+    <w:p>
+      <w:pPr>
+        <w:pStyle w:val="PSCComentarioTemplate"/>
+        <w:rPr>
+          <w:rFonts w:ascii="Arial" w:eastAsia="Arial" w:hAnsi="Arial" w:cs="Arial"/>
+          <w:i w:val="0"/>
+          <w:iCs w:val="0"/>
+          <w:sz w:val="20"/>
+          <w:szCs w:val="20"/>
+        </w:rPr>
+      </w:pPr>
+      <w:r>
+        <w:rPr>
+          <w:rFonts w:ascii="Arial" w:eastAsia="Arial" w:hAnsi="Arial" w:cs="Arial"/>
+          <w:i w:val="0"/>
+          <w:iCs w:val="0"/>
+          <w:sz w:val="20"/>
+          <w:szCs w:val="20"/>
+        </w:rPr>
+        <w:t>Entrada: Wireframe</w:t>
+      </w:r>
+    </w:p>
+    <w:p>
+      <w:pPr>
+        <w:pStyle w:val="PSCComentarioTemplate"/>
+        <w:rPr>
+          <w:rFonts w:ascii="Arial" w:eastAsia="Arial" w:hAnsi="Arial" w:cs="Arial"/>
+          <w:i w:val="0"/>
+          <w:iCs w:val="0"/>
+          <w:sz w:val="20"/>
+          <w:szCs w:val="20"/>
+        </w:rPr>
+      </w:pPr>
+      <w:r>
+        <w:rPr>
+          <w:rFonts w:ascii="Arial" w:eastAsia="Arial" w:hAnsi="Arial" w:cs="Arial"/>
+          <w:i w:val="0"/>
+          <w:iCs w:val="0"/>
+          <w:sz w:val="20"/>
+          <w:szCs w:val="20"/>
+        </w:rPr>
+        <w:t>Saída: Code Review e Unit Test</w:t>
+      </w:r>
+    </w:p>
+    <w:p>
+      <w:pPr>
+        <w:pStyle w:val="PSCComentarioTemplate"/>
+        <w:rPr>
+          <w:rFonts w:ascii="Arial" w:eastAsia="Arial" w:hAnsi="Arial" w:cs="Arial"/>
+          <w:i w:val="0"/>
+          <w:iCs w:val="0"/>
+          <w:sz w:val="20"/>
+          <w:szCs w:val="20"/>
+        </w:rPr>
+      </w:pPr>
+      <w:r>
+        <w:rPr>
+          <w:rFonts w:ascii="Arial" w:eastAsia="Arial" w:hAnsi="Arial" w:cs="Arial"/>
+          <w:i w:val="0"/>
+          <w:iCs w:val="0"/>
+          <w:sz w:val="20"/>
+          <w:szCs w:val="20"/>
+        </w:rPr>
+        <w:t>Reponsáveis: Scrum Team e Scrum Master</w:t>
+      </w:r>
+    </w:p>
+    <w:p>
+      <w:pPr>
+        <w:pStyle w:val="PSCComentarioTemplate"/>
+        <w:rPr>
+          <w:rFonts w:ascii="Arial" w:eastAsia="Arial" w:hAnsi="Arial" w:cs="Arial"/>
+          <w:i w:val="0"/>
+          <w:iCs w:val="0"/>
+          <w:sz w:val="20"/>
+          <w:szCs w:val="20"/>
+        </w:rPr>
+      </w:pPr>
+    </w:p>
+    <w:p>
+      <w:pPr>
+        <w:pStyle w:val="PSCComentarioTemplate"/>
+        <w:rPr>
+          <w:rFonts w:ascii="Arial" w:eastAsia="Arial" w:hAnsi="Arial" w:cs="Arial"/>
+          <w:i w:val="0"/>
+          <w:iCs w:val="0"/>
+          <w:sz w:val="20"/>
+          <w:szCs w:val="20"/>
+        </w:rPr>
+      </w:pPr>
+    </w:p>
+    <w:p>
+      <w:pPr>
+        <w:pStyle w:val="PSCComentarioTemplate"/>
+        <w:rPr>
+          <w:rFonts w:ascii="Arial" w:eastAsia="Arial" w:hAnsi="Arial" w:cs="Arial"/>
+          <w:i w:val="0"/>
+          <w:iCs w:val="0"/>
+          <w:sz w:val="20"/>
+          <w:szCs w:val="20"/>
+        </w:rPr>
+      </w:pPr>
+      <w:r>
+        <w:rPr>
+          <w:rFonts w:ascii="Arial" w:eastAsia="Arial" w:hAnsi="Arial" w:cs="Arial"/>
+          <w:i w:val="0"/>
+          <w:iCs w:val="0"/>
+          <w:sz w:val="20"/>
+          <w:szCs w:val="20"/>
+        </w:rPr>
+        <w:t>Processo: Execução</w:t>
+      </w:r>
+    </w:p>
+    <w:p>
+      <w:pPr>
+        <w:pStyle w:val="PSCComentarioTemplate"/>
+        <w:rPr>
+          <w:rFonts w:ascii="Arial" w:eastAsia="Arial" w:hAnsi="Arial" w:cs="Arial"/>
+          <w:i w:val="0"/>
+          <w:iCs w:val="0"/>
+          <w:sz w:val="20"/>
+          <w:szCs w:val="20"/>
+        </w:rPr>
+      </w:pPr>
+      <w:r>
+        <w:rPr>
+          <w:rFonts w:ascii="Arial" w:eastAsia="Arial" w:hAnsi="Arial" w:cs="Arial"/>
+          <w:i w:val="0"/>
+          <w:iCs w:val="0"/>
+          <w:sz w:val="20"/>
+          <w:szCs w:val="20"/>
+        </w:rPr>
+        <w:t>Atividade: Incrementar Produto</w:t>
+      </w:r>
+    </w:p>
+    <w:p>
+      <w:pPr>
+        <w:pStyle w:val="PSCComentarioTemplate"/>
+        <w:rPr>
+          <w:rFonts w:ascii="Arial" w:eastAsia="Arial" w:hAnsi="Arial" w:cs="Arial"/>
+          <w:i w:val="0"/>
+          <w:iCs w:val="0"/>
+          <w:sz w:val="20"/>
+          <w:szCs w:val="20"/>
+        </w:rPr>
+      </w:pPr>
+      <w:r>
+        <w:rPr>
+          <w:rFonts w:ascii="Arial" w:eastAsia="Arial" w:hAnsi="Arial" w:cs="Arial"/>
+          <w:i w:val="0"/>
+          <w:iCs w:val="0"/>
+          <w:sz w:val="20"/>
+          <w:szCs w:val="20"/>
+        </w:rPr>
+        <w:t>Objetivo: A equipe deve versionar as modificações para posteriormente fazer deploy</w:t>
+      </w:r>
+    </w:p>
+    <w:p>
+      <w:pPr>
+        <w:pStyle w:val="PSCComentarioTemplate"/>
+        <w:rPr>
+          <w:rFonts w:ascii="Arial" w:eastAsia="Arial" w:hAnsi="Arial" w:cs="Arial"/>
+          <w:i w:val="0"/>
+          <w:iCs w:val="0"/>
+          <w:sz w:val="20"/>
+          <w:szCs w:val="20"/>
+        </w:rPr>
+      </w:pPr>
+      <w:r>
+        <w:rPr>
+          <w:rFonts w:ascii="Arial" w:eastAsia="Arial" w:hAnsi="Arial" w:cs="Arial"/>
+          <w:i w:val="0"/>
+          <w:iCs w:val="0"/>
+          <w:sz w:val="20"/>
+          <w:szCs w:val="20"/>
+        </w:rPr>
+        <w:t>Reponsáveis: Scrum Team e Scrum Master</w:t>
+      </w:r>
+    </w:p>
+    <w:p>
+      <w:pPr>
+        <w:pStyle w:val="PSCComentarioTemplate"/>
+        <w:spacing w:before="0" w:after="0"/>
+        <w:rPr>
+          <w:rFonts w:ascii="Arial" w:eastAsia="Arial" w:hAnsi="Arial" w:cs="Arial"/>
+          <w:b/>
+          <w:i w:val="0"/>
+          <w:iCs w:val="0"/>
+          <w:sz w:val="24"/>
+          <w:szCs w:val="24"/>
+        </w:rPr>
+      </w:pPr>
+    </w:p>
+    <w:p>
+      <w:pPr>
+        <w:pStyle w:val="PSCComentarioTemplate"/>
+        <w:rPr>
+          <w:rFonts w:ascii="Arial" w:eastAsia="Arial" w:hAnsi="Arial" w:cs="Arial"/>
+          <w:i w:val="0"/>
+          <w:iCs w:val="0"/>
+          <w:sz w:val="20"/>
+          <w:szCs w:val="20"/>
+        </w:rPr>
+      </w:pPr>
+      <w:r>
+        <w:rPr>
+          <w:rFonts w:ascii="Arial" w:eastAsia="Arial" w:hAnsi="Arial" w:cs="Arial"/>
+          <w:i w:val="0"/>
+          <w:iCs w:val="0"/>
+          <w:sz w:val="20"/>
+          <w:szCs w:val="20"/>
+        </w:rPr>
+        <w:t>Processo: Execução</w:t>
+      </w:r>
+    </w:p>
+    <w:p>
+      <w:pPr>
+        <w:pStyle w:val="PSCComentarioTemplate"/>
+        <w:rPr>
+          <w:rFonts w:ascii="Arial" w:eastAsia="Arial" w:hAnsi="Arial" w:cs="Arial"/>
+          <w:i w:val="0"/>
+          <w:iCs w:val="0"/>
+          <w:sz w:val="20"/>
+          <w:szCs w:val="20"/>
+        </w:rPr>
+      </w:pPr>
+      <w:r>
+        <w:rPr>
+          <w:rFonts w:ascii="Arial" w:eastAsia="Arial" w:hAnsi="Arial" w:cs="Arial"/>
+          <w:i w:val="0"/>
+          <w:iCs w:val="0"/>
+          <w:sz w:val="20"/>
+          <w:szCs w:val="20"/>
+        </w:rPr>
+        <w:t>Atividade: Alterar o Documento de Arquitetura</w:t>
+      </w:r>
+    </w:p>
+    <w:p>
+      <w:pPr>
+        <w:pStyle w:val="PSCComentarioTemplate"/>
+        <w:rPr>
+          <w:rFonts w:ascii="Arial" w:eastAsia="Arial" w:hAnsi="Arial" w:cs="Arial"/>
+          <w:i w:val="0"/>
+          <w:iCs w:val="0"/>
+          <w:sz w:val="20"/>
+          <w:szCs w:val="20"/>
+        </w:rPr>
+      </w:pPr>
+      <w:r>
+        <w:rPr>
+          <w:rFonts w:ascii="Arial" w:eastAsia="Arial" w:hAnsi="Arial" w:cs="Arial"/>
+          <w:i w:val="0"/>
+          <w:iCs w:val="0"/>
+          <w:sz w:val="20"/>
+          <w:szCs w:val="20"/>
+        </w:rPr>
+        <w:t>Objetivo: Atualizar o documento de arquitetura de acordo com as mudanças de arquitetura identificadas durante a codificação do sistema.</w:t>
+      </w:r>
+    </w:p>
+    <w:p>
+      <w:pPr>
+        <w:pStyle w:val="PSCComentarioTemplate"/>
+        <w:rPr>
+          <w:rFonts w:ascii="Arial" w:eastAsia="Arial" w:hAnsi="Arial" w:cs="Arial"/>
+          <w:i w:val="0"/>
+          <w:iCs w:val="0"/>
+          <w:sz w:val="20"/>
+          <w:szCs w:val="20"/>
+        </w:rPr>
+      </w:pPr>
+      <w:r>
+        <w:rPr>
+          <w:rFonts w:ascii="Arial" w:eastAsia="Arial" w:hAnsi="Arial" w:cs="Arial"/>
+          <w:i w:val="0"/>
+          <w:iCs w:val="0"/>
+          <w:sz w:val="20"/>
+          <w:szCs w:val="20"/>
+        </w:rPr>
+        <w:t>Reponsáveis: Scrum Team e Scrum Master</w:t>
+      </w:r>
+    </w:p>
+    <w:p>
+      <w:pPr>
+        <w:pStyle w:val="PSCComentarioTemplate"/>
+        <w:rPr>
+          <w:rFonts w:ascii="Arial" w:eastAsia="Arial" w:hAnsi="Arial" w:cs="Arial"/>
+          <w:i w:val="0"/>
+          <w:iCs w:val="0"/>
+          <w:sz w:val="20"/>
+          <w:szCs w:val="20"/>
+        </w:rPr>
+      </w:pPr>
+    </w:p>
+    <w:p>
+      <w:pPr>
+        <w:pStyle w:val="PSCComentarioTemplate"/>
+        <w:rPr>
+          <w:rFonts w:ascii="Arial" w:eastAsia="Arial" w:hAnsi="Arial" w:cs="Arial"/>
+          <w:i w:val="0"/>
+          <w:iCs w:val="0"/>
+          <w:sz w:val="20"/>
+          <w:szCs w:val="20"/>
+        </w:rPr>
+      </w:pPr>
+      <w:r>
+        <w:rPr>
+          <w:rFonts w:ascii="Arial" w:eastAsia="Arial" w:hAnsi="Arial" w:cs="Arial"/>
+          <w:i w:val="0"/>
+          <w:iCs w:val="0"/>
+          <w:sz w:val="20"/>
+          <w:szCs w:val="20"/>
+        </w:rPr>
+        <w:t>Processo: Execução</w:t>
+      </w:r>
+    </w:p>
+    <w:p>
+      <w:pPr>
+        <w:pStyle w:val="PSCComentarioTemplate"/>
+        <w:rPr>
+          <w:rFonts w:ascii="Arial" w:eastAsia="Arial" w:hAnsi="Arial" w:cs="Arial"/>
+          <w:i w:val="0"/>
+          <w:iCs w:val="0"/>
+          <w:sz w:val="20"/>
+          <w:szCs w:val="20"/>
+        </w:rPr>
+      </w:pPr>
+      <w:r>
+        <w:rPr>
+          <w:rFonts w:ascii="Arial" w:eastAsia="Arial" w:hAnsi="Arial" w:cs="Arial"/>
+          <w:i w:val="0"/>
+          <w:iCs w:val="0"/>
+          <w:sz w:val="20"/>
+          <w:szCs w:val="20"/>
+        </w:rPr>
+        <w:t xml:space="preserve">Atividade: </w:t>
+      </w:r>
+      <w:r>
+        <w:rPr>
+          <w:rFonts w:ascii="Arial" w:eastAsia="Arial" w:hAnsi="Arial" w:cs="Arial"/>
+          <w:i w:val="0"/>
+          <w:iCs w:val="0"/>
+          <w:sz w:val="20"/>
+          <w:szCs w:val="20"/>
+        </w:rPr>
+        <w:t>Realizar Deploy</w:t>
+      </w:r>
+    </w:p>
+    <w:p>
+      <w:pPr>
+        <w:pStyle w:val="PSCComentarioTemplate"/>
+        <w:rPr>
+          <w:rFonts w:ascii="Arial" w:eastAsia="Arial" w:hAnsi="Arial" w:cs="Arial"/>
+          <w:i w:val="0"/>
+          <w:iCs w:val="0"/>
+          <w:sz w:val="20"/>
+          <w:szCs w:val="20"/>
+        </w:rPr>
+      </w:pPr>
+      <w:r>
+        <w:rPr>
+          <w:rFonts w:ascii="Arial" w:eastAsia="Arial" w:hAnsi="Arial" w:cs="Arial"/>
+          <w:i w:val="0"/>
+          <w:iCs w:val="0"/>
+          <w:sz w:val="20"/>
+          <w:szCs w:val="20"/>
+        </w:rPr>
+        <w:t xml:space="preserve">Objetivo: </w:t>
+      </w:r>
+      <w:r>
+        <w:rPr>
+          <w:rFonts w:ascii="Arial" w:eastAsia="Arial" w:hAnsi="Arial" w:cs="Arial"/>
+          <w:i w:val="0"/>
+          <w:iCs w:val="0"/>
+          <w:sz w:val="20"/>
+          <w:szCs w:val="20"/>
+        </w:rPr>
+        <w:t>Disponibilizar a versão com as funcionalidades homologadas pelo cliente em produção</w:t>
+      </w:r>
+      <w:r>
+        <w:rPr>
+          <w:rFonts w:ascii="Arial" w:eastAsia="Arial" w:hAnsi="Arial" w:cs="Arial"/>
+          <w:i w:val="0"/>
+          <w:iCs w:val="0"/>
+          <w:sz w:val="20"/>
+          <w:szCs w:val="20"/>
+        </w:rPr>
+        <w:t>.</w:t>
+      </w:r>
+    </w:p>
+    <w:p>
+      <w:pPr>
+        <w:pStyle w:val="PSCComentarioTemplate"/>
+        <w:rPr>
+          <w:rFonts w:ascii="Arial" w:eastAsia="Arial" w:hAnsi="Arial" w:cs="Arial"/>
+          <w:i w:val="0"/>
+          <w:iCs w:val="0"/>
+          <w:sz w:val="20"/>
+          <w:szCs w:val="20"/>
+        </w:rPr>
+      </w:pPr>
+      <w:r>
+        <w:rPr>
+          <w:rFonts w:ascii="Arial" w:eastAsia="Arial" w:hAnsi="Arial" w:cs="Arial"/>
+          <w:i w:val="0"/>
+          <w:iCs w:val="0"/>
+          <w:sz w:val="20"/>
+          <w:szCs w:val="20"/>
+        </w:rPr>
+        <w:t>Reponsáveis: Scrum Team e Scrum Master</w:t>
+      </w:r>
+    </w:p>
+    <w:p>
+      <w:pPr>
+        <w:pStyle w:val="PSCComentarioTemplate"/>
+        <w:rPr>
+          <w:rFonts w:ascii="Arial" w:eastAsia="Arial" w:hAnsi="Arial" w:cs="Arial"/>
+          <w:i w:val="0"/>
+          <w:iCs w:val="0"/>
+          <w:sz w:val="20"/>
+          <w:szCs w:val="20"/>
+        </w:rPr>
+      </w:pPr>
+    </w:p>
+    <w:p>
+      <w:pPr>
+        <w:pStyle w:val="PSCComentarioTemplate"/>
+        <w:rPr>
+          <w:rFonts w:ascii="Arial" w:eastAsia="Arial" w:hAnsi="Arial" w:cs="Arial"/>
+          <w:i w:val="0"/>
+          <w:iCs w:val="0"/>
+          <w:sz w:val="20"/>
+          <w:szCs w:val="20"/>
+        </w:rPr>
+      </w:pPr>
+      <w:r>
+        <w:rPr>
+          <w:rFonts w:ascii="Arial" w:eastAsia="Arial" w:hAnsi="Arial" w:cs="Arial"/>
+          <w:i w:val="0"/>
+          <w:iCs w:val="0"/>
+          <w:sz w:val="20"/>
+          <w:szCs w:val="20"/>
+        </w:rPr>
+        <w:t>Processo:</w:t>
+      </w:r>
+      <w:r>
+        <w:rPr>
+          <w:rFonts w:ascii="Arial" w:eastAsia="Arial" w:hAnsi="Arial" w:cs="Arial"/>
+          <w:i w:val="0"/>
+          <w:iCs w:val="0"/>
+          <w:sz w:val="20"/>
+          <w:szCs w:val="20"/>
+        </w:rPr>
+        <w:t xml:space="preserve"> Execução</w:t>
+      </w:r>
+      <w:r>
+        <w:rPr>
+          <w:rFonts w:ascii="Arial" w:eastAsia="Arial" w:hAnsi="Arial" w:cs="Arial"/>
+          <w:i w:val="0"/>
+          <w:iCs w:val="0"/>
+          <w:sz w:val="20"/>
+          <w:szCs w:val="20"/>
+        </w:rPr>
+        <w:t xml:space="preserve"> </w:t>
+      </w:r>
+    </w:p>
+    <w:p>
+      <w:pPr>
+        <w:pStyle w:val="PSCComentarioTemplate"/>
+        <w:rPr>
+          <w:rFonts w:ascii="Arial" w:eastAsia="Arial" w:hAnsi="Arial" w:cs="Arial"/>
+          <w:i w:val="0"/>
+          <w:iCs w:val="0"/>
+          <w:sz w:val="20"/>
+          <w:szCs w:val="20"/>
+        </w:rPr>
+      </w:pPr>
+      <w:r>
+        <w:rPr>
+          <w:rFonts w:ascii="Arial" w:eastAsia="Arial" w:hAnsi="Arial" w:cs="Arial"/>
+          <w:i w:val="0"/>
+          <w:iCs w:val="0"/>
+          <w:sz w:val="20"/>
+          <w:szCs w:val="20"/>
+        </w:rPr>
+        <w:t xml:space="preserve">Atividade: </w:t>
+      </w:r>
+      <w:r>
+        <w:rPr>
+          <w:rFonts w:ascii="Arial" w:eastAsia="Arial" w:hAnsi="Arial" w:cs="Arial"/>
+          <w:i w:val="0"/>
+          <w:iCs w:val="0"/>
+          <w:sz w:val="20"/>
+          <w:szCs w:val="20"/>
+        </w:rPr>
+        <w:t>Execução dos testes</w:t>
+      </w:r>
+      <w:r>
+        <w:rPr>
+          <w:rFonts w:ascii="Arial" w:eastAsia="Arial" w:hAnsi="Arial" w:cs="Arial"/>
+          <w:i w:val="0"/>
+          <w:iCs w:val="0"/>
+          <w:sz w:val="20"/>
+          <w:szCs w:val="20"/>
+        </w:rPr>
+        <w:t xml:space="preserve"> </w:t>
+      </w:r>
+    </w:p>
+    <w:p>
+      <w:pPr>
+        <w:pStyle w:val="PSCComentarioTemplate"/>
+        <w:rPr>
+          <w:rFonts w:ascii="Arial" w:eastAsia="Arial" w:hAnsi="Arial" w:cs="Arial"/>
+          <w:i w:val="0"/>
+          <w:iCs w:val="0"/>
+          <w:sz w:val="20"/>
+          <w:szCs w:val="20"/>
+        </w:rPr>
+      </w:pPr>
+      <w:r>
+        <w:rPr>
+          <w:rFonts w:ascii="Arial" w:eastAsia="Arial" w:hAnsi="Arial" w:cs="Arial"/>
+          <w:i w:val="0"/>
+          <w:iCs w:val="0"/>
+          <w:sz w:val="20"/>
+          <w:szCs w:val="20"/>
+        </w:rPr>
+        <w:t xml:space="preserve">Objetivo: </w:t>
+      </w:r>
+      <w:r>
+        <w:rPr>
+          <w:rFonts w:ascii="Arial" w:eastAsia="Arial" w:hAnsi="Arial" w:cs="Arial"/>
+          <w:i w:val="0"/>
+          <w:iCs w:val="0"/>
+          <w:sz w:val="20"/>
+          <w:szCs w:val="20"/>
+        </w:rPr>
+        <w:t>A partir do momento em que há o desenvolvimento concluído, serão feitos testes para certificar que os requisitos do cliente estão sendo atendidos e o software apresenta correto funcionamento;</w:t>
+      </w:r>
+    </w:p>
+    <w:p>
+      <w:pPr>
+        <w:pStyle w:val="PSCComentarioTemplate"/>
+        <w:rPr>
+          <w:rFonts w:ascii="Arial" w:eastAsia="Arial" w:hAnsi="Arial" w:cs="Arial"/>
+          <w:i w:val="0"/>
+          <w:iCs w:val="0"/>
+          <w:sz w:val="20"/>
+          <w:szCs w:val="20"/>
+        </w:rPr>
+      </w:pPr>
+      <w:r>
+        <w:rPr>
+          <w:rFonts w:ascii="Arial" w:eastAsia="Arial" w:hAnsi="Arial" w:cs="Arial"/>
+          <w:i w:val="0"/>
+          <w:iCs w:val="0"/>
+          <w:sz w:val="20"/>
+          <w:szCs w:val="20"/>
+        </w:rPr>
+        <w:t>Entrada: Plano de testes;</w:t>
+      </w:r>
+    </w:p>
+    <w:p>
+      <w:pPr>
+        <w:pStyle w:val="PSCComentarioTemplate"/>
+        <w:rPr>
+          <w:rFonts w:ascii="Arial" w:eastAsia="Arial" w:hAnsi="Arial" w:cs="Arial"/>
+          <w:i w:val="0"/>
+          <w:iCs w:val="0"/>
+          <w:sz w:val="20"/>
+          <w:szCs w:val="20"/>
+        </w:rPr>
+      </w:pPr>
+      <w:r>
+        <w:rPr>
+          <w:rFonts w:ascii="Arial" w:eastAsia="Arial" w:hAnsi="Arial" w:cs="Arial"/>
+          <w:i w:val="0"/>
+          <w:iCs w:val="0"/>
+          <w:sz w:val="20"/>
+          <w:szCs w:val="20"/>
+        </w:rPr>
+        <w:t>Saída: Casos de teste e Relatórios de teste</w:t>
+      </w:r>
+    </w:p>
+    <w:p>
+      <w:pPr>
+        <w:pStyle w:val="PSCComentarioTemplate"/>
+        <w:rPr>
+          <w:rFonts w:ascii="Arial" w:eastAsia="Arial" w:hAnsi="Arial" w:cs="Arial"/>
+          <w:i w:val="0"/>
+          <w:iCs w:val="0"/>
+          <w:sz w:val="20"/>
+          <w:szCs w:val="20"/>
+        </w:rPr>
+      </w:pPr>
+      <w:r>
+        <w:rPr>
+          <w:rFonts w:ascii="Arial" w:eastAsia="Arial" w:hAnsi="Arial" w:cs="Arial"/>
+          <w:i w:val="0"/>
+          <w:iCs w:val="0"/>
+          <w:sz w:val="20"/>
+          <w:szCs w:val="20"/>
+        </w:rPr>
+        <w:t>Responsáveis: Scrum Team e Scrum Master</w:t>
+      </w:r>
+    </w:p>
+    <w:p>
+      <w:pPr>
+        <w:pStyle w:val="PSCComentarioTemplate"/>
+        <w:rPr>
+          <w:rFonts w:ascii="Arial" w:eastAsia="Arial" w:hAnsi="Arial" w:cs="Arial"/>
+          <w:i w:val="0"/>
+          <w:iCs w:val="0"/>
+          <w:sz w:val="20"/>
+          <w:szCs w:val="20"/>
+        </w:rPr>
+      </w:pPr>
+    </w:p>
+    <w:p>
+      <w:pPr>
+        <w:pStyle w:val="PSCComentarioTemplate"/>
+        <w:rPr>
+          <w:rFonts w:ascii="Arial" w:eastAsia="Arial" w:hAnsi="Arial" w:cs="Arial"/>
+          <w:i w:val="0"/>
+          <w:iCs w:val="0"/>
+          <w:sz w:val="20"/>
+          <w:szCs w:val="20"/>
+        </w:rPr>
+      </w:pPr>
+      <w:r>
+        <w:rPr>
+          <w:rFonts w:ascii="Arial" w:eastAsia="Arial" w:hAnsi="Arial" w:cs="Arial"/>
+          <w:i w:val="0"/>
+          <w:iCs w:val="0"/>
+          <w:sz w:val="20"/>
+          <w:szCs w:val="20"/>
+        </w:rPr>
+        <w:t xml:space="preserve">Processo: </w:t>
+      </w:r>
+      <w:r>
+        <w:rPr>
+          <w:rFonts w:ascii="Arial" w:eastAsia="Arial" w:hAnsi="Arial" w:cs="Arial"/>
+          <w:i w:val="0"/>
+          <w:iCs w:val="0"/>
+          <w:sz w:val="20"/>
+          <w:szCs w:val="20"/>
+        </w:rPr>
+        <w:t>Execução</w:t>
+      </w:r>
+    </w:p>
+    <w:p>
+      <w:pPr>
+        <w:pStyle w:val="PSCComentarioTemplate"/>
+        <w:rPr>
+          <w:rFonts w:ascii="Arial" w:eastAsia="Arial" w:hAnsi="Arial" w:cs="Arial"/>
+          <w:i w:val="0"/>
+          <w:iCs w:val="0"/>
+          <w:sz w:val="20"/>
+          <w:szCs w:val="20"/>
+        </w:rPr>
+      </w:pPr>
+      <w:r>
+        <w:rPr>
+          <w:rFonts w:ascii="Arial" w:eastAsia="Arial" w:hAnsi="Arial" w:cs="Arial"/>
+          <w:i w:val="0"/>
+          <w:iCs w:val="0"/>
+          <w:sz w:val="20"/>
+          <w:szCs w:val="20"/>
+        </w:rPr>
+        <w:t>Atividade:</w:t>
+      </w:r>
+      <w:r>
+        <w:rPr>
+          <w:rFonts w:ascii="Arial" w:eastAsia="Arial" w:hAnsi="Arial" w:cs="Arial"/>
+          <w:i w:val="0"/>
+          <w:iCs w:val="0"/>
+          <w:sz w:val="20"/>
+          <w:szCs w:val="20"/>
+        </w:rPr>
+        <w:t xml:space="preserve"> </w:t>
+      </w:r>
+      <w:r>
+        <w:rPr>
+          <w:rFonts w:ascii="Arial" w:eastAsia="Arial" w:hAnsi="Arial" w:cs="Arial"/>
+          <w:i w:val="0"/>
+          <w:iCs w:val="0"/>
+          <w:sz w:val="20"/>
+          <w:szCs w:val="20"/>
+        </w:rPr>
+        <w:t>Elaborar plano de testes</w:t>
+      </w:r>
+      <w:r>
+        <w:rPr>
+          <w:rFonts w:ascii="Arial" w:eastAsia="Arial" w:hAnsi="Arial" w:cs="Arial"/>
+          <w:i w:val="0"/>
+          <w:iCs w:val="0"/>
+          <w:sz w:val="20"/>
+          <w:szCs w:val="20"/>
+        </w:rPr>
+        <w:t xml:space="preserve"> </w:t>
+      </w:r>
+    </w:p>
+    <w:p>
+      <w:pPr>
+        <w:pStyle w:val="PSCComentarioTemplate"/>
+        <w:rPr>
+          <w:rFonts w:ascii="Arial" w:eastAsia="Arial" w:hAnsi="Arial" w:cs="Arial"/>
+          <w:i w:val="0"/>
+          <w:iCs w:val="0"/>
+          <w:sz w:val="20"/>
+          <w:szCs w:val="20"/>
+        </w:rPr>
+      </w:pPr>
+      <w:r>
+        <w:rPr>
+          <w:rFonts w:ascii="Arial" w:eastAsia="Arial" w:hAnsi="Arial" w:cs="Arial"/>
+          <w:i w:val="0"/>
+          <w:iCs w:val="0"/>
+          <w:sz w:val="20"/>
+          <w:szCs w:val="20"/>
+        </w:rPr>
+        <w:t xml:space="preserve">Objetivo: </w:t>
+      </w:r>
+      <w:r>
+        <w:rPr>
+          <w:rFonts w:ascii="Arial" w:eastAsia="Arial" w:hAnsi="Arial" w:cs="Arial"/>
+          <w:i w:val="0"/>
+          <w:iCs w:val="0"/>
+          <w:sz w:val="20"/>
+          <w:szCs w:val="20"/>
+        </w:rPr>
+        <w:t>Partindo da documentação que contém as regras de negócio relativas ao produto, desenvolvem-se fluxos para execução de testes para verificar se ocorrem anomalias durante o uso;</w:t>
+      </w:r>
+    </w:p>
+    <w:p>
+      <w:pPr>
+        <w:pStyle w:val="PSCComentarioTemplate"/>
+        <w:rPr>
+          <w:rFonts w:ascii="Arial" w:eastAsia="Arial" w:hAnsi="Arial" w:cs="Arial"/>
+          <w:i w:val="0"/>
+          <w:iCs w:val="0"/>
+          <w:sz w:val="20"/>
+          <w:szCs w:val="20"/>
+        </w:rPr>
+      </w:pPr>
+      <w:r>
+        <w:rPr>
+          <w:rFonts w:ascii="Arial" w:eastAsia="Arial" w:hAnsi="Arial" w:cs="Arial"/>
+          <w:i w:val="0"/>
+          <w:iCs w:val="0"/>
+          <w:sz w:val="20"/>
+          <w:szCs w:val="20"/>
+        </w:rPr>
+        <w:t>Entrada: Estórias de Usuário;</w:t>
+      </w:r>
+    </w:p>
+    <w:p>
+      <w:pPr>
+        <w:pStyle w:val="PSCComentarioTemplate"/>
+        <w:rPr>
+          <w:rFonts w:ascii="Arial" w:eastAsia="Arial" w:hAnsi="Arial" w:cs="Arial"/>
+          <w:i w:val="0"/>
+          <w:iCs w:val="0"/>
+          <w:sz w:val="20"/>
+          <w:szCs w:val="20"/>
+        </w:rPr>
+      </w:pPr>
+      <w:r>
+        <w:rPr>
+          <w:rFonts w:ascii="Arial" w:eastAsia="Arial" w:hAnsi="Arial" w:cs="Arial"/>
+          <w:i w:val="0"/>
+          <w:iCs w:val="0"/>
+          <w:sz w:val="20"/>
+          <w:szCs w:val="20"/>
+        </w:rPr>
+        <w:t>Saída: Plano de teste</w:t>
+      </w:r>
+    </w:p>
+    <w:p>
+      <w:pPr>
+        <w:pStyle w:val="PSCComentarioTemplate"/>
+        <w:rPr>
+          <w:rFonts w:ascii="Arial" w:eastAsia="Arial" w:hAnsi="Arial" w:cs="Arial"/>
+          <w:i w:val="0"/>
+          <w:iCs w:val="0"/>
+          <w:sz w:val="20"/>
+          <w:szCs w:val="20"/>
+        </w:rPr>
+      </w:pPr>
+      <w:r>
+        <w:rPr>
+          <w:rFonts w:ascii="Arial" w:eastAsia="Arial" w:hAnsi="Arial" w:cs="Arial"/>
+          <w:i w:val="0"/>
+          <w:iCs w:val="0"/>
+          <w:sz w:val="20"/>
+          <w:szCs w:val="20"/>
+        </w:rPr>
+        <w:t>Responsáveis: Scrum Team e Scrum Master</w:t>
+      </w:r>
+    </w:p>
+    <w:p>
+      <w:pPr>
+        <w:pStyle w:val="PSCComentarioTemplate"/>
+        <w:rPr>
+          <w:rFonts w:ascii="Arial" w:eastAsia="Arial" w:hAnsi="Arial" w:cs="Arial"/>
+          <w:i w:val="0"/>
+          <w:iCs w:val="0"/>
+          <w:sz w:val="20"/>
+          <w:szCs w:val="20"/>
+        </w:rPr>
+      </w:pPr>
+    </w:p>
+    <w:p>
+      <w:pPr>
+        <w:pStyle w:val="PSCComentarioTemplate"/>
+        <w:rPr>
+          <w:rFonts w:ascii="Arial" w:eastAsia="Arial" w:hAnsi="Arial" w:cs="Arial"/>
+          <w:i w:val="0"/>
+          <w:iCs w:val="0"/>
+          <w:sz w:val="20"/>
+          <w:szCs w:val="20"/>
+        </w:rPr>
+      </w:pPr>
+      <w:bookmarkStart w:id="12" w:name="_GoBack"/>
       <w:bookmarkEnd w:id="12"/>
+    </w:p>
+    <w:p>
+      <w:pPr>
+        <w:pStyle w:val="PSCComentarioTemplate"/>
+        <w:rPr>
+          <w:rFonts w:ascii="Arial" w:eastAsia="Arial" w:hAnsi="Arial" w:cs="Arial"/>
+          <w:i w:val="0"/>
+          <w:iCs w:val="0"/>
+          <w:sz w:val="20"/>
+          <w:szCs w:val="20"/>
+        </w:rPr>
+      </w:pPr>
+      <w:r>
+        <w:rPr>
+          <w:rFonts w:ascii="Arial" w:eastAsia="Arial" w:hAnsi="Arial" w:cs="Arial"/>
+          <w:i w:val="0"/>
+          <w:iCs w:val="0"/>
+          <w:sz w:val="20"/>
+          <w:szCs w:val="20"/>
+        </w:rPr>
+        <w:lastRenderedPageBreak/>
+        <w:t xml:space="preserve">Processo: </w:t>
+      </w:r>
+      <w:r>
+        <w:rPr>
+          <w:rFonts w:ascii="Arial" w:eastAsia="Arial" w:hAnsi="Arial" w:cs="Arial"/>
+          <w:i w:val="0"/>
+          <w:iCs w:val="0"/>
+          <w:sz w:val="20"/>
+          <w:szCs w:val="20"/>
+        </w:rPr>
+        <w:t xml:space="preserve">Execução </w:t>
+      </w:r>
+    </w:p>
+    <w:p>
+      <w:pPr>
+        <w:pStyle w:val="PSCComentarioTemplate"/>
+        <w:rPr>
+          <w:rFonts w:ascii="Arial" w:eastAsia="Arial" w:hAnsi="Arial" w:cs="Arial"/>
+          <w:i w:val="0"/>
+          <w:iCs w:val="0"/>
+          <w:sz w:val="20"/>
+          <w:szCs w:val="20"/>
+        </w:rPr>
+      </w:pPr>
+      <w:r>
+        <w:rPr>
+          <w:rFonts w:ascii="Arial" w:eastAsia="Arial" w:hAnsi="Arial" w:cs="Arial"/>
+          <w:i w:val="0"/>
+          <w:iCs w:val="0"/>
+          <w:sz w:val="20"/>
+          <w:szCs w:val="20"/>
+        </w:rPr>
+        <w:t xml:space="preserve">Atividade: </w:t>
+      </w:r>
+      <w:r>
+        <w:rPr>
+          <w:rFonts w:ascii="Arial" w:eastAsia="Arial" w:hAnsi="Arial" w:cs="Arial"/>
+          <w:i w:val="0"/>
+          <w:iCs w:val="0"/>
+          <w:sz w:val="20"/>
+          <w:szCs w:val="20"/>
+        </w:rPr>
+        <w:t>Executar testes de aceitação</w:t>
+      </w:r>
+    </w:p>
+    <w:p>
+      <w:pPr>
+        <w:pStyle w:val="PSCComentarioTemplate"/>
+        <w:rPr>
+          <w:rFonts w:ascii="Arial" w:eastAsia="Arial" w:hAnsi="Arial" w:cs="Arial"/>
+          <w:i w:val="0"/>
+          <w:iCs w:val="0"/>
+          <w:sz w:val="20"/>
+          <w:szCs w:val="20"/>
+        </w:rPr>
+      </w:pPr>
+      <w:r>
+        <w:rPr>
+          <w:rFonts w:ascii="Arial" w:eastAsia="Arial" w:hAnsi="Arial" w:cs="Arial"/>
+          <w:i w:val="0"/>
+          <w:iCs w:val="0"/>
+          <w:sz w:val="20"/>
+          <w:szCs w:val="20"/>
+        </w:rPr>
+        <w:t>Objetivo</w:t>
+      </w:r>
+      <w:r>
+        <w:rPr>
+          <w:rFonts w:ascii="Arial" w:eastAsia="Arial" w:hAnsi="Arial" w:cs="Arial"/>
+          <w:i w:val="0"/>
+          <w:iCs w:val="0"/>
+          <w:sz w:val="20"/>
+          <w:szCs w:val="20"/>
+        </w:rPr>
+        <w:t>: Durante a fase de execução de testes, será disponibilizado ao cliente a oportunidade de executar testes, de forma a certificar se o software corresponde ao esperado;</w:t>
+      </w:r>
+    </w:p>
+    <w:p>
+      <w:pPr>
+        <w:pStyle w:val="PSCComentarioTemplate"/>
+        <w:rPr>
+          <w:rFonts w:ascii="Arial" w:eastAsia="Arial" w:hAnsi="Arial" w:cs="Arial"/>
+          <w:i w:val="0"/>
+          <w:iCs w:val="0"/>
+          <w:sz w:val="20"/>
+          <w:szCs w:val="20"/>
+        </w:rPr>
+      </w:pPr>
+      <w:r>
+        <w:rPr>
+          <w:rFonts w:ascii="Arial" w:eastAsia="Arial" w:hAnsi="Arial" w:cs="Arial"/>
+          <w:i w:val="0"/>
+          <w:iCs w:val="0"/>
+          <w:sz w:val="20"/>
+          <w:szCs w:val="20"/>
+        </w:rPr>
+        <w:t>Entrada: Plano UAT (User Acceptance Test)</w:t>
+      </w:r>
+    </w:p>
+    <w:p>
+      <w:pPr>
+        <w:pStyle w:val="PSCComentarioTemplate"/>
+        <w:rPr>
+          <w:rFonts w:ascii="Arial" w:eastAsia="Arial" w:hAnsi="Arial" w:cs="Arial"/>
+          <w:i w:val="0"/>
+          <w:iCs w:val="0"/>
+          <w:sz w:val="20"/>
+          <w:szCs w:val="20"/>
+        </w:rPr>
+      </w:pPr>
+      <w:r>
+        <w:rPr>
+          <w:rFonts w:ascii="Arial" w:eastAsia="Arial" w:hAnsi="Arial" w:cs="Arial"/>
+          <w:i w:val="0"/>
+          <w:iCs w:val="0"/>
+          <w:sz w:val="20"/>
+          <w:szCs w:val="20"/>
+        </w:rPr>
+        <w:t>Saída: Relatório de usabilidade;</w:t>
+      </w:r>
+    </w:p>
+    <w:p>
+      <w:pPr>
+        <w:pStyle w:val="PSCComentarioTemplate"/>
+        <w:spacing w:before="0" w:after="0"/>
+        <w:rPr>
+          <w:rFonts w:ascii="Arial" w:eastAsia="Arial" w:hAnsi="Arial" w:cs="Arial"/>
+          <w:i w:val="0"/>
+          <w:iCs w:val="0"/>
+          <w:sz w:val="20"/>
+          <w:szCs w:val="20"/>
+        </w:rPr>
+      </w:pPr>
+      <w:r>
+        <w:rPr>
+          <w:rFonts w:ascii="Arial" w:eastAsia="Arial" w:hAnsi="Arial" w:cs="Arial"/>
+          <w:i w:val="0"/>
+          <w:iCs w:val="0"/>
+          <w:sz w:val="20"/>
+          <w:szCs w:val="20"/>
+        </w:rPr>
+        <w:t>Responsáveis: Cliente</w:t>
+      </w:r>
+    </w:p>
+    <w:p>
+      <w:pPr>
+        <w:pStyle w:val="PSCComentarioTemplate"/>
+        <w:spacing w:before="0" w:after="0"/>
+        <w:rPr>
+          <w:rFonts w:ascii="Arial" w:eastAsia="Arial" w:hAnsi="Arial" w:cs="Arial"/>
+          <w:b/>
+          <w:i w:val="0"/>
+          <w:iCs w:val="0"/>
+          <w:sz w:val="24"/>
+          <w:szCs w:val="24"/>
+        </w:rPr>
+      </w:pPr>
+    </w:p>
+    <w:p>
+      <w:pPr>
+        <w:pStyle w:val="PSCComentarioTemplate"/>
+        <w:spacing w:before="0" w:after="0"/>
+        <w:rPr>
+          <w:rFonts w:ascii="Arial" w:eastAsia="Arial" w:hAnsi="Arial" w:cs="Arial"/>
+          <w:b/>
+          <w:i w:val="0"/>
+          <w:iCs w:val="0"/>
+          <w:sz w:val="24"/>
+          <w:szCs w:val="24"/>
+        </w:rPr>
+      </w:pPr>
+    </w:p>
+    <w:p>
+      <w:pPr>
+        <w:pStyle w:val="PSCComentarioTemplate"/>
+        <w:spacing w:before="0" w:after="0"/>
+        <w:rPr>
+          <w:rFonts w:ascii="Arial" w:eastAsia="Arial" w:hAnsi="Arial" w:cs="Arial"/>
+          <w:b/>
+          <w:i w:val="0"/>
+          <w:iCs w:val="0"/>
+          <w:sz w:val="24"/>
+          <w:szCs w:val="24"/>
+        </w:rPr>
+      </w:pPr>
+    </w:p>
+    <w:p>
+      <w:pPr>
+        <w:pStyle w:val="PSCComentarioTemplate"/>
+        <w:spacing w:before="0" w:after="0"/>
+        <w:rPr>
+          <w:rFonts w:ascii="Arial" w:eastAsia="Arial" w:hAnsi="Arial" w:cs="Arial"/>
+          <w:b/>
+          <w:i w:val="0"/>
+          <w:iCs w:val="0"/>
+          <w:sz w:val="24"/>
+          <w:szCs w:val="24"/>
+        </w:rPr>
+      </w:pPr>
+      <w:r>
+        <w:rPr>
+          <w:rFonts w:ascii="Arial" w:eastAsia="Arial" w:hAnsi="Arial" w:cs="Arial"/>
+          <w:b/>
+          <w:i w:val="0"/>
+          <w:iCs w:val="0"/>
+          <w:sz w:val="24"/>
+          <w:szCs w:val="24"/>
+        </w:rPr>
+        <w:t>Monitoramento e Controle</w:t>
+      </w:r>
+    </w:p>
+    <w:p>
+      <w:pPr>
+        <w:pStyle w:val="PSCComentarioTemplate"/>
+        <w:spacing w:before="0" w:after="0"/>
+        <w:rPr>
+          <w:rFonts w:ascii="Arial" w:eastAsia="Arial" w:hAnsi="Arial" w:cs="Arial"/>
+          <w:b/>
+          <w:i w:val="0"/>
+          <w:iCs w:val="0"/>
+          <w:sz w:val="24"/>
+          <w:szCs w:val="24"/>
+        </w:rPr>
+      </w:pPr>
+    </w:p>
+    <w:p>
+      <w:pPr>
+        <w:pStyle w:val="PSCComentarioTemplate"/>
+        <w:spacing w:before="0" w:after="0"/>
+        <w:rPr>
+          <w:rFonts w:ascii="Arial" w:eastAsia="Arial" w:hAnsi="Arial" w:cs="Arial"/>
+          <w:b/>
+          <w:i w:val="0"/>
+          <w:iCs w:val="0"/>
+          <w:sz w:val="24"/>
+          <w:szCs w:val="24"/>
+        </w:rPr>
+      </w:pPr>
+      <w:r>
+        <w:rPr>
+          <w:rFonts w:ascii="Arial" w:eastAsia="Arial" w:hAnsi="Arial" w:cs="Arial"/>
+          <w:b/>
+          <w:i w:val="0"/>
+          <w:iCs w:val="0"/>
+          <w:sz w:val="24"/>
+          <w:szCs w:val="24"/>
+        </w:rPr>
+        <w:t>Encerramento</w:t>
+      </w:r>
+    </w:p>
+    <w:p>
+      <w:pPr>
+        <w:pStyle w:val="PSCComentarioTemplate"/>
+        <w:spacing w:before="0" w:after="0"/>
+        <w:rPr>
+          <w:rFonts w:ascii="Arial" w:eastAsia="Arial" w:hAnsi="Arial" w:cs="Arial"/>
+          <w:i w:val="0"/>
+          <w:iCs w:val="0"/>
+          <w:sz w:val="24"/>
+          <w:szCs w:val="24"/>
+        </w:rPr>
+      </w:pPr>
+    </w:p>
+    <w:p>
+      <w:pPr>
+        <w:pStyle w:val="PSCComentarioTemplate"/>
+        <w:spacing w:before="0" w:after="0"/>
+        <w:rPr>
+          <w:rFonts w:ascii="Arial" w:eastAsia="Arial" w:hAnsi="Arial" w:cs="Arial"/>
+          <w:i w:val="0"/>
+          <w:iCs w:val="0"/>
+          <w:sz w:val="24"/>
+          <w:szCs w:val="24"/>
+        </w:rPr>
+      </w:pPr>
+    </w:p>
+    <w:p>
+      <w:pPr>
+        <w:pStyle w:val="PSCComentarioTemplate"/>
+        <w:spacing w:before="0" w:after="0"/>
+        <w:rPr>
+          <w:rFonts w:ascii="Arial" w:eastAsia="Arial" w:hAnsi="Arial" w:cs="Arial"/>
+          <w:i w:val="0"/>
+          <w:iCs w:val="0"/>
+          <w:sz w:val="24"/>
+          <w:szCs w:val="24"/>
+        </w:rPr>
+      </w:pPr>
     </w:p>
     <w:p>
       <w:pPr>
@@ -6559,6 +8670,7 @@
           <w:szCs w:val="24"/>
           <w:lang w:val="pt-PT"/>
         </w:rPr>
+        <w:lastRenderedPageBreak/>
         <w:t>Definir o design e interação do usuário com o sistema;</w:t>
       </w:r>
     </w:p>
@@ -6704,7 +8816,6 @@
           <w:rStyle w:val="PageNumber"/>
           <w:rFonts w:ascii="Arial" w:hAnsi="Arial"/>
         </w:rPr>
-        <w:lastRenderedPageBreak/>
         <w:t>Gerente de Configuração</w:t>
       </w:r>
       <w:bookmarkEnd w:id="15"/>
@@ -7229,6 +9340,7 @@
           <w:sz w:val="28"/>
           <w:szCs w:val="28"/>
         </w:rPr>
+        <w:lastRenderedPageBreak/>
         <w:t>Papéis e Responsabilidades</w:t>
       </w:r>
       <w:bookmarkEnd w:id="19"/>
@@ -7330,7 +9442,6 @@
           <w:rStyle w:val="PageNumber"/>
           <w:rFonts w:ascii="Arial" w:hAnsi="Arial"/>
         </w:rPr>
-        <w:lastRenderedPageBreak/>
         <w:t>Engenheiro de Requisitos</w:t>
       </w:r>
       <w:bookmarkEnd w:id="22"/>
@@ -8461,7 +10572,7 @@
       <w:rPr>
         <w:noProof/>
       </w:rPr>
-      <w:t>7</w:t>
+      <w:t>8</w:t>
     </w:r>
     <w:r>
       <w:fldChar w:fldCharType="end"/>
@@ -8596,7 +10707,7 @@
             </wp:anchor>
           </w:drawing>
         </mc:Choice>
-        <mc:Fallback xmlns:w16cid="http://schemas.microsoft.com/office/word/2016/wordml/cid" xmlns:am3d="http://schemas.microsoft.com/office/drawing/2017/model3d" xmlns:aink="http://schemas.microsoft.com/office/drawing/2016/ink" xmlns:cx8="http://schemas.microsoft.com/office/drawing/2016/5/14/chartex" xmlns:cx7="http://schemas.microsoft.com/office/drawing/2016/5/13/chartex" xmlns:cx6="http://schemas.microsoft.com/office/drawing/2016/5/12/chartex" xmlns:cx5="http://schemas.microsoft.com/office/drawing/2016/5/11/chartex" xmlns:cx4="http://schemas.microsoft.com/office/drawing/2016/5/10/chartex" xmlns:cx3="http://schemas.microsoft.com/office/drawing/2016/5/9/chartex" xmlns:cx2="http://schemas.microsoft.com/office/drawing/2015/10/21/chartex">
+        <mc:Fallback xmlns:cx2="http://schemas.microsoft.com/office/drawing/2015/10/21/chartex" xmlns:cx3="http://schemas.microsoft.com/office/drawing/2016/5/9/chartex" xmlns:cx4="http://schemas.microsoft.com/office/drawing/2016/5/10/chartex" xmlns:cx5="http://schemas.microsoft.com/office/drawing/2016/5/11/chartex" xmlns:cx6="http://schemas.microsoft.com/office/drawing/2016/5/12/chartex" xmlns:cx7="http://schemas.microsoft.com/office/drawing/2016/5/13/chartex" xmlns:cx8="http://schemas.microsoft.com/office/drawing/2016/5/14/chartex" xmlns:aink="http://schemas.microsoft.com/office/drawing/2016/ink" xmlns:am3d="http://schemas.microsoft.com/office/drawing/2017/model3d" xmlns:w16cid="http://schemas.microsoft.com/office/word/2016/wordml/cid">
           <w:pict>
             <v:shapetype w14:anchorId="40FBFA56" id="_x0000_t202" coordsize="21600,21600" o:spt="202" path="m,l,21600r21600,l21600,xe">
               <v:stroke joinstyle="miter"/>
@@ -8771,7 +10882,7 @@
             </wp:anchor>
           </w:drawing>
         </mc:Choice>
-        <mc:Fallback xmlns:w16cid="http://schemas.microsoft.com/office/word/2016/wordml/cid" xmlns:am3d="http://schemas.microsoft.com/office/drawing/2017/model3d" xmlns:aink="http://schemas.microsoft.com/office/drawing/2016/ink" xmlns:cx8="http://schemas.microsoft.com/office/drawing/2016/5/14/chartex" xmlns:cx7="http://schemas.microsoft.com/office/drawing/2016/5/13/chartex" xmlns:cx6="http://schemas.microsoft.com/office/drawing/2016/5/12/chartex" xmlns:cx5="http://schemas.microsoft.com/office/drawing/2016/5/11/chartex" xmlns:cx4="http://schemas.microsoft.com/office/drawing/2016/5/10/chartex" xmlns:cx3="http://schemas.microsoft.com/office/drawing/2016/5/9/chartex" xmlns:cx2="http://schemas.microsoft.com/office/drawing/2015/10/21/chartex">
+        <mc:Fallback xmlns:cx2="http://schemas.microsoft.com/office/drawing/2015/10/21/chartex" xmlns:cx3="http://schemas.microsoft.com/office/drawing/2016/5/9/chartex" xmlns:cx4="http://schemas.microsoft.com/office/drawing/2016/5/10/chartex" xmlns:cx5="http://schemas.microsoft.com/office/drawing/2016/5/11/chartex" xmlns:cx6="http://schemas.microsoft.com/office/drawing/2016/5/12/chartex" xmlns:cx7="http://schemas.microsoft.com/office/drawing/2016/5/13/chartex" xmlns:cx8="http://schemas.microsoft.com/office/drawing/2016/5/14/chartex" xmlns:aink="http://schemas.microsoft.com/office/drawing/2016/ink" xmlns:am3d="http://schemas.microsoft.com/office/drawing/2017/model3d" xmlns:w16cid="http://schemas.microsoft.com/office/word/2016/wordml/cid">
           <w:pict>
             <v:shapetype w14:anchorId="5A313B2B" id="_x0000_t202" coordsize="21600,21600" o:spt="202" path="m,l,21600r21600,l21600,xe">
               <v:stroke joinstyle="miter"/>
@@ -8948,7 +11059,7 @@
             </wp:anchor>
           </w:drawing>
         </mc:Choice>
-        <mc:Fallback xmlns:w16cid="http://schemas.microsoft.com/office/word/2016/wordml/cid" xmlns:am3d="http://schemas.microsoft.com/office/drawing/2017/model3d" xmlns:aink="http://schemas.microsoft.com/office/drawing/2016/ink" xmlns:cx8="http://schemas.microsoft.com/office/drawing/2016/5/14/chartex" xmlns:cx7="http://schemas.microsoft.com/office/drawing/2016/5/13/chartex" xmlns:cx6="http://schemas.microsoft.com/office/drawing/2016/5/12/chartex" xmlns:cx5="http://schemas.microsoft.com/office/drawing/2016/5/11/chartex" xmlns:cx4="http://schemas.microsoft.com/office/drawing/2016/5/10/chartex" xmlns:cx3="http://schemas.microsoft.com/office/drawing/2016/5/9/chartex" xmlns:cx2="http://schemas.microsoft.com/office/drawing/2015/10/21/chartex">
+        <mc:Fallback xmlns:cx2="http://schemas.microsoft.com/office/drawing/2015/10/21/chartex" xmlns:cx3="http://schemas.microsoft.com/office/drawing/2016/5/9/chartex" xmlns:cx4="http://schemas.microsoft.com/office/drawing/2016/5/10/chartex" xmlns:cx5="http://schemas.microsoft.com/office/drawing/2016/5/11/chartex" xmlns:cx6="http://schemas.microsoft.com/office/drawing/2016/5/12/chartex" xmlns:cx7="http://schemas.microsoft.com/office/drawing/2016/5/13/chartex" xmlns:cx8="http://schemas.microsoft.com/office/drawing/2016/5/14/chartex" xmlns:aink="http://schemas.microsoft.com/office/drawing/2016/ink" xmlns:am3d="http://schemas.microsoft.com/office/drawing/2017/model3d" xmlns:w16cid="http://schemas.microsoft.com/office/word/2016/wordml/cid">
           <w:pict>
             <v:shapetype w14:anchorId="7EE316BB" id="_x0000_t202" coordsize="21600,21600" o:spt="202" path="m,l,21600r21600,l21600,xe">
               <v:stroke joinstyle="miter"/>
@@ -9125,7 +11236,7 @@
             </wp:anchor>
           </w:drawing>
         </mc:Choice>
-        <mc:Fallback xmlns:w16cid="http://schemas.microsoft.com/office/word/2016/wordml/cid" xmlns:am3d="http://schemas.microsoft.com/office/drawing/2017/model3d" xmlns:aink="http://schemas.microsoft.com/office/drawing/2016/ink" xmlns:cx8="http://schemas.microsoft.com/office/drawing/2016/5/14/chartex" xmlns:cx7="http://schemas.microsoft.com/office/drawing/2016/5/13/chartex" xmlns:cx6="http://schemas.microsoft.com/office/drawing/2016/5/12/chartex" xmlns:cx5="http://schemas.microsoft.com/office/drawing/2016/5/11/chartex" xmlns:cx4="http://schemas.microsoft.com/office/drawing/2016/5/10/chartex" xmlns:cx3="http://schemas.microsoft.com/office/drawing/2016/5/9/chartex" xmlns:cx2="http://schemas.microsoft.com/office/drawing/2015/10/21/chartex">
+        <mc:Fallback xmlns:cx2="http://schemas.microsoft.com/office/drawing/2015/10/21/chartex" xmlns:cx3="http://schemas.microsoft.com/office/drawing/2016/5/9/chartex" xmlns:cx4="http://schemas.microsoft.com/office/drawing/2016/5/10/chartex" xmlns:cx5="http://schemas.microsoft.com/office/drawing/2016/5/11/chartex" xmlns:cx6="http://schemas.microsoft.com/office/drawing/2016/5/12/chartex" xmlns:cx7="http://schemas.microsoft.com/office/drawing/2016/5/13/chartex" xmlns:cx8="http://schemas.microsoft.com/office/drawing/2016/5/14/chartex" xmlns:aink="http://schemas.microsoft.com/office/drawing/2016/ink" xmlns:am3d="http://schemas.microsoft.com/office/drawing/2017/model3d" xmlns:w16cid="http://schemas.microsoft.com/office/word/2016/wordml/cid">
           <w:pict>
             <v:shapetype w14:anchorId="40C96B80" id="_x0000_t202" coordsize="21600,21600" o:spt="202" path="m,l,21600r21600,l21600,xe">
               <v:stroke joinstyle="miter"/>
@@ -16200,7 +18311,7 @@
   <w:num w:numId="32">
     <w:abstractNumId w:val="9"/>
     <w:lvlOverride w:ilvl="0">
-      <w:lvl w:ilvl="0" w:tplc="0520DACE">
+      <w:lvl w:ilvl="0" w:tplc="66BEDDDA">
         <w:start w:val="1"/>
         <w:numFmt w:val="bullet"/>
         <w:lvlText w:val="·"/>
@@ -16231,7 +18342,7 @@
       </w:lvl>
     </w:lvlOverride>
     <w:lvlOverride w:ilvl="1">
-      <w:lvl w:ilvl="1" w:tplc="89CE213E">
+      <w:lvl w:ilvl="1" w:tplc="B0486596">
         <w:start w:val="1"/>
         <w:numFmt w:val="bullet"/>
         <w:lvlText w:val="o"/>
@@ -16262,7 +18373,7 @@
       </w:lvl>
     </w:lvlOverride>
     <w:lvlOverride w:ilvl="2">
-      <w:lvl w:ilvl="2" w:tplc="9E9C6CE4">
+      <w:lvl w:ilvl="2" w:tplc="8098B08C">
         <w:start w:val="1"/>
         <w:numFmt w:val="bullet"/>
         <w:lvlText w:val="▪"/>
@@ -16293,7 +18404,7 @@
       </w:lvl>
     </w:lvlOverride>
     <w:lvlOverride w:ilvl="3">
-      <w:lvl w:ilvl="3" w:tplc="01B24676">
+      <w:lvl w:ilvl="3" w:tplc="74461B9C">
         <w:start w:val="1"/>
         <w:numFmt w:val="bullet"/>
         <w:lvlText w:val="·"/>
@@ -16324,7 +18435,7 @@
       </w:lvl>
     </w:lvlOverride>
     <w:lvlOverride w:ilvl="4">
-      <w:lvl w:ilvl="4" w:tplc="88A2564E">
+      <w:lvl w:ilvl="4" w:tplc="7486CB6E">
         <w:start w:val="1"/>
         <w:numFmt w:val="bullet"/>
         <w:lvlText w:val="o"/>
@@ -16355,7 +18466,7 @@
       </w:lvl>
     </w:lvlOverride>
     <w:lvlOverride w:ilvl="5">
-      <w:lvl w:ilvl="5" w:tplc="7A70790C">
+      <w:lvl w:ilvl="5" w:tplc="F55A0500">
         <w:start w:val="1"/>
         <w:numFmt w:val="bullet"/>
         <w:lvlText w:val="▪"/>
@@ -16386,7 +18497,7 @@
       </w:lvl>
     </w:lvlOverride>
     <w:lvlOverride w:ilvl="6">
-      <w:lvl w:ilvl="6" w:tplc="49FCC7B8">
+      <w:lvl w:ilvl="6" w:tplc="11449E7A">
         <w:start w:val="1"/>
         <w:numFmt w:val="bullet"/>
         <w:lvlText w:val="·"/>
@@ -16417,7 +18528,7 @@
       </w:lvl>
     </w:lvlOverride>
     <w:lvlOverride w:ilvl="7">
-      <w:lvl w:ilvl="7" w:tplc="6C9656D0">
+      <w:lvl w:ilvl="7" w:tplc="39061B4E">
         <w:start w:val="1"/>
         <w:numFmt w:val="bullet"/>
         <w:lvlText w:val="o"/>
@@ -16448,7 +18559,7 @@
       </w:lvl>
     </w:lvlOverride>
     <w:lvlOverride w:ilvl="8">
-      <w:lvl w:ilvl="8" w:tplc="D5C803D6">
+      <w:lvl w:ilvl="8" w:tplc="D4E0330A">
         <w:start w:val="1"/>
         <w:numFmt w:val="bullet"/>
         <w:lvlText w:val="▪"/>

</xml_diff>

<commit_message>
Update do ciclo de vida e atividades com papéis
</commit_message>
<xml_diff>
--- a/Documentacao/Artefatos/Atividade01-F.docx
+++ b/Documentacao/Artefatos/Atividade01-F.docx
@@ -1482,24 +1482,6 @@
         </w:rPr>
         <w:tab/>
       </w:r>
-      <w:r>
-        <w:fldChar w:fldCharType="begin"/>
-      </w:r>
-      <w:r>
-        <w:instrText xml:space="preserve"> PAGEREF _Toc \h </w:instrText>
-      </w:r>
-      <w:r>
-        <w:fldChar w:fldCharType="separate"/>
-      </w:r>
-      <w:r>
-        <w:rPr>
-          <w:rFonts w:eastAsia="Arial Unicode MS" w:cs="Arial Unicode MS"/>
-        </w:rPr>
-        <w:t>4</w:t>
-      </w:r>
-      <w:r>
-        <w:fldChar w:fldCharType="end"/>
-      </w:r>
     </w:p>
     <w:p>
       <w:pPr>
@@ -1521,24 +1503,6 @@
         </w:rPr>
         <w:tab/>
       </w:r>
-      <w:r>
-        <w:fldChar w:fldCharType="begin"/>
-      </w:r>
-      <w:r>
-        <w:instrText xml:space="preserve"> PAGEREF _Toc1 \h </w:instrText>
-      </w:r>
-      <w:r>
-        <w:fldChar w:fldCharType="separate"/>
-      </w:r>
-      <w:r>
-        <w:rPr>
-          <w:rFonts w:eastAsia="Arial Unicode MS" w:cs="Arial Unicode MS"/>
-        </w:rPr>
-        <w:t>4</w:t>
-      </w:r>
-      <w:r>
-        <w:fldChar w:fldCharType="end"/>
-      </w:r>
     </w:p>
     <w:p>
       <w:pPr>
@@ -1560,24 +1524,6 @@
         </w:rPr>
         <w:tab/>
       </w:r>
-      <w:r>
-        <w:fldChar w:fldCharType="begin"/>
-      </w:r>
-      <w:r>
-        <w:instrText xml:space="preserve"> PAGEREF _Toc2 \h </w:instrText>
-      </w:r>
-      <w:r>
-        <w:fldChar w:fldCharType="separate"/>
-      </w:r>
-      <w:r>
-        <w:rPr>
-          <w:rFonts w:eastAsia="Arial Unicode MS" w:cs="Arial Unicode MS"/>
-        </w:rPr>
-        <w:t>6</w:t>
-      </w:r>
-      <w:r>
-        <w:fldChar w:fldCharType="end"/>
-      </w:r>
     </w:p>
     <w:p>
       <w:pPr>
@@ -1599,24 +1545,6 @@
         </w:rPr>
         <w:tab/>
       </w:r>
-      <w:r>
-        <w:fldChar w:fldCharType="begin"/>
-      </w:r>
-      <w:r>
-        <w:instrText xml:space="preserve"> PAGEREF _Toc3 \h </w:instrText>
-      </w:r>
-      <w:r>
-        <w:fldChar w:fldCharType="separate"/>
-      </w:r>
-      <w:r>
-        <w:rPr>
-          <w:rFonts w:eastAsia="Arial Unicode MS" w:cs="Arial Unicode MS"/>
-        </w:rPr>
-        <w:t>4</w:t>
-      </w:r>
-      <w:r>
-        <w:fldChar w:fldCharType="end"/>
-      </w:r>
     </w:p>
     <w:p>
       <w:pPr>
@@ -1638,24 +1566,6 @@
         </w:rPr>
         <w:tab/>
       </w:r>
-      <w:r>
-        <w:fldChar w:fldCharType="begin"/>
-      </w:r>
-      <w:r>
-        <w:instrText xml:space="preserve"> PAGEREF _Toc4 \h </w:instrText>
-      </w:r>
-      <w:r>
-        <w:fldChar w:fldCharType="separate"/>
-      </w:r>
-      <w:r>
-        <w:rPr>
-          <w:rFonts w:eastAsia="Arial Unicode MS" w:cs="Arial Unicode MS"/>
-        </w:rPr>
-        <w:t>4</w:t>
-      </w:r>
-      <w:r>
-        <w:fldChar w:fldCharType="end"/>
-      </w:r>
     </w:p>
     <w:p>
       <w:pPr>
@@ -1677,24 +1587,6 @@
         </w:rPr>
         <w:tab/>
       </w:r>
-      <w:r>
-        <w:fldChar w:fldCharType="begin"/>
-      </w:r>
-      <w:r>
-        <w:instrText xml:space="preserve"> PAGEREF _Toc5 \h </w:instrText>
-      </w:r>
-      <w:r>
-        <w:fldChar w:fldCharType="separate"/>
-      </w:r>
-      <w:r>
-        <w:rPr>
-          <w:rFonts w:eastAsia="Arial Unicode MS" w:cs="Arial Unicode MS"/>
-        </w:rPr>
-        <w:t>4</w:t>
-      </w:r>
-      <w:r>
-        <w:fldChar w:fldCharType="end"/>
-      </w:r>
     </w:p>
     <w:p>
       <w:pPr>
@@ -1716,24 +1608,6 @@
         </w:rPr>
         <w:tab/>
       </w:r>
-      <w:r>
-        <w:fldChar w:fldCharType="begin"/>
-      </w:r>
-      <w:r>
-        <w:instrText xml:space="preserve"> PAGEREF _Toc6 \h </w:instrText>
-      </w:r>
-      <w:r>
-        <w:fldChar w:fldCharType="separate"/>
-      </w:r>
-      <w:r>
-        <w:rPr>
-          <w:rFonts w:eastAsia="Arial Unicode MS" w:cs="Arial Unicode MS"/>
-        </w:rPr>
-        <w:t>5</w:t>
-      </w:r>
-      <w:r>
-        <w:fldChar w:fldCharType="end"/>
-      </w:r>
     </w:p>
     <w:p>
       <w:pPr>
@@ -1755,24 +1629,6 @@
         </w:rPr>
         <w:tab/>
       </w:r>
-      <w:r>
-        <w:fldChar w:fldCharType="begin"/>
-      </w:r>
-      <w:r>
-        <w:instrText xml:space="preserve"> PAGEREF _Toc7 \h </w:instrText>
-      </w:r>
-      <w:r>
-        <w:fldChar w:fldCharType="separate"/>
-      </w:r>
-      <w:r>
-        <w:rPr>
-          <w:rFonts w:eastAsia="Arial Unicode MS" w:cs="Arial Unicode MS"/>
-        </w:rPr>
-        <w:t>6</w:t>
-      </w:r>
-      <w:r>
-        <w:fldChar w:fldCharType="end"/>
-      </w:r>
     </w:p>
     <w:p>
       <w:pPr>
@@ -1794,24 +1650,6 @@
         </w:rPr>
         <w:tab/>
       </w:r>
-      <w:r>
-        <w:fldChar w:fldCharType="begin"/>
-      </w:r>
-      <w:r>
-        <w:instrText xml:space="preserve"> PAGEREF _Toc8 \h </w:instrText>
-      </w:r>
-      <w:r>
-        <w:fldChar w:fldCharType="separate"/>
-      </w:r>
-      <w:r>
-        <w:rPr>
-          <w:rFonts w:eastAsia="Arial Unicode MS" w:cs="Arial Unicode MS"/>
-        </w:rPr>
-        <w:t>6</w:t>
-      </w:r>
-      <w:r>
-        <w:fldChar w:fldCharType="end"/>
-      </w:r>
     </w:p>
     <w:p>
       <w:pPr>
@@ -1822,7 +1660,10 @@
         </w:numPr>
       </w:pPr>
       <w:r>
-        <w:t>Subprocesso Monitoramento e Controle......................................................................6</w:t>
+        <w:t>Subprocesso Monitoramento e Controle...........................................................</w:t>
+      </w:r>
+      <w:r>
+        <w:t>.............</w:t>
       </w:r>
     </w:p>
     <w:p>
@@ -1845,24 +1686,6 @@
         </w:rPr>
         <w:tab/>
       </w:r>
-      <w:r>
-        <w:fldChar w:fldCharType="begin"/>
-      </w:r>
-      <w:r>
-        <w:instrText xml:space="preserve"> PAGEREF _Toc9 \h </w:instrText>
-      </w:r>
-      <w:r>
-        <w:fldChar w:fldCharType="separate"/>
-      </w:r>
-      <w:r>
-        <w:rPr>
-          <w:rFonts w:eastAsia="Arial Unicode MS" w:cs="Arial Unicode MS"/>
-        </w:rPr>
-        <w:t>4</w:t>
-      </w:r>
-      <w:r>
-        <w:fldChar w:fldCharType="end"/>
-      </w:r>
     </w:p>
     <w:p>
       <w:pPr>
@@ -1876,31 +1699,13 @@
         <w:rPr>
           <w:rFonts w:eastAsia="Arial Unicode MS" w:cs="Arial Unicode MS"/>
         </w:rPr>
-        <w:t>Gerente de Projetos / Scrum Master</w:t>
+        <w:t>Macro</w:t>
       </w:r>
       <w:r>
         <w:rPr>
           <w:rFonts w:eastAsia="Arial Unicode MS" w:cs="Arial Unicode MS"/>
         </w:rPr>
         <w:tab/>
-      </w:r>
-      <w:r>
-        <w:fldChar w:fldCharType="begin"/>
-      </w:r>
-      <w:r>
-        <w:instrText xml:space="preserve"> PAGEREF _Toc10 \h </w:instrText>
-      </w:r>
-      <w:r>
-        <w:fldChar w:fldCharType="separate"/>
-      </w:r>
-      <w:r>
-        <w:rPr>
-          <w:rFonts w:eastAsia="Arial Unicode MS" w:cs="Arial Unicode MS"/>
-        </w:rPr>
-        <w:t>4</w:t>
-      </w:r>
-      <w:r>
-        <w:fldChar w:fldCharType="end"/>
       </w:r>
     </w:p>
     <w:p>
@@ -1915,31 +1720,13 @@
         <w:rPr>
           <w:rFonts w:eastAsia="Arial Unicode MS" w:cs="Arial Unicode MS"/>
         </w:rPr>
-        <w:t>Arquiteto de Software</w:t>
+        <w:t>Iniciação</w:t>
       </w:r>
       <w:r>
         <w:rPr>
           <w:rFonts w:eastAsia="Arial Unicode MS" w:cs="Arial Unicode MS"/>
         </w:rPr>
         <w:tab/>
-      </w:r>
-      <w:r>
-        <w:fldChar w:fldCharType="begin"/>
-      </w:r>
-      <w:r>
-        <w:instrText xml:space="preserve"> PAGEREF _Toc11 \h </w:instrText>
-      </w:r>
-      <w:r>
-        <w:fldChar w:fldCharType="separate"/>
-      </w:r>
-      <w:r>
-        <w:rPr>
-          <w:rFonts w:eastAsia="Arial Unicode MS" w:cs="Arial Unicode MS"/>
-        </w:rPr>
-        <w:t>4</w:t>
-      </w:r>
-      <w:r>
-        <w:fldChar w:fldCharType="end"/>
       </w:r>
     </w:p>
     <w:p>
@@ -1954,31 +1741,13 @@
         <w:rPr>
           <w:rFonts w:eastAsia="Arial Unicode MS" w:cs="Arial Unicode MS"/>
         </w:rPr>
-        <w:t>Gerente de Configuração</w:t>
+        <w:t>Planejamento</w:t>
       </w:r>
       <w:r>
         <w:rPr>
           <w:rFonts w:eastAsia="Arial Unicode MS" w:cs="Arial Unicode MS"/>
         </w:rPr>
         <w:tab/>
-      </w:r>
-      <w:r>
-        <w:fldChar w:fldCharType="begin"/>
-      </w:r>
-      <w:r>
-        <w:instrText xml:space="preserve"> PAGEREF _Toc12 \h </w:instrText>
-      </w:r>
-      <w:r>
-        <w:fldChar w:fldCharType="separate"/>
-      </w:r>
-      <w:r>
-        <w:rPr>
-          <w:rFonts w:eastAsia="Arial Unicode MS" w:cs="Arial Unicode MS"/>
-        </w:rPr>
-        <w:t>5</w:t>
-      </w:r>
-      <w:r>
-        <w:fldChar w:fldCharType="end"/>
       </w:r>
     </w:p>
     <w:p>
@@ -1993,31 +1762,13 @@
         <w:rPr>
           <w:rFonts w:eastAsia="Arial Unicode MS" w:cs="Arial Unicode MS"/>
         </w:rPr>
-        <w:t>Engenheiro de Requisitos / Product Owner</w:t>
+        <w:t>Execução</w:t>
       </w:r>
       <w:r>
         <w:rPr>
           <w:rFonts w:eastAsia="Arial Unicode MS" w:cs="Arial Unicode MS"/>
         </w:rPr>
         <w:tab/>
-      </w:r>
-      <w:r>
-        <w:fldChar w:fldCharType="begin"/>
-      </w:r>
-      <w:r>
-        <w:instrText xml:space="preserve"> PAGEREF _Toc13 \h </w:instrText>
-      </w:r>
-      <w:r>
-        <w:fldChar w:fldCharType="separate"/>
-      </w:r>
-      <w:r>
-        <w:rPr>
-          <w:rFonts w:eastAsia="Arial Unicode MS" w:cs="Arial Unicode MS"/>
-        </w:rPr>
-        <w:t>5</w:t>
-      </w:r>
-      <w:r>
-        <w:fldChar w:fldCharType="end"/>
       </w:r>
     </w:p>
     <w:p>
@@ -2032,7 +1783,7 @@
         <w:rPr>
           <w:rFonts w:eastAsia="Arial Unicode MS" w:cs="Arial Unicode MS"/>
         </w:rPr>
-        <w:t>Engenheiro de Software / Team Scrum</w:t>
+        <w:t>Encerramento</w:t>
       </w:r>
       <w:r>
         <w:rPr>
@@ -2040,23 +1791,20 @@
         </w:rPr>
         <w:tab/>
       </w:r>
-      <w:r>
-        <w:fldChar w:fldCharType="begin"/>
-      </w:r>
-      <w:r>
-        <w:instrText xml:space="preserve"> PAGEREF _Toc14 \h </w:instrText>
-      </w:r>
-      <w:r>
-        <w:fldChar w:fldCharType="separate"/>
-      </w:r>
+    </w:p>
+    <w:p>
+      <w:pPr>
+        <w:pStyle w:val="TOC2"/>
+        <w:numPr>
+          <w:ilvl w:val="1"/>
+          <w:numId w:val="9"/>
+        </w:numPr>
+      </w:pPr>
       <w:r>
         <w:rPr>
           <w:rFonts w:eastAsia="Arial Unicode MS" w:cs="Arial Unicode MS"/>
         </w:rPr>
-        <w:t>5</w:t>
-      </w:r>
-      <w:r>
-        <w:fldChar w:fldCharType="end"/>
+        <w:t>Monitoramento e Controle.............................................................................................</w:t>
       </w:r>
     </w:p>
     <w:p>
@@ -2079,24 +1827,6 @@
         </w:rPr>
         <w:tab/>
       </w:r>
-      <w:r>
-        <w:fldChar w:fldCharType="begin"/>
-      </w:r>
-      <w:r>
-        <w:instrText xml:space="preserve"> PAGEREF _Toc15 \h </w:instrText>
-      </w:r>
-      <w:r>
-        <w:fldChar w:fldCharType="separate"/>
-      </w:r>
-      <w:r>
-        <w:rPr>
-          <w:rFonts w:eastAsia="Arial Unicode MS" w:cs="Arial Unicode MS"/>
-        </w:rPr>
-        <w:t>5</w:t>
-      </w:r>
-      <w:r>
-        <w:fldChar w:fldCharType="end"/>
-      </w:r>
     </w:p>
     <w:p>
       <w:pPr>
@@ -2118,24 +1848,6 @@
         </w:rPr>
         <w:tab/>
       </w:r>
-      <w:r>
-        <w:fldChar w:fldCharType="begin"/>
-      </w:r>
-      <w:r>
-        <w:instrText xml:space="preserve"> PAGEREF _Toc16 \h </w:instrText>
-      </w:r>
-      <w:r>
-        <w:fldChar w:fldCharType="separate"/>
-      </w:r>
-      <w:r>
-        <w:rPr>
-          <w:rFonts w:eastAsia="Arial Unicode MS" w:cs="Arial Unicode MS"/>
-        </w:rPr>
-        <w:t>5</w:t>
-      </w:r>
-      <w:r>
-        <w:fldChar w:fldCharType="end"/>
-      </w:r>
     </w:p>
     <w:p>
       <w:pPr>
@@ -2157,24 +1869,6 @@
         </w:rPr>
         <w:tab/>
       </w:r>
-      <w:r>
-        <w:fldChar w:fldCharType="begin"/>
-      </w:r>
-      <w:r>
-        <w:instrText xml:space="preserve"> PAGEREF _Toc17 \h </w:instrText>
-      </w:r>
-      <w:r>
-        <w:fldChar w:fldCharType="separate"/>
-      </w:r>
-      <w:r>
-        <w:rPr>
-          <w:rFonts w:eastAsia="Arial Unicode MS" w:cs="Arial Unicode MS"/>
-        </w:rPr>
-        <w:t>5</w:t>
-      </w:r>
-      <w:r>
-        <w:fldChar w:fldCharType="end"/>
-      </w:r>
     </w:p>
     <w:p>
       <w:pPr>
@@ -2196,24 +1890,6 @@
         </w:rPr>
         <w:tab/>
       </w:r>
-      <w:r>
-        <w:fldChar w:fldCharType="begin"/>
-      </w:r>
-      <w:r>
-        <w:instrText xml:space="preserve"> PAGEREF _Toc18 \h </w:instrText>
-      </w:r>
-      <w:r>
-        <w:fldChar w:fldCharType="separate"/>
-      </w:r>
-      <w:r>
-        <w:rPr>
-          <w:rFonts w:eastAsia="Arial Unicode MS" w:cs="Arial Unicode MS"/>
-        </w:rPr>
-        <w:t>6</w:t>
-      </w:r>
-      <w:r>
-        <w:fldChar w:fldCharType="end"/>
-      </w:r>
     </w:p>
     <w:p>
       <w:pPr>
@@ -2235,24 +1911,6 @@
         </w:rPr>
         <w:tab/>
       </w:r>
-      <w:r>
-        <w:fldChar w:fldCharType="begin"/>
-      </w:r>
-      <w:r>
-        <w:instrText xml:space="preserve"> PAGEREF _Toc19 \h </w:instrText>
-      </w:r>
-      <w:r>
-        <w:fldChar w:fldCharType="separate"/>
-      </w:r>
-      <w:r>
-        <w:rPr>
-          <w:rFonts w:eastAsia="Arial Unicode MS" w:cs="Arial Unicode MS"/>
-        </w:rPr>
-        <w:t>6</w:t>
-      </w:r>
-      <w:r>
-        <w:fldChar w:fldCharType="end"/>
-      </w:r>
     </w:p>
     <w:p>
       <w:pPr>
@@ -2274,24 +1932,6 @@
         </w:rPr>
         <w:tab/>
       </w:r>
-      <w:r>
-        <w:fldChar w:fldCharType="begin"/>
-      </w:r>
-      <w:r>
-        <w:instrText xml:space="preserve"> PAGEREF _Toc20 \h </w:instrText>
-      </w:r>
-      <w:r>
-        <w:fldChar w:fldCharType="separate"/>
-      </w:r>
-      <w:r>
-        <w:rPr>
-          <w:rFonts w:eastAsia="Arial Unicode MS" w:cs="Arial Unicode MS"/>
-        </w:rPr>
-        <w:t>7</w:t>
-      </w:r>
-      <w:r>
-        <w:fldChar w:fldCharType="end"/>
-      </w:r>
     </w:p>
     <w:p>
       <w:pPr>
@@ -2313,24 +1953,6 @@
         </w:rPr>
         <w:tab/>
       </w:r>
-      <w:r>
-        <w:fldChar w:fldCharType="begin"/>
-      </w:r>
-      <w:r>
-        <w:instrText xml:space="preserve"> PAGEREF _Toc21 \h </w:instrText>
-      </w:r>
-      <w:r>
-        <w:fldChar w:fldCharType="separate"/>
-      </w:r>
-      <w:r>
-        <w:rPr>
-          <w:rFonts w:eastAsia="Arial Unicode MS" w:cs="Arial Unicode MS"/>
-        </w:rPr>
-        <w:t>7</w:t>
-      </w:r>
-      <w:r>
-        <w:fldChar w:fldCharType="end"/>
-      </w:r>
     </w:p>
     <w:p>
       <w:pPr>
@@ -2352,23 +1974,22 @@
         </w:rPr>
         <w:tab/>
       </w:r>
-      <w:r>
-        <w:fldChar w:fldCharType="begin"/>
-      </w:r>
-      <w:r>
-        <w:instrText xml:space="preserve"> PAGEREF _Toc22 \h </w:instrText>
-      </w:r>
-      <w:r>
-        <w:fldChar w:fldCharType="separate"/>
-      </w:r>
+    </w:p>
+    <w:p>
+      <w:pPr>
+        <w:pStyle w:val="TOC1"/>
+      </w:pPr>
       <w:r>
         <w:rPr>
           <w:rFonts w:eastAsia="Arial Unicode MS" w:cs="Arial Unicode MS"/>
         </w:rPr>
-        <w:t>7</w:t>
-      </w:r>
-      <w:r>
-        <w:fldChar w:fldCharType="end"/>
+        <w:t>A tebela a seguir apresenta os papéis  dos respectivos membros da equipe:</w:t>
+      </w:r>
+      <w:r>
+        <w:rPr>
+          <w:rFonts w:eastAsia="Arial Unicode MS" w:cs="Arial Unicode MS"/>
+        </w:rPr>
+        <w:tab/>
       </w:r>
     </w:p>
     <w:p>
@@ -2379,66 +2000,13 @@
         <w:rPr>
           <w:rFonts w:eastAsia="Arial Unicode MS" w:cs="Arial Unicode MS"/>
         </w:rPr>
-        <w:t>A tebela a seguir apresenta os papéis  dos respectivos membros da equipe:</w:t>
+        <w:t>Referências</w:t>
       </w:r>
       <w:r>
         <w:rPr>
           <w:rFonts w:eastAsia="Arial Unicode MS" w:cs="Arial Unicode MS"/>
         </w:rPr>
         <w:tab/>
-      </w:r>
-      <w:r>
-        <w:fldChar w:fldCharType="begin"/>
-      </w:r>
-      <w:r>
-        <w:instrText xml:space="preserve"> PAGEREF _Toc23 \h </w:instrText>
-      </w:r>
-      <w:r>
-        <w:fldChar w:fldCharType="separate"/>
-      </w:r>
-      <w:r>
-        <w:rPr>
-          <w:rFonts w:eastAsia="Arial Unicode MS" w:cs="Arial Unicode MS"/>
-        </w:rPr>
-        <w:t>7</w:t>
-      </w:r>
-      <w:r>
-        <w:fldChar w:fldCharType="end"/>
-      </w:r>
-    </w:p>
-    <w:p>
-      <w:pPr>
-        <w:pStyle w:val="TOC1"/>
-      </w:pPr>
-      <w:r>
-        <w:rPr>
-          <w:rFonts w:eastAsia="Arial Unicode MS" w:cs="Arial Unicode MS"/>
-        </w:rPr>
-        <w:t>Referências</w:t>
-      </w:r>
-      <w:r>
-        <w:rPr>
-          <w:rFonts w:eastAsia="Arial Unicode MS" w:cs="Arial Unicode MS"/>
-        </w:rPr>
-        <w:tab/>
-      </w:r>
-      <w:r>
-        <w:fldChar w:fldCharType="begin"/>
-      </w:r>
-      <w:r>
-        <w:instrText xml:space="preserve"> PAGEREF _Toc24 \h </w:instrText>
-      </w:r>
-      <w:r>
-        <w:fldChar w:fldCharType="separate"/>
-      </w:r>
-      <w:r>
-        <w:rPr>
-          <w:rFonts w:eastAsia="Arial Unicode MS" w:cs="Arial Unicode MS"/>
-        </w:rPr>
-        <w:t>8</w:t>
-      </w:r>
-      <w:r>
-        <w:fldChar w:fldCharType="end"/>
       </w:r>
     </w:p>
     <w:p>
@@ -7298,9 +6866,12 @@
           <w:sz w:val="20"/>
           <w:szCs w:val="20"/>
         </w:rPr>
-        <w:t xml:space="preserve">Atividade: </w:t>
-      </w:r>
-      <w:r>
+        <w:t>Atividade: Realizar Deploy</w:t>
+      </w:r>
+    </w:p>
+    <w:p>
+      <w:pPr>
+        <w:pStyle w:val="PSCComentarioTemplate"/>
         <w:rPr>
           <w:rFonts w:ascii="Arial" w:eastAsia="Arial" w:hAnsi="Arial" w:cs="Arial"/>
           <w:i w:val="0"/>
@@ -7308,12 +6879,8 @@
           <w:sz w:val="20"/>
           <w:szCs w:val="20"/>
         </w:rPr>
-        <w:t>Realizar Deploy</w:t>
-      </w:r>
-    </w:p>
-    <w:p>
-      <w:pPr>
-        <w:pStyle w:val="PSCComentarioTemplate"/>
+      </w:pPr>
+      <w:r>
         <w:rPr>
           <w:rFonts w:ascii="Arial" w:eastAsia="Arial" w:hAnsi="Arial" w:cs="Arial"/>
           <w:i w:val="0"/>
@@ -7321,8 +6888,12 @@
           <w:sz w:val="20"/>
           <w:szCs w:val="20"/>
         </w:rPr>
-      </w:pPr>
-      <w:r>
+        <w:t>Objetivo: Disponibilizar a versão com as funcionalidades homologadas pelo cliente em produção.</w:t>
+      </w:r>
+    </w:p>
+    <w:p>
+      <w:pPr>
+        <w:pStyle w:val="PSCComentarioTemplate"/>
         <w:rPr>
           <w:rFonts w:ascii="Arial" w:eastAsia="Arial" w:hAnsi="Arial" w:cs="Arial"/>
           <w:i w:val="0"/>
@@ -7330,8 +6901,7 @@
           <w:sz w:val="20"/>
           <w:szCs w:val="20"/>
         </w:rPr>
-        <w:t xml:space="preserve">Objetivo: </w:t>
-      </w:r>
+      </w:pPr>
       <w:r>
         <w:rPr>
           <w:rFonts w:ascii="Arial" w:eastAsia="Arial" w:hAnsi="Arial" w:cs="Arial"/>
@@ -7340,9 +6910,12 @@
           <w:sz w:val="20"/>
           <w:szCs w:val="20"/>
         </w:rPr>
-        <w:t>Disponibilizar a versão com as funcionalidades homologadas pelo cliente em produção</w:t>
-      </w:r>
-      <w:r>
+        <w:t>Reponsáveis: Scrum Team e Scrum Master</w:t>
+      </w:r>
+    </w:p>
+    <w:p>
+      <w:pPr>
+        <w:pStyle w:val="PSCComentarioTemplate"/>
         <w:rPr>
           <w:rFonts w:ascii="Arial" w:eastAsia="Arial" w:hAnsi="Arial" w:cs="Arial"/>
           <w:i w:val="0"/>
@@ -7350,8 +6923,7 @@
           <w:sz w:val="20"/>
           <w:szCs w:val="20"/>
         </w:rPr>
-        <w:t>.</w:t>
-      </w:r>
+      </w:pPr>
     </w:p>
     <w:p>
       <w:pPr>
@@ -7372,12 +6944,9 @@
           <w:sz w:val="20"/>
           <w:szCs w:val="20"/>
         </w:rPr>
-        <w:t>Reponsáveis: Scrum Team e Scrum Master</w:t>
-      </w:r>
-    </w:p>
-    <w:p>
-      <w:pPr>
-        <w:pStyle w:val="PSCComentarioTemplate"/>
+        <w:t>Processo:</w:t>
+      </w:r>
+      <w:r>
         <w:rPr>
           <w:rFonts w:ascii="Arial" w:eastAsia="Arial" w:hAnsi="Arial" w:cs="Arial"/>
           <w:i w:val="0"/>
@@ -7385,11 +6954,9 @@
           <w:sz w:val="20"/>
           <w:szCs w:val="20"/>
         </w:rPr>
-      </w:pPr>
-    </w:p>
-    <w:p>
-      <w:pPr>
-        <w:pStyle w:val="PSCComentarioTemplate"/>
+        <w:t xml:space="preserve"> Execução</w:t>
+      </w:r>
+      <w:r>
         <w:rPr>
           <w:rFonts w:ascii="Arial" w:eastAsia="Arial" w:hAnsi="Arial" w:cs="Arial"/>
           <w:i w:val="0"/>
@@ -7397,8 +6964,12 @@
           <w:sz w:val="20"/>
           <w:szCs w:val="20"/>
         </w:rPr>
-      </w:pPr>
-      <w:r>
+        <w:t xml:space="preserve"> </w:t>
+      </w:r>
+    </w:p>
+    <w:p>
+      <w:pPr>
+        <w:pStyle w:val="PSCComentarioTemplate"/>
         <w:rPr>
           <w:rFonts w:ascii="Arial" w:eastAsia="Arial" w:hAnsi="Arial" w:cs="Arial"/>
           <w:i w:val="0"/>
@@ -7406,8 +6977,7 @@
           <w:sz w:val="20"/>
           <w:szCs w:val="20"/>
         </w:rPr>
-        <w:t>Processo:</w:t>
-      </w:r>
+      </w:pPr>
       <w:r>
         <w:rPr>
           <w:rFonts w:ascii="Arial" w:eastAsia="Arial" w:hAnsi="Arial" w:cs="Arial"/>
@@ -7416,7 +6986,7 @@
           <w:sz w:val="20"/>
           <w:szCs w:val="20"/>
         </w:rPr>
-        <w:t xml:space="preserve"> Execução</w:t>
+        <w:t xml:space="preserve">Atividade: </w:t>
       </w:r>
       <w:r>
         <w:rPr>
@@ -7426,7 +6996,7 @@
           <w:sz w:val="20"/>
           <w:szCs w:val="20"/>
         </w:rPr>
-        <w:t xml:space="preserve"> </w:t>
+        <w:t xml:space="preserve">Execução dos testes </w:t>
       </w:r>
     </w:p>
     <w:p>
@@ -7448,7 +7018,7 @@
           <w:sz w:val="20"/>
           <w:szCs w:val="20"/>
         </w:rPr>
-        <w:t xml:space="preserve">Atividade: </w:t>
+        <w:t xml:space="preserve">Objetivo: </w:t>
       </w:r>
       <w:r>
         <w:rPr>
@@ -7458,9 +7028,12 @@
           <w:sz w:val="20"/>
           <w:szCs w:val="20"/>
         </w:rPr>
-        <w:t>Execução dos testes</w:t>
-      </w:r>
-      <w:r>
+        <w:t>A partir do momento em que há o desenvolvimento concluído, serão feitos testes para certificar que os requisitos do cliente estão sendo atendidos e o software apresenta correto funcionamento;</w:t>
+      </w:r>
+    </w:p>
+    <w:p>
+      <w:pPr>
+        <w:pStyle w:val="PSCComentarioTemplate"/>
         <w:rPr>
           <w:rFonts w:ascii="Arial" w:eastAsia="Arial" w:hAnsi="Arial" w:cs="Arial"/>
           <w:i w:val="0"/>
@@ -7468,12 +7041,8 @@
           <w:sz w:val="20"/>
           <w:szCs w:val="20"/>
         </w:rPr>
-        <w:t xml:space="preserve"> </w:t>
-      </w:r>
-    </w:p>
-    <w:p>
-      <w:pPr>
-        <w:pStyle w:val="PSCComentarioTemplate"/>
+      </w:pPr>
+      <w:r>
         <w:rPr>
           <w:rFonts w:ascii="Arial" w:eastAsia="Arial" w:hAnsi="Arial" w:cs="Arial"/>
           <w:i w:val="0"/>
@@ -7481,8 +7050,12 @@
           <w:sz w:val="20"/>
           <w:szCs w:val="20"/>
         </w:rPr>
-      </w:pPr>
-      <w:r>
+        <w:t>Entrada: Plano de testes;</w:t>
+      </w:r>
+    </w:p>
+    <w:p>
+      <w:pPr>
+        <w:pStyle w:val="PSCComentarioTemplate"/>
         <w:rPr>
           <w:rFonts w:ascii="Arial" w:eastAsia="Arial" w:hAnsi="Arial" w:cs="Arial"/>
           <w:i w:val="0"/>
@@ -7490,8 +7063,7 @@
           <w:sz w:val="20"/>
           <w:szCs w:val="20"/>
         </w:rPr>
-        <w:t xml:space="preserve">Objetivo: </w:t>
-      </w:r>
+      </w:pPr>
       <w:r>
         <w:rPr>
           <w:rFonts w:ascii="Arial" w:eastAsia="Arial" w:hAnsi="Arial" w:cs="Arial"/>
@@ -7500,7 +7072,7 @@
           <w:sz w:val="20"/>
           <w:szCs w:val="20"/>
         </w:rPr>
-        <w:t>A partir do momento em que há o desenvolvimento concluído, serão feitos testes para certificar que os requisitos do cliente estão sendo atendidos e o software apresenta correto funcionamento;</w:t>
+        <w:t>Saída: Casos de teste e Relatórios de teste</w:t>
       </w:r>
     </w:p>
     <w:p>
@@ -7522,7 +7094,7 @@
           <w:sz w:val="20"/>
           <w:szCs w:val="20"/>
         </w:rPr>
-        <w:t>Entrada: Plano de testes;</w:t>
+        <w:t>Responsáveis: Scrum Team e Scrum Master</w:t>
       </w:r>
     </w:p>
     <w:p>
@@ -7536,7 +7108,10 @@
           <w:szCs w:val="20"/>
         </w:rPr>
       </w:pPr>
-      <w:r>
+    </w:p>
+    <w:p>
+      <w:pPr>
+        <w:pStyle w:val="PSCComentarioTemplate"/>
         <w:rPr>
           <w:rFonts w:ascii="Arial" w:eastAsia="Arial" w:hAnsi="Arial" w:cs="Arial"/>
           <w:i w:val="0"/>
@@ -7544,12 +7119,8 @@
           <w:sz w:val="20"/>
           <w:szCs w:val="20"/>
         </w:rPr>
-        <w:t>Saída: Casos de teste e Relatórios de teste</w:t>
-      </w:r>
-    </w:p>
-    <w:p>
-      <w:pPr>
-        <w:pStyle w:val="PSCComentarioTemplate"/>
+      </w:pPr>
+      <w:r>
         <w:rPr>
           <w:rFonts w:ascii="Arial" w:eastAsia="Arial" w:hAnsi="Arial" w:cs="Arial"/>
           <w:i w:val="0"/>
@@ -7557,7 +7128,8 @@
           <w:sz w:val="20"/>
           <w:szCs w:val="20"/>
         </w:rPr>
-      </w:pPr>
+        <w:t xml:space="preserve">Processo: </w:t>
+      </w:r>
       <w:r>
         <w:rPr>
           <w:rFonts w:ascii="Arial" w:eastAsia="Arial" w:hAnsi="Arial" w:cs="Arial"/>
@@ -7566,7 +7138,7 @@
           <w:sz w:val="20"/>
           <w:szCs w:val="20"/>
         </w:rPr>
-        <w:t>Responsáveis: Scrum Team e Scrum Master</w:t>
+        <w:t>Execução</w:t>
       </w:r>
     </w:p>
     <w:p>
@@ -7580,10 +7152,7 @@
           <w:szCs w:val="20"/>
         </w:rPr>
       </w:pPr>
-    </w:p>
-    <w:p>
-      <w:pPr>
-        <w:pStyle w:val="PSCComentarioTemplate"/>
+      <w:r>
         <w:rPr>
           <w:rFonts w:ascii="Arial" w:eastAsia="Arial" w:hAnsi="Arial" w:cs="Arial"/>
           <w:i w:val="0"/>
@@ -7591,7 +7160,8 @@
           <w:sz w:val="20"/>
           <w:szCs w:val="20"/>
         </w:rPr>
-      </w:pPr>
+        <w:t>Atividade:</w:t>
+      </w:r>
       <w:r>
         <w:rPr>
           <w:rFonts w:ascii="Arial" w:eastAsia="Arial" w:hAnsi="Arial" w:cs="Arial"/>
@@ -7600,7 +7170,7 @@
           <w:sz w:val="20"/>
           <w:szCs w:val="20"/>
         </w:rPr>
-        <w:t xml:space="preserve">Processo: </w:t>
+        <w:t xml:space="preserve"> </w:t>
       </w:r>
       <w:r>
         <w:rPr>
@@ -7610,12 +7180,9 @@
           <w:sz w:val="20"/>
           <w:szCs w:val="20"/>
         </w:rPr>
-        <w:t>Execução</w:t>
-      </w:r>
-    </w:p>
-    <w:p>
-      <w:pPr>
-        <w:pStyle w:val="PSCComentarioTemplate"/>
+        <w:t>Elaborar plano de testes</w:t>
+      </w:r>
+      <w:r>
         <w:rPr>
           <w:rFonts w:ascii="Arial" w:eastAsia="Arial" w:hAnsi="Arial" w:cs="Arial"/>
           <w:i w:val="0"/>
@@ -7623,8 +7190,12 @@
           <w:sz w:val="20"/>
           <w:szCs w:val="20"/>
         </w:rPr>
-      </w:pPr>
-      <w:r>
+        <w:t xml:space="preserve"> </w:t>
+      </w:r>
+    </w:p>
+    <w:p>
+      <w:pPr>
+        <w:pStyle w:val="PSCComentarioTemplate"/>
         <w:rPr>
           <w:rFonts w:ascii="Arial" w:eastAsia="Arial" w:hAnsi="Arial" w:cs="Arial"/>
           <w:i w:val="0"/>
@@ -7632,8 +7203,7 @@
           <w:sz w:val="20"/>
           <w:szCs w:val="20"/>
         </w:rPr>
-        <w:t>Atividade:</w:t>
-      </w:r>
+      </w:pPr>
       <w:r>
         <w:rPr>
           <w:rFonts w:ascii="Arial" w:eastAsia="Arial" w:hAnsi="Arial" w:cs="Arial"/>
@@ -7642,7 +7212,7 @@
           <w:sz w:val="20"/>
           <w:szCs w:val="20"/>
         </w:rPr>
-        <w:t xml:space="preserve"> </w:t>
+        <w:t xml:space="preserve">Objetivo: </w:t>
       </w:r>
       <w:r>
         <w:rPr>
@@ -7652,9 +7222,12 @@
           <w:sz w:val="20"/>
           <w:szCs w:val="20"/>
         </w:rPr>
-        <w:t>Elaborar plano de testes</w:t>
-      </w:r>
-      <w:r>
+        <w:t>Partindo da documentação que contém as regras de negócio relativas ao produto, desenvolvem-se fluxos para execução de testes para verificar se ocorrem anomalias durante o uso;</w:t>
+      </w:r>
+    </w:p>
+    <w:p>
+      <w:pPr>
+        <w:pStyle w:val="PSCComentarioTemplate"/>
         <w:rPr>
           <w:rFonts w:ascii="Arial" w:eastAsia="Arial" w:hAnsi="Arial" w:cs="Arial"/>
           <w:i w:val="0"/>
@@ -7662,12 +7235,8 @@
           <w:sz w:val="20"/>
           <w:szCs w:val="20"/>
         </w:rPr>
-        <w:t xml:space="preserve"> </w:t>
-      </w:r>
-    </w:p>
-    <w:p>
-      <w:pPr>
-        <w:pStyle w:val="PSCComentarioTemplate"/>
+      </w:pPr>
+      <w:r>
         <w:rPr>
           <w:rFonts w:ascii="Arial" w:eastAsia="Arial" w:hAnsi="Arial" w:cs="Arial"/>
           <w:i w:val="0"/>
@@ -7675,8 +7244,12 @@
           <w:sz w:val="20"/>
           <w:szCs w:val="20"/>
         </w:rPr>
-      </w:pPr>
-      <w:r>
+        <w:t>Entrada: Estórias de Usuário;</w:t>
+      </w:r>
+    </w:p>
+    <w:p>
+      <w:pPr>
+        <w:pStyle w:val="PSCComentarioTemplate"/>
         <w:rPr>
           <w:rFonts w:ascii="Arial" w:eastAsia="Arial" w:hAnsi="Arial" w:cs="Arial"/>
           <w:i w:val="0"/>
@@ -7684,8 +7257,7 @@
           <w:sz w:val="20"/>
           <w:szCs w:val="20"/>
         </w:rPr>
-        <w:t xml:space="preserve">Objetivo: </w:t>
-      </w:r>
+      </w:pPr>
       <w:r>
         <w:rPr>
           <w:rFonts w:ascii="Arial" w:eastAsia="Arial" w:hAnsi="Arial" w:cs="Arial"/>
@@ -7694,7 +7266,7 @@
           <w:sz w:val="20"/>
           <w:szCs w:val="20"/>
         </w:rPr>
-        <w:t>Partindo da documentação que contém as regras de negócio relativas ao produto, desenvolvem-se fluxos para execução de testes para verificar se ocorrem anomalias durante o uso;</w:t>
+        <w:t>Saída: Plano de teste</w:t>
       </w:r>
     </w:p>
     <w:p>
@@ -7716,7 +7288,7 @@
           <w:sz w:val="20"/>
           <w:szCs w:val="20"/>
         </w:rPr>
-        <w:t>Entrada: Estórias de Usuário;</w:t>
+        <w:t>Responsáveis: Scrum Team e Scrum Master</w:t>
       </w:r>
     </w:p>
     <w:p>
@@ -7730,7 +7302,10 @@
           <w:szCs w:val="20"/>
         </w:rPr>
       </w:pPr>
-      <w:r>
+    </w:p>
+    <w:p>
+      <w:pPr>
+        <w:pStyle w:val="PSCComentarioTemplate"/>
         <w:rPr>
           <w:rFonts w:ascii="Arial" w:eastAsia="Arial" w:hAnsi="Arial" w:cs="Arial"/>
           <w:i w:val="0"/>
@@ -7738,8 +7313,7 @@
           <w:sz w:val="20"/>
           <w:szCs w:val="20"/>
         </w:rPr>
-        <w:t>Saída: Plano de teste</w:t>
-      </w:r>
+      </w:pPr>
     </w:p>
     <w:p>
       <w:pPr>
@@ -7760,12 +7334,10 @@
           <w:sz w:val="20"/>
           <w:szCs w:val="20"/>
         </w:rPr>
-        <w:t>Responsáveis: Scrum Team e Scrum Master</w:t>
-      </w:r>
-    </w:p>
-    <w:p>
-      <w:pPr>
-        <w:pStyle w:val="PSCComentarioTemplate"/>
+        <w:lastRenderedPageBreak/>
+        <w:t xml:space="preserve">Processo: </w:t>
+      </w:r>
+      <w:r>
         <w:rPr>
           <w:rFonts w:ascii="Arial" w:eastAsia="Arial" w:hAnsi="Arial" w:cs="Arial"/>
           <w:i w:val="0"/>
@@ -7773,7 +7345,8 @@
           <w:sz w:val="20"/>
           <w:szCs w:val="20"/>
         </w:rPr>
-      </w:pPr>
+        <w:t xml:space="preserve">Execução </w:t>
+      </w:r>
     </w:p>
     <w:p>
       <w:pPr>
@@ -7786,12 +7359,7 @@
           <w:szCs w:val="20"/>
         </w:rPr>
       </w:pPr>
-      <w:bookmarkStart w:id="12" w:name="_GoBack"/>
-      <w:bookmarkEnd w:id="12"/>
-    </w:p>
-    <w:p>
-      <w:pPr>
-        <w:pStyle w:val="PSCComentarioTemplate"/>
+      <w:r>
         <w:rPr>
           <w:rFonts w:ascii="Arial" w:eastAsia="Arial" w:hAnsi="Arial" w:cs="Arial"/>
           <w:i w:val="0"/>
@@ -7799,7 +7367,8 @@
           <w:sz w:val="20"/>
           <w:szCs w:val="20"/>
         </w:rPr>
-      </w:pPr>
+        <w:t xml:space="preserve">Atividade: </w:t>
+      </w:r>
       <w:r>
         <w:rPr>
           <w:rFonts w:ascii="Arial" w:eastAsia="Arial" w:hAnsi="Arial" w:cs="Arial"/>
@@ -7808,10 +7377,12 @@
           <w:sz w:val="20"/>
           <w:szCs w:val="20"/>
         </w:rPr>
-        <w:lastRenderedPageBreak/>
-        <w:t xml:space="preserve">Processo: </w:t>
-      </w:r>
-      <w:r>
+        <w:t>Executar testes de aceitação</w:t>
+      </w:r>
+    </w:p>
+    <w:p>
+      <w:pPr>
+        <w:pStyle w:val="PSCComentarioTemplate"/>
         <w:rPr>
           <w:rFonts w:ascii="Arial" w:eastAsia="Arial" w:hAnsi="Arial" w:cs="Arial"/>
           <w:i w:val="0"/>
@@ -7819,12 +7390,8 @@
           <w:sz w:val="20"/>
           <w:szCs w:val="20"/>
         </w:rPr>
-        <w:t xml:space="preserve">Execução </w:t>
-      </w:r>
-    </w:p>
-    <w:p>
-      <w:pPr>
-        <w:pStyle w:val="PSCComentarioTemplate"/>
+      </w:pPr>
+      <w:r>
         <w:rPr>
           <w:rFonts w:ascii="Arial" w:eastAsia="Arial" w:hAnsi="Arial" w:cs="Arial"/>
           <w:i w:val="0"/>
@@ -7832,7 +7399,8 @@
           <w:sz w:val="20"/>
           <w:szCs w:val="20"/>
         </w:rPr>
-      </w:pPr>
+        <w:t>Objetivo</w:t>
+      </w:r>
       <w:r>
         <w:rPr>
           <w:rFonts w:ascii="Arial" w:eastAsia="Arial" w:hAnsi="Arial" w:cs="Arial"/>
@@ -7841,9 +7409,12 @@
           <w:sz w:val="20"/>
           <w:szCs w:val="20"/>
         </w:rPr>
-        <w:t xml:space="preserve">Atividade: </w:t>
-      </w:r>
-      <w:r>
+        <w:t>: Durante a fase de execução de testes, será disponibilizado ao cliente a oportunidade de executar testes, de forma a certificar se o software corresponde ao esperado;</w:t>
+      </w:r>
+    </w:p>
+    <w:p>
+      <w:pPr>
+        <w:pStyle w:val="PSCComentarioTemplate"/>
         <w:rPr>
           <w:rFonts w:ascii="Arial" w:eastAsia="Arial" w:hAnsi="Arial" w:cs="Arial"/>
           <w:i w:val="0"/>
@@ -7851,12 +7422,8 @@
           <w:sz w:val="20"/>
           <w:szCs w:val="20"/>
         </w:rPr>
-        <w:t>Executar testes de aceitação</w:t>
-      </w:r>
-    </w:p>
-    <w:p>
-      <w:pPr>
-        <w:pStyle w:val="PSCComentarioTemplate"/>
+      </w:pPr>
+      <w:r>
         <w:rPr>
           <w:rFonts w:ascii="Arial" w:eastAsia="Arial" w:hAnsi="Arial" w:cs="Arial"/>
           <w:i w:val="0"/>
@@ -7864,8 +7431,12 @@
           <w:sz w:val="20"/>
           <w:szCs w:val="20"/>
         </w:rPr>
-      </w:pPr>
-      <w:r>
+        <w:t>Entrada: Plano UAT (User Acceptance Test)</w:t>
+      </w:r>
+    </w:p>
+    <w:p>
+      <w:pPr>
+        <w:pStyle w:val="PSCComentarioTemplate"/>
         <w:rPr>
           <w:rFonts w:ascii="Arial" w:eastAsia="Arial" w:hAnsi="Arial" w:cs="Arial"/>
           <w:i w:val="0"/>
@@ -7873,8 +7444,7 @@
           <w:sz w:val="20"/>
           <w:szCs w:val="20"/>
         </w:rPr>
-        <w:t>Objetivo</w:t>
-      </w:r>
+      </w:pPr>
       <w:r>
         <w:rPr>
           <w:rFonts w:ascii="Arial" w:eastAsia="Arial" w:hAnsi="Arial" w:cs="Arial"/>
@@ -7883,12 +7453,13 @@
           <w:sz w:val="20"/>
           <w:szCs w:val="20"/>
         </w:rPr>
-        <w:t>: Durante a fase de execução de testes, será disponibilizado ao cliente a oportunidade de executar testes, de forma a certificar se o software corresponde ao esperado;</w:t>
+        <w:t>Saída: Relatório de usabilidade;</w:t>
       </w:r>
     </w:p>
     <w:p>
       <w:pPr>
         <w:pStyle w:val="PSCComentarioTemplate"/>
+        <w:spacing w:before="0" w:after="0"/>
         <w:rPr>
           <w:rFonts w:ascii="Arial" w:eastAsia="Arial" w:hAnsi="Arial" w:cs="Arial"/>
           <w:i w:val="0"/>
@@ -7905,51 +7476,6 @@
           <w:sz w:val="20"/>
           <w:szCs w:val="20"/>
         </w:rPr>
-        <w:t>Entrada: Plano UAT (User Acceptance Test)</w:t>
-      </w:r>
-    </w:p>
-    <w:p>
-      <w:pPr>
-        <w:pStyle w:val="PSCComentarioTemplate"/>
-        <w:rPr>
-          <w:rFonts w:ascii="Arial" w:eastAsia="Arial" w:hAnsi="Arial" w:cs="Arial"/>
-          <w:i w:val="0"/>
-          <w:iCs w:val="0"/>
-          <w:sz w:val="20"/>
-          <w:szCs w:val="20"/>
-        </w:rPr>
-      </w:pPr>
-      <w:r>
-        <w:rPr>
-          <w:rFonts w:ascii="Arial" w:eastAsia="Arial" w:hAnsi="Arial" w:cs="Arial"/>
-          <w:i w:val="0"/>
-          <w:iCs w:val="0"/>
-          <w:sz w:val="20"/>
-          <w:szCs w:val="20"/>
-        </w:rPr>
-        <w:t>Saída: Relatório de usabilidade;</w:t>
-      </w:r>
-    </w:p>
-    <w:p>
-      <w:pPr>
-        <w:pStyle w:val="PSCComentarioTemplate"/>
-        <w:spacing w:before="0" w:after="0"/>
-        <w:rPr>
-          <w:rFonts w:ascii="Arial" w:eastAsia="Arial" w:hAnsi="Arial" w:cs="Arial"/>
-          <w:i w:val="0"/>
-          <w:iCs w:val="0"/>
-          <w:sz w:val="20"/>
-          <w:szCs w:val="20"/>
-        </w:rPr>
-      </w:pPr>
-      <w:r>
-        <w:rPr>
-          <w:rFonts w:ascii="Arial" w:eastAsia="Arial" w:hAnsi="Arial" w:cs="Arial"/>
-          <w:i w:val="0"/>
-          <w:iCs w:val="0"/>
-          <w:sz w:val="20"/>
-          <w:szCs w:val="20"/>
-        </w:rPr>
         <w:t>Responsáveis: Cliente</w:t>
       </w:r>
     </w:p>
@@ -8061,6 +7587,257 @@
     </w:p>
     <w:p>
       <w:pPr>
+        <w:pStyle w:val="Paragraph2"/>
+        <w:spacing w:after="0"/>
+        <w:ind w:left="0"/>
+        <w:jc w:val="both"/>
+        <w:rPr>
+          <w:rStyle w:val="PageNumber"/>
+          <w:sz w:val="24"/>
+          <w:szCs w:val="24"/>
+          <w:lang w:val="pt-PT"/>
+        </w:rPr>
+      </w:pPr>
+    </w:p>
+    <w:p>
+      <w:pPr>
+        <w:pStyle w:val="Paragraph2"/>
+        <w:spacing w:after="0"/>
+        <w:jc w:val="both"/>
+        <w:rPr>
+          <w:rStyle w:val="PageNumber"/>
+          <w:sz w:val="24"/>
+          <w:szCs w:val="24"/>
+          <w:lang w:val="pt-PT"/>
+        </w:rPr>
+      </w:pPr>
+    </w:p>
+    <w:p>
+      <w:pPr>
+        <w:pStyle w:val="Body"/>
+      </w:pPr>
+    </w:p>
+    <w:p>
+      <w:pPr>
+        <w:pStyle w:val="Heading2"/>
+        <w:numPr>
+          <w:ilvl w:val="1"/>
+          <w:numId w:val="25"/>
+        </w:numPr>
+        <w:rPr>
+          <w:rFonts w:ascii="Arial" w:eastAsia="Arial" w:hAnsi="Arial" w:cs="Arial"/>
+        </w:rPr>
+      </w:pPr>
+      <w:bookmarkStart w:id="12" w:name="_Toc13"/>
+      <w:r>
+        <w:rPr>
+          <w:rStyle w:val="PageNumber"/>
+          <w:rFonts w:ascii="Arial" w:hAnsi="Arial"/>
+        </w:rPr>
+        <w:t>Engenheiro de Requisitos / Product Owner</w:t>
+      </w:r>
+      <w:bookmarkEnd w:id="12"/>
+    </w:p>
+    <w:p>
+      <w:pPr>
+        <w:pStyle w:val="Body"/>
+      </w:pPr>
+    </w:p>
+    <w:p>
+      <w:pPr>
+        <w:pStyle w:val="Body"/>
+      </w:pPr>
+    </w:p>
+    <w:p>
+      <w:pPr>
+        <w:pStyle w:val="Paragraph2"/>
+        <w:spacing w:after="0"/>
+        <w:ind w:left="0"/>
+        <w:jc w:val="both"/>
+        <w:rPr>
+          <w:sz w:val="24"/>
+          <w:szCs w:val="24"/>
+          <w:lang w:val="pt-PT"/>
+        </w:rPr>
+      </w:pPr>
+    </w:p>
+    <w:p>
+      <w:pPr>
+        <w:pStyle w:val="Paragraph2"/>
+        <w:spacing w:after="0"/>
+        <w:ind w:left="720"/>
+        <w:jc w:val="both"/>
+        <w:rPr>
+          <w:rStyle w:val="PageNumber"/>
+          <w:sz w:val="24"/>
+          <w:szCs w:val="24"/>
+          <w:lang w:val="pt-PT"/>
+        </w:rPr>
+      </w:pPr>
+    </w:p>
+    <w:p>
+      <w:pPr>
+        <w:pStyle w:val="Paragraph2"/>
+        <w:spacing w:after="0"/>
+        <w:ind w:left="0"/>
+        <w:jc w:val="both"/>
+        <w:rPr>
+          <w:b/>
+          <w:bCs/>
+          <w:sz w:val="24"/>
+          <w:szCs w:val="24"/>
+          <w:lang w:val="pt-PT"/>
+        </w:rPr>
+      </w:pPr>
+      <w:bookmarkStart w:id="13" w:name="_Ref4713945372"/>
+      <w:r>
+        <w:rPr>
+          <w:b/>
+          <w:bCs/>
+          <w:sz w:val="24"/>
+          <w:szCs w:val="24"/>
+          <w:lang w:val="pt-PT"/>
+        </w:rPr>
+        <w:t>5.6.  Engenheiro de Testes</w:t>
+      </w:r>
+    </w:p>
+    <w:p>
+      <w:pPr>
+        <w:pStyle w:val="Paragraph2"/>
+        <w:spacing w:after="0"/>
+        <w:ind w:left="0"/>
+        <w:jc w:val="both"/>
+        <w:rPr>
+          <w:rStyle w:val="PageNumber"/>
+          <w:sz w:val="24"/>
+          <w:szCs w:val="24"/>
+          <w:lang w:val="pt-PT"/>
+        </w:rPr>
+      </w:pPr>
+    </w:p>
+    <w:p>
+      <w:pPr>
+        <w:pStyle w:val="Paragraph2"/>
+        <w:numPr>
+          <w:ilvl w:val="1"/>
+          <w:numId w:val="30"/>
+        </w:numPr>
+        <w:spacing w:after="0"/>
+        <w:jc w:val="both"/>
+        <w:rPr>
+          <w:sz w:val="24"/>
+          <w:szCs w:val="24"/>
+          <w:lang w:val="pt-PT"/>
+        </w:rPr>
+      </w:pPr>
+      <w:r>
+        <w:rPr>
+          <w:sz w:val="24"/>
+          <w:szCs w:val="24"/>
+          <w:lang w:val="pt-PT"/>
+        </w:rPr>
+        <w:t>Planejar, criar e executar cenários de testes;</w:t>
+      </w:r>
+    </w:p>
+    <w:p>
+      <w:pPr>
+        <w:pStyle w:val="Paragraph2"/>
+        <w:numPr>
+          <w:ilvl w:val="1"/>
+          <w:numId w:val="30"/>
+        </w:numPr>
+        <w:spacing w:after="0"/>
+        <w:jc w:val="both"/>
+        <w:rPr>
+          <w:sz w:val="24"/>
+          <w:szCs w:val="24"/>
+          <w:lang w:val="pt-PT"/>
+        </w:rPr>
+      </w:pPr>
+      <w:r>
+        <w:rPr>
+          <w:sz w:val="24"/>
+          <w:szCs w:val="24"/>
+          <w:lang w:val="pt-PT"/>
+        </w:rPr>
+        <w:t>Avaliar, através de testes, se o software atende os requisitos do cliente;</w:t>
+      </w:r>
+    </w:p>
+    <w:p>
+      <w:pPr>
+        <w:pStyle w:val="Paragraph2"/>
+        <w:numPr>
+          <w:ilvl w:val="1"/>
+          <w:numId w:val="30"/>
+        </w:numPr>
+        <w:spacing w:after="0"/>
+        <w:jc w:val="both"/>
+        <w:rPr>
+          <w:sz w:val="24"/>
+          <w:szCs w:val="24"/>
+          <w:lang w:val="pt-PT"/>
+        </w:rPr>
+      </w:pPr>
+      <w:r>
+        <w:rPr>
+          <w:sz w:val="24"/>
+          <w:szCs w:val="24"/>
+          <w:lang w:val="pt-PT"/>
+        </w:rPr>
+        <w:t>Abertura e Validação de bugs;</w:t>
+      </w:r>
+    </w:p>
+    <w:p>
+      <w:pPr>
+        <w:pStyle w:val="Paragraph2"/>
+        <w:numPr>
+          <w:ilvl w:val="1"/>
+          <w:numId w:val="30"/>
+        </w:numPr>
+        <w:spacing w:after="0"/>
+        <w:jc w:val="both"/>
+        <w:rPr>
+          <w:sz w:val="24"/>
+          <w:szCs w:val="24"/>
+          <w:lang w:val="pt-PT"/>
+        </w:rPr>
+      </w:pPr>
+      <w:r>
+        <w:rPr>
+          <w:sz w:val="24"/>
+          <w:szCs w:val="24"/>
+          <w:lang w:val="pt-PT"/>
+        </w:rPr>
+        <w:t>Gerar artefatos tangíveis à qualidade de software;</w:t>
+      </w:r>
+    </w:p>
+    <w:p>
+      <w:pPr>
+        <w:pStyle w:val="Paragraph2"/>
+        <w:numPr>
+          <w:ilvl w:val="1"/>
+          <w:numId w:val="30"/>
+        </w:numPr>
+        <w:spacing w:after="0"/>
+        <w:jc w:val="both"/>
+        <w:rPr>
+          <w:sz w:val="24"/>
+          <w:szCs w:val="24"/>
+          <w:lang w:val="pt-PT"/>
+        </w:rPr>
+      </w:pPr>
+      <w:r>
+        <w:rPr>
+          <w:sz w:val="24"/>
+          <w:szCs w:val="24"/>
+          <w:lang w:val="pt-PT"/>
+        </w:rPr>
+        <w:t>Automatizar testes funcionais.</w:t>
+      </w:r>
+      <w:bookmarkEnd w:id="13"/>
+    </w:p>
+    <w:p>
+      <w:pPr>
         <w:pStyle w:val="PSCComentarioTemplate"/>
         <w:spacing w:before="0" w:after="0"/>
         <w:rPr>
@@ -8074,40 +7851,35 @@
     </w:p>
     <w:p>
       <w:pPr>
-        <w:pStyle w:val="PSCComentarioTemplate"/>
+        <w:pStyle w:val="Heading1"/>
+        <w:numPr>
+          <w:ilvl w:val="0"/>
+          <w:numId w:val="31"/>
+        </w:numPr>
         <w:spacing w:before="0" w:after="0"/>
         <w:rPr>
           <w:rFonts w:ascii="Arial" w:eastAsia="Arial" w:hAnsi="Arial" w:cs="Arial"/>
-          <w:i w:val="0"/>
-          <w:iCs w:val="0"/>
-          <w:sz w:val="24"/>
-          <w:szCs w:val="24"/>
-        </w:rPr>
-      </w:pPr>
-    </w:p>
-    <w:p>
-      <w:pPr>
-        <w:pStyle w:val="PSCComentarioTemplate"/>
-        <w:spacing w:before="0" w:after="0"/>
-        <w:rPr>
-          <w:rFonts w:ascii="Arial" w:eastAsia="Arial" w:hAnsi="Arial" w:cs="Arial"/>
-          <w:i w:val="0"/>
-          <w:iCs w:val="0"/>
-          <w:sz w:val="24"/>
-          <w:szCs w:val="24"/>
-        </w:rPr>
-      </w:pPr>
-    </w:p>
-    <w:p>
-      <w:pPr>
-        <w:pStyle w:val="PSCComentarioTemplate"/>
-        <w:spacing w:before="0" w:after="0"/>
-        <w:rPr>
-          <w:rFonts w:ascii="Arial" w:eastAsia="Arial" w:hAnsi="Arial" w:cs="Arial"/>
-          <w:i w:val="0"/>
-          <w:iCs w:val="0"/>
-          <w:sz w:val="24"/>
-          <w:szCs w:val="24"/>
+          <w:sz w:val="28"/>
+          <w:szCs w:val="28"/>
+        </w:rPr>
+      </w:pPr>
+      <w:bookmarkStart w:id="14" w:name="_Toc15"/>
+      <w:r>
+        <w:rPr>
+          <w:rStyle w:val="PageNumber"/>
+          <w:rFonts w:ascii="Arial" w:hAnsi="Arial"/>
+          <w:sz w:val="28"/>
+          <w:szCs w:val="28"/>
+        </w:rPr>
+        <w:t>Papéis e Responsabilidades</w:t>
+      </w:r>
+      <w:bookmarkEnd w:id="14"/>
+    </w:p>
+    <w:p>
+      <w:pPr>
+        <w:pStyle w:val="Body"/>
+        <w:rPr>
+          <w:rFonts w:ascii="Arial" w:eastAsia="Arial" w:hAnsi="Arial" w:cs="Arial"/>
         </w:rPr>
       </w:pPr>
     </w:p>
@@ -8120,21 +7892,42 @@
         </w:numPr>
         <w:rPr>
           <w:rFonts w:ascii="Arial" w:eastAsia="Arial" w:hAnsi="Arial" w:cs="Arial"/>
-        </w:rPr>
-      </w:pPr>
-      <w:bookmarkStart w:id="13" w:name="_Toc10"/>
+          <w:color w:val="00B0F0"/>
+        </w:rPr>
+      </w:pPr>
+      <w:bookmarkStart w:id="15" w:name="_Toc16"/>
       <w:r>
         <w:rPr>
           <w:rStyle w:val="PageNumber"/>
           <w:rFonts w:ascii="Arial" w:hAnsi="Arial"/>
-        </w:rPr>
-        <w:t>Gerente de Projetos / Scrum Master</w:t>
-      </w:r>
-      <w:bookmarkEnd w:id="13"/>
-    </w:p>
-    <w:p>
-      <w:pPr>
-        <w:pStyle w:val="Body"/>
+          <w:color w:val="00B0F0"/>
+        </w:rPr>
+        <w:t>Gerente de Projetos</w:t>
+      </w:r>
+      <w:bookmarkEnd w:id="15"/>
+    </w:p>
+    <w:p>
+      <w:pPr>
+        <w:pStyle w:val="NormalWeb"/>
+        <w:jc w:val="both"/>
+        <w:rPr>
+          <w:rFonts w:ascii="Arial" w:hAnsi="Arial"/>
+        </w:rPr>
+      </w:pPr>
+      <w:r>
+        <w:rPr>
+          <w:rFonts w:ascii="Arial" w:hAnsi="Arial"/>
+        </w:rPr>
+        <w:t>Responsável pelo planejamento, monitoramento e controle das atividades e recursos necessários para ao pleno desenvolvimento do projeto.</w:t>
+      </w:r>
+    </w:p>
+    <w:p>
+      <w:pPr>
+        <w:pStyle w:val="NormalWeb"/>
+        <w:jc w:val="both"/>
+        <w:rPr>
+          <w:rFonts w:ascii="Arial" w:hAnsi="Arial"/>
+        </w:rPr>
       </w:pPr>
     </w:p>
     <w:p>
@@ -8398,6 +8191,7 @@
           <w:szCs w:val="24"/>
           <w:lang w:val="pt-PT"/>
         </w:rPr>
+        <w:lastRenderedPageBreak/>
         <w:t>Gerenciar as mudanças tanto a nível de processo como do projeto;</w:t>
       </w:r>
     </w:p>
@@ -8429,9 +8223,9 @@
       <w:pPr>
         <w:pStyle w:val="Paragraph2"/>
         <w:spacing w:after="0"/>
+        <w:ind w:left="720"/>
         <w:jc w:val="both"/>
         <w:rPr>
-          <w:rStyle w:val="PageNumber"/>
           <w:sz w:val="24"/>
           <w:szCs w:val="24"/>
           <w:lang w:val="pt-PT"/>
@@ -8440,66 +8234,34 @@
     </w:p>
     <w:p>
       <w:pPr>
-        <w:pStyle w:val="Paragraph2"/>
-        <w:spacing w:after="0"/>
+        <w:pStyle w:val="NormalWeb"/>
+        <w:numPr>
+          <w:ilvl w:val="1"/>
+          <w:numId w:val="33"/>
+        </w:numPr>
         <w:jc w:val="both"/>
         <w:rPr>
-          <w:rStyle w:val="PageNumber"/>
-          <w:sz w:val="24"/>
-          <w:szCs w:val="24"/>
-          <w:lang w:val="pt-PT"/>
-        </w:rPr>
-      </w:pPr>
-    </w:p>
-    <w:p>
-      <w:pPr>
-        <w:pStyle w:val="Paragraph2"/>
-        <w:spacing w:after="0"/>
+          <w:rFonts w:ascii="Arial" w:eastAsia="Arial" w:hAnsi="Arial" w:cs="Arial"/>
+          <w:b/>
+          <w:color w:val="FF0000"/>
+        </w:rPr>
+      </w:pPr>
+      <w:r>
+        <w:rPr>
+          <w:rFonts w:ascii="Arial" w:eastAsia="Arial" w:hAnsi="Arial" w:cs="Arial"/>
+          <w:b/>
+          <w:color w:val="FF0000"/>
+        </w:rPr>
+        <w:t>Scrum Master</w:t>
+      </w:r>
+    </w:p>
+    <w:p>
+      <w:pPr>
+        <w:pStyle w:val="NormalWeb"/>
         <w:jc w:val="both"/>
         <w:rPr>
-          <w:rStyle w:val="PageNumber"/>
-          <w:sz w:val="24"/>
-          <w:szCs w:val="24"/>
-          <w:lang w:val="pt-PT"/>
-        </w:rPr>
-      </w:pPr>
-    </w:p>
-    <w:p>
-      <w:pPr>
-        <w:pStyle w:val="Paragraph2"/>
-        <w:spacing w:after="0"/>
-        <w:jc w:val="both"/>
-        <w:rPr>
-          <w:rStyle w:val="PageNumber"/>
-          <w:sz w:val="24"/>
-          <w:szCs w:val="24"/>
-          <w:lang w:val="pt-PT"/>
-        </w:rPr>
-      </w:pPr>
-    </w:p>
-    <w:p>
-      <w:pPr>
-        <w:pStyle w:val="Paragraph2"/>
-        <w:spacing w:after="0"/>
-        <w:jc w:val="both"/>
-        <w:rPr>
-          <w:rStyle w:val="PageNumber"/>
-          <w:sz w:val="24"/>
-          <w:szCs w:val="24"/>
-          <w:lang w:val="pt-PT"/>
-        </w:rPr>
-      </w:pPr>
-    </w:p>
-    <w:p>
-      <w:pPr>
-        <w:pStyle w:val="Paragraph2"/>
-        <w:spacing w:after="0"/>
-        <w:jc w:val="both"/>
-        <w:rPr>
-          <w:rStyle w:val="PageNumber"/>
-          <w:sz w:val="24"/>
-          <w:szCs w:val="24"/>
-          <w:lang w:val="pt-PT"/>
+          <w:rFonts w:ascii="Arial" w:eastAsia="Arial" w:hAnsi="Arial" w:cs="Arial"/>
+          <w:b/>
         </w:rPr>
       </w:pPr>
     </w:p>
@@ -8508,25 +8270,85 @@
         <w:pStyle w:val="Heading2"/>
         <w:numPr>
           <w:ilvl w:val="1"/>
-          <w:numId w:val="21"/>
+          <w:numId w:val="34"/>
         </w:numPr>
-        <w:rPr>
-          <w:rFonts w:ascii="Arial" w:eastAsia="Arial" w:hAnsi="Arial" w:cs="Arial"/>
-        </w:rPr>
-      </w:pPr>
-      <w:bookmarkStart w:id="14" w:name="_Toc11"/>
-      <w:r>
         <w:rPr>
           <w:rStyle w:val="PageNumber"/>
           <w:rFonts w:ascii="Arial" w:hAnsi="Arial"/>
-        </w:rPr>
-        <w:t>Arquiteto de Software</w:t>
-      </w:r>
-      <w:bookmarkEnd w:id="14"/>
+          <w:color w:val="00B0F0"/>
+        </w:rPr>
+      </w:pPr>
+      <w:bookmarkStart w:id="16" w:name="_Toc17"/>
+      <w:r>
+        <w:rPr>
+          <w:rStyle w:val="PageNumber"/>
+          <w:rFonts w:ascii="Arial" w:hAnsi="Arial"/>
+          <w:color w:val="00B0F0"/>
+        </w:rPr>
+        <w:t>Engenheiro de Software</w:t>
+      </w:r>
+      <w:bookmarkEnd w:id="16"/>
     </w:p>
     <w:p>
       <w:pPr>
         <w:pStyle w:val="Body"/>
+        <w:rPr>
+          <w:lang w:val="pt-PT"/>
+        </w:rPr>
+      </w:pPr>
+    </w:p>
+    <w:p>
+      <w:pPr>
+        <w:pStyle w:val="Body"/>
+        <w:rPr>
+          <w:lang w:val="pt-PT"/>
+        </w:rPr>
+      </w:pPr>
+    </w:p>
+    <w:p>
+      <w:pPr>
+        <w:pStyle w:val="Body"/>
+        <w:rPr>
+          <w:lang w:val="pt-PT"/>
+        </w:rPr>
+      </w:pPr>
+    </w:p>
+    <w:p>
+      <w:pPr>
+        <w:pStyle w:val="Body"/>
+        <w:rPr>
+          <w:lang w:val="pt-PT"/>
+        </w:rPr>
+      </w:pPr>
+    </w:p>
+    <w:p>
+      <w:pPr>
+        <w:pStyle w:val="Heading2"/>
+        <w:numPr>
+          <w:ilvl w:val="1"/>
+          <w:numId w:val="34"/>
+        </w:numPr>
+        <w:rPr>
+          <w:rFonts w:ascii="Arial" w:eastAsia="Arial" w:hAnsi="Arial" w:cs="Arial"/>
+        </w:rPr>
+      </w:pPr>
+      <w:bookmarkStart w:id="17" w:name="_Toc18"/>
+      <w:r>
+        <w:rPr>
+          <w:rStyle w:val="PageNumber"/>
+          <w:rFonts w:ascii="Arial" w:hAnsi="Arial"/>
+        </w:rPr>
+        <w:t>Engenheiro de Requisitos</w:t>
+      </w:r>
+      <w:bookmarkEnd w:id="17"/>
+    </w:p>
+    <w:p>
+      <w:pPr>
+        <w:pStyle w:val="NormalWeb"/>
+        <w:jc w:val="both"/>
+        <w:rPr>
+          <w:rFonts w:ascii="Arial" w:hAnsi="Arial"/>
+        </w:rPr>
       </w:pPr>
     </w:p>
     <w:p>
@@ -8550,7 +8372,7 @@
           <w:szCs w:val="24"/>
           <w:lang w:val="pt-PT"/>
         </w:rPr>
-        <w:t>Responsável por analisar padrões e ferramentas ideias para construir a aplicação;</w:t>
+        <w:t>Responsável por atuar com análise de requisitos, sejam eles funcionais ou não-funcionais, de usuários, dos clientes e do negócio; </w:t>
       </w:r>
     </w:p>
     <w:p>
@@ -8574,7 +8396,7 @@
           <w:szCs w:val="24"/>
           <w:lang w:val="pt-PT"/>
         </w:rPr>
-        <w:t>Definir e documentar a estrutura e forma do sistema;</w:t>
+        <w:t>Realiza especificação e análise de sistemas, especificações funcionais para o desenvolvimento de software;</w:t>
       </w:r>
     </w:p>
     <w:p>
@@ -8598,8 +8420,125 @@
           <w:szCs w:val="24"/>
           <w:lang w:val="pt-PT"/>
         </w:rPr>
-        <w:t>Codificação de API e Webservices complementares ao sistema;</w:t>
-      </w:r>
+        <w:t>Desenvolve os mapas de processos de negócio que possibilitam a identificação e monitoramento de riscos. Além de acompanhar o desempenho de processos, controlando, otimizando e verificando se os padrões necessários para a realização de projetos está sendo aplicado.</w:t>
+      </w:r>
+    </w:p>
+    <w:p>
+      <w:pPr>
+        <w:pStyle w:val="Paragraph2"/>
+        <w:spacing w:after="0"/>
+        <w:ind w:left="0"/>
+        <w:jc w:val="both"/>
+        <w:rPr>
+          <w:sz w:val="24"/>
+          <w:szCs w:val="24"/>
+          <w:lang w:val="pt-PT"/>
+        </w:rPr>
+      </w:pPr>
+    </w:p>
+    <w:p>
+      <w:pPr>
+        <w:pStyle w:val="Paragraph2"/>
+        <w:spacing w:after="0"/>
+        <w:ind w:left="0"/>
+        <w:jc w:val="both"/>
+        <w:rPr>
+          <w:sz w:val="24"/>
+          <w:szCs w:val="24"/>
+          <w:lang w:val="pt-PT"/>
+        </w:rPr>
+      </w:pPr>
+    </w:p>
+    <w:p>
+      <w:pPr>
+        <w:pStyle w:val="Paragraph2"/>
+        <w:spacing w:after="0"/>
+        <w:ind w:left="0"/>
+        <w:jc w:val="both"/>
+        <w:rPr>
+          <w:b/>
+          <w:color w:val="FF0000"/>
+          <w:sz w:val="24"/>
+          <w:szCs w:val="24"/>
+          <w:lang w:val="pt-PT"/>
+        </w:rPr>
+      </w:pPr>
+      <w:r>
+        <w:rPr>
+          <w:b/>
+          <w:color w:val="FF0000"/>
+          <w:sz w:val="24"/>
+          <w:szCs w:val="24"/>
+          <w:lang w:val="pt-PT"/>
+        </w:rPr>
+        <w:t>6.6</w:t>
+      </w:r>
+      <w:r>
+        <w:rPr>
+          <w:b/>
+          <w:color w:val="FF0000"/>
+          <w:sz w:val="24"/>
+          <w:szCs w:val="24"/>
+          <w:lang w:val="pt-PT"/>
+        </w:rPr>
+        <w:t xml:space="preserve"> Product Owner</w:t>
+      </w:r>
+    </w:p>
+    <w:p>
+      <w:pPr>
+        <w:pStyle w:val="NormalWeb"/>
+        <w:jc w:val="both"/>
+        <w:rPr>
+          <w:rFonts w:ascii="Arial" w:hAnsi="Arial"/>
+        </w:rPr>
+      </w:pPr>
+    </w:p>
+    <w:p>
+      <w:pPr>
+        <w:pStyle w:val="NormalWeb"/>
+        <w:jc w:val="both"/>
+        <w:rPr>
+          <w:rFonts w:ascii="Arial" w:hAnsi="Arial"/>
+          <w:b/>
+        </w:rPr>
+      </w:pPr>
+      <w:r>
+        <w:rPr>
+          <w:rFonts w:ascii="Arial" w:hAnsi="Arial"/>
+          <w:b/>
+        </w:rPr>
+        <w:t>6.</w:t>
+      </w:r>
+      <w:r>
+        <w:rPr>
+          <w:rFonts w:ascii="Arial" w:hAnsi="Arial"/>
+          <w:b/>
+        </w:rPr>
+        <w:t>7</w:t>
+      </w:r>
+      <w:r>
+        <w:rPr>
+          <w:rFonts w:ascii="Arial" w:hAnsi="Arial"/>
+          <w:b/>
+        </w:rPr>
+        <w:t xml:space="preserve"> </w:t>
+      </w:r>
+      <w:r>
+        <w:rPr>
+          <w:rFonts w:ascii="Arial" w:hAnsi="Arial"/>
+          <w:b/>
+        </w:rPr>
+        <w:t>Arquiteto de Software</w:t>
+      </w:r>
+    </w:p>
+    <w:p>
+      <w:pPr>
+        <w:pStyle w:val="NormalWeb"/>
+        <w:jc w:val="both"/>
+        <w:rPr>
+          <w:rFonts w:ascii="Arial" w:hAnsi="Arial"/>
+        </w:rPr>
+      </w:pPr>
     </w:p>
     <w:p>
       <w:pPr>
@@ -8622,7 +8561,7 @@
           <w:szCs w:val="24"/>
           <w:lang w:val="pt-PT"/>
         </w:rPr>
-        <w:t>Codificação, reutilização de código e revisão de código do sistema;</w:t>
+        <w:t>Responsável por analisar padrões e ferramentas ideias para construir a aplicação;</w:t>
       </w:r>
     </w:p>
     <w:p>
@@ -8646,7 +8585,7 @@
           <w:szCs w:val="24"/>
           <w:lang w:val="pt-PT"/>
         </w:rPr>
-        <w:t>Desenvolver a descrição arquitetural;</w:t>
+        <w:t>Definir e documentar a estrutura e forma do sistema;</w:t>
       </w:r>
     </w:p>
     <w:p>
@@ -8670,8 +8609,7 @@
           <w:szCs w:val="24"/>
           <w:lang w:val="pt-PT"/>
         </w:rPr>
-        <w:lastRenderedPageBreak/>
-        <w:t>Definir o design e interação do usuário com o sistema;</w:t>
+        <w:t>Codificação de API e Webservices complementares ao sistema;</w:t>
       </w:r>
     </w:p>
     <w:p>
@@ -8695,7 +8633,7 @@
           <w:szCs w:val="24"/>
           <w:lang w:val="pt-PT"/>
         </w:rPr>
-        <w:t>Iteração com o cliente e gerente de projeto para negociar algumas limitações técnicas;</w:t>
+        <w:t>Codificação, reutilização de código e revisão de código do sistema;</w:t>
       </w:r>
     </w:p>
     <w:p>
@@ -8719,7 +8657,7 @@
           <w:szCs w:val="24"/>
           <w:lang w:val="pt-PT"/>
         </w:rPr>
-        <w:t>Facilitar a decisão dos envolvidos, fornecendo informações e alinhando com os objetivos gerais;</w:t>
+        <w:t>Desenvolver a descrição arquitetural;</w:t>
       </w:r>
     </w:p>
     <w:p>
@@ -8743,7 +8681,7 @@
           <w:szCs w:val="24"/>
           <w:lang w:val="pt-PT"/>
         </w:rPr>
-        <w:t>Manter-se envolvido com todo o processo de desenvolvimento de software;</w:t>
+        <w:t>Definir o design e interação do usuário com o sistema;</w:t>
       </w:r>
     </w:p>
     <w:p>
@@ -8767,63 +8705,8 @@
           <w:szCs w:val="24"/>
           <w:lang w:val="pt-PT"/>
         </w:rPr>
-        <w:t>Garantir que a arquitetura esteja alinhada com a garantia de qualidade do software;</w:t>
-      </w:r>
-    </w:p>
-    <w:p>
-      <w:pPr>
-        <w:pStyle w:val="Body"/>
-        <w:numPr>
-          <w:ilvl w:val="0"/>
-          <w:numId w:val="23"/>
-        </w:numPr>
-        <w:rPr>
-          <w:rFonts w:ascii="Arial" w:hAnsi="Arial"/>
-          <w:sz w:val="22"/>
-          <w:szCs w:val="22"/>
-          <w:lang w:val="pt-PT"/>
-        </w:rPr>
-      </w:pPr>
-      <w:r>
-        <w:rPr>
-          <w:rFonts w:ascii="Arial" w:hAnsi="Arial"/>
-          <w:sz w:val="22"/>
-          <w:szCs w:val="22"/>
-          <w:lang w:val="pt-PT"/>
-        </w:rPr>
-        <w:t>Garantir que o desenvolvimento esteja alinhado com o escopo, contexto e restrições do projeto.</w:t>
-      </w:r>
-    </w:p>
-    <w:p>
-      <w:pPr>
-        <w:pStyle w:val="Body"/>
-      </w:pPr>
-    </w:p>
-    <w:p>
-      <w:pPr>
-        <w:pStyle w:val="Heading2"/>
-        <w:numPr>
-          <w:ilvl w:val="1"/>
-          <w:numId w:val="24"/>
-        </w:numPr>
-        <w:rPr>
-          <w:rFonts w:ascii="Arial" w:eastAsia="Arial" w:hAnsi="Arial" w:cs="Arial"/>
-        </w:rPr>
-      </w:pPr>
-      <w:bookmarkStart w:id="15" w:name="_Toc12"/>
-      <w:r>
-        <w:rPr>
-          <w:rStyle w:val="PageNumber"/>
-          <w:rFonts w:ascii="Arial" w:hAnsi="Arial"/>
-        </w:rPr>
-        <w:t>Gerente de Configuração</w:t>
-      </w:r>
-      <w:bookmarkEnd w:id="15"/>
-    </w:p>
-    <w:p>
-      <w:pPr>
-        <w:pStyle w:val="Body"/>
-      </w:pPr>
+        <w:t>Iteração com o cliente e gerente de projeto para negociar algumas limitações técnicas;</w:t>
+      </w:r>
     </w:p>
     <w:p>
       <w:pPr>
@@ -8846,7 +8729,7 @@
           <w:szCs w:val="24"/>
           <w:lang w:val="pt-PT"/>
         </w:rPr>
-        <w:t>Planejar, criar e executar cenários de testes;</w:t>
+        <w:t>Facilitar a decisão dos envolvidos, fornecendo informações e alinhando com os objetivos gerais;</w:t>
       </w:r>
     </w:p>
     <w:p>
@@ -8870,7 +8753,7 @@
           <w:szCs w:val="24"/>
           <w:lang w:val="pt-PT"/>
         </w:rPr>
-        <w:t>Elaborar documentação;</w:t>
+        <w:t>Manter-se envolvido com todo o processo de desenvolvimento de software;</w:t>
       </w:r>
     </w:p>
     <w:p>
@@ -8894,485 +8777,32 @@
           <w:szCs w:val="24"/>
           <w:lang w:val="pt-PT"/>
         </w:rPr>
-        <w:t>Gerar relatórios de qualidade;</w:t>
-      </w:r>
-    </w:p>
-    <w:p>
-      <w:pPr>
-        <w:pStyle w:val="Paragraph2"/>
+        <w:t>Garantir que a arquitetura esteja alinhada com a garantia de qualidade do software;</w:t>
+      </w:r>
+    </w:p>
+    <w:p>
+      <w:pPr>
+        <w:pStyle w:val="Body"/>
         <w:numPr>
           <w:ilvl w:val="0"/>
-          <w:numId w:val="20"/>
+          <w:numId w:val="23"/>
         </w:numPr>
-        <w:spacing w:after="0"/>
-        <w:jc w:val="both"/>
-        <w:rPr>
-          <w:sz w:val="24"/>
-          <w:szCs w:val="24"/>
-          <w:lang w:val="pt-PT"/>
-        </w:rPr>
-      </w:pPr>
-      <w:r>
-        <w:rPr>
-          <w:sz w:val="24"/>
-          <w:szCs w:val="24"/>
-          <w:lang w:val="pt-PT"/>
-        </w:rPr>
-        <w:t>Participar em todo o processo de desenvolvimento de software;</w:t>
-      </w:r>
-    </w:p>
-    <w:p>
-      <w:pPr>
-        <w:pStyle w:val="Paragraph2"/>
-        <w:numPr>
-          <w:ilvl w:val="0"/>
-          <w:numId w:val="20"/>
-        </w:numPr>
-        <w:spacing w:after="0"/>
-        <w:jc w:val="both"/>
-        <w:rPr>
-          <w:sz w:val="24"/>
-          <w:szCs w:val="24"/>
-          <w:lang w:val="pt-PT"/>
-        </w:rPr>
-      </w:pPr>
-      <w:r>
-        <w:rPr>
-          <w:sz w:val="24"/>
-          <w:szCs w:val="24"/>
-          <w:lang w:val="pt-PT"/>
-        </w:rPr>
-        <w:t>Gerenciar a Infraestrutura.</w:t>
-      </w:r>
-    </w:p>
-    <w:p>
-      <w:pPr>
-        <w:pStyle w:val="Body"/>
-      </w:pPr>
-    </w:p>
-    <w:p>
-      <w:pPr>
-        <w:pStyle w:val="Heading2"/>
-        <w:numPr>
-          <w:ilvl w:val="1"/>
-          <w:numId w:val="25"/>
-        </w:numPr>
-        <w:rPr>
-          <w:rFonts w:ascii="Arial" w:eastAsia="Arial" w:hAnsi="Arial" w:cs="Arial"/>
-        </w:rPr>
-      </w:pPr>
-      <w:bookmarkStart w:id="16" w:name="_Toc13"/>
-      <w:r>
-        <w:rPr>
-          <w:rStyle w:val="PageNumber"/>
+        <w:rPr>
           <w:rFonts w:ascii="Arial" w:hAnsi="Arial"/>
-        </w:rPr>
-        <w:t>Engenheiro de Requisitos / Product Owner</w:t>
-      </w:r>
-      <w:bookmarkEnd w:id="16"/>
-    </w:p>
-    <w:p>
-      <w:pPr>
-        <w:pStyle w:val="Body"/>
-      </w:pPr>
-    </w:p>
-    <w:p>
-      <w:pPr>
-        <w:pStyle w:val="Paragraph2"/>
-        <w:numPr>
-          <w:ilvl w:val="0"/>
-          <w:numId w:val="20"/>
-        </w:numPr>
-        <w:spacing w:after="0"/>
-        <w:jc w:val="both"/>
-        <w:rPr>
-          <w:sz w:val="24"/>
-          <w:szCs w:val="24"/>
-          <w:lang w:val="pt-PT"/>
-        </w:rPr>
-      </w:pPr>
-      <w:r>
-        <w:rPr>
-          <w:sz w:val="24"/>
-          <w:szCs w:val="24"/>
-          <w:lang w:val="pt-PT"/>
-        </w:rPr>
-        <w:t>Responsável por atuar com análise de requisitos, sejam eles funcionais ou não-funcionais, de usuários, dos clientes e do negócio; </w:t>
-      </w:r>
-    </w:p>
-    <w:p>
-      <w:pPr>
-        <w:pStyle w:val="Paragraph2"/>
-        <w:numPr>
-          <w:ilvl w:val="0"/>
-          <w:numId w:val="20"/>
-        </w:numPr>
-        <w:spacing w:after="0"/>
-        <w:jc w:val="both"/>
-        <w:rPr>
-          <w:sz w:val="24"/>
-          <w:szCs w:val="24"/>
-          <w:lang w:val="pt-PT"/>
-        </w:rPr>
-      </w:pPr>
-      <w:r>
-        <w:rPr>
-          <w:sz w:val="24"/>
-          <w:szCs w:val="24"/>
-          <w:lang w:val="pt-PT"/>
-        </w:rPr>
-        <w:t>Realiza especificação e análise de sistemas, especificações funcionais para o desenvolvimento de software;</w:t>
-      </w:r>
-    </w:p>
-    <w:p>
-      <w:pPr>
-        <w:pStyle w:val="Paragraph2"/>
-        <w:numPr>
-          <w:ilvl w:val="0"/>
-          <w:numId w:val="20"/>
-        </w:numPr>
-        <w:spacing w:after="0"/>
-        <w:jc w:val="both"/>
-        <w:rPr>
-          <w:sz w:val="24"/>
-          <w:szCs w:val="24"/>
-          <w:lang w:val="pt-PT"/>
-        </w:rPr>
-      </w:pPr>
-      <w:r>
-        <w:rPr>
-          <w:sz w:val="24"/>
-          <w:szCs w:val="24"/>
-          <w:lang w:val="pt-PT"/>
-        </w:rPr>
-        <w:t>Desenvolve os mapas de processos de negócio que possibilitam a identificação e monitoramento de riscos. Além de acompanhar o desempenho de processos, controlando, otimizando e verificando se os padrões necessários para a realização de projetos está sendo aplicado.</w:t>
-      </w:r>
-    </w:p>
-    <w:p>
-      <w:pPr>
-        <w:pStyle w:val="Body"/>
-      </w:pPr>
-    </w:p>
-    <w:p>
-      <w:pPr>
-        <w:pStyle w:val="Body"/>
-        <w:rPr>
-          <w:rFonts w:ascii="Arial" w:eastAsia="Arial" w:hAnsi="Arial" w:cs="Arial"/>
           <w:sz w:val="22"/>
           <w:szCs w:val="22"/>
-        </w:rPr>
-      </w:pPr>
-    </w:p>
-    <w:p>
-      <w:pPr>
-        <w:pStyle w:val="Body"/>
-        <w:rPr>
-          <w:rFonts w:ascii="Arial" w:eastAsia="Arial" w:hAnsi="Arial" w:cs="Arial"/>
+          <w:lang w:val="pt-PT"/>
+        </w:rPr>
+      </w:pPr>
+      <w:r>
+        <w:rPr>
+          <w:rFonts w:ascii="Arial" w:hAnsi="Arial"/>
           <w:sz w:val="22"/>
           <w:szCs w:val="22"/>
-        </w:rPr>
-      </w:pPr>
-    </w:p>
-    <w:p>
-      <w:pPr>
-        <w:pStyle w:val="Body"/>
-        <w:rPr>
-          <w:rFonts w:ascii="Arial" w:eastAsia="Arial" w:hAnsi="Arial" w:cs="Arial"/>
-          <w:sz w:val="22"/>
-          <w:szCs w:val="22"/>
-        </w:rPr>
-      </w:pPr>
-    </w:p>
-    <w:p>
-      <w:pPr>
-        <w:pStyle w:val="Heading2"/>
-        <w:numPr>
-          <w:ilvl w:val="1"/>
-          <w:numId w:val="26"/>
-        </w:numPr>
-        <w:rPr>
-          <w:rFonts w:ascii="Arial" w:eastAsia="Arial" w:hAnsi="Arial" w:cs="Arial"/>
-        </w:rPr>
-      </w:pPr>
-      <w:bookmarkStart w:id="17" w:name="_Toc14"/>
-      <w:r>
-        <w:rPr>
-          <w:rStyle w:val="PageNumber"/>
-          <w:rFonts w:ascii="Arial" w:hAnsi="Arial"/>
-        </w:rPr>
-        <w:t>Engenheiro de Software / Team Scrum</w:t>
-      </w:r>
-      <w:bookmarkEnd w:id="17"/>
-    </w:p>
-    <w:p>
-      <w:pPr>
-        <w:pStyle w:val="Body"/>
-        <w:rPr>
-          <w:rFonts w:ascii="Arial" w:eastAsia="Arial" w:hAnsi="Arial" w:cs="Arial"/>
-          <w:sz w:val="22"/>
-          <w:szCs w:val="22"/>
-        </w:rPr>
-      </w:pPr>
-    </w:p>
-    <w:p>
-      <w:pPr>
-        <w:pStyle w:val="Paragraph2"/>
-        <w:numPr>
-          <w:ilvl w:val="0"/>
-          <w:numId w:val="28"/>
-        </w:numPr>
-        <w:spacing w:after="0"/>
-        <w:jc w:val="both"/>
-        <w:rPr>
-          <w:sz w:val="24"/>
-          <w:szCs w:val="24"/>
           <w:lang w:val="pt-PT"/>
         </w:rPr>
-      </w:pPr>
-    </w:p>
-    <w:p>
-      <w:pPr>
-        <w:pStyle w:val="Paragraph2"/>
-        <w:spacing w:after="0"/>
-        <w:ind w:left="720"/>
-        <w:jc w:val="both"/>
-        <w:rPr>
-          <w:rStyle w:val="PageNumber"/>
-          <w:sz w:val="24"/>
-          <w:szCs w:val="24"/>
-          <w:lang w:val="pt-PT"/>
-        </w:rPr>
-      </w:pPr>
-    </w:p>
-    <w:p>
-      <w:pPr>
-        <w:pStyle w:val="Paragraph2"/>
-        <w:spacing w:after="0"/>
-        <w:ind w:left="0"/>
-        <w:jc w:val="both"/>
-        <w:rPr>
-          <w:b/>
-          <w:bCs/>
-          <w:sz w:val="24"/>
-          <w:szCs w:val="24"/>
-          <w:lang w:val="pt-PT"/>
-        </w:rPr>
-      </w:pPr>
-      <w:bookmarkStart w:id="18" w:name="_Ref4713945372"/>
-      <w:r>
-        <w:rPr>
-          <w:b/>
-          <w:bCs/>
-          <w:sz w:val="24"/>
-          <w:szCs w:val="24"/>
-          <w:lang w:val="pt-PT"/>
-        </w:rPr>
-        <w:t>5.6.  Engenheiro de Testes</w:t>
-      </w:r>
-    </w:p>
-    <w:p>
-      <w:pPr>
-        <w:pStyle w:val="Paragraph2"/>
-        <w:spacing w:after="0"/>
-        <w:ind w:left="0"/>
-        <w:jc w:val="both"/>
-        <w:rPr>
-          <w:rStyle w:val="PageNumber"/>
-          <w:sz w:val="24"/>
-          <w:szCs w:val="24"/>
-          <w:lang w:val="pt-PT"/>
-        </w:rPr>
-      </w:pPr>
-    </w:p>
-    <w:p>
-      <w:pPr>
-        <w:pStyle w:val="Paragraph2"/>
-        <w:numPr>
-          <w:ilvl w:val="1"/>
-          <w:numId w:val="30"/>
-        </w:numPr>
-        <w:spacing w:after="0"/>
-        <w:jc w:val="both"/>
-        <w:rPr>
-          <w:sz w:val="24"/>
-          <w:szCs w:val="24"/>
-          <w:lang w:val="pt-PT"/>
-        </w:rPr>
-      </w:pPr>
-      <w:r>
-        <w:rPr>
-          <w:sz w:val="24"/>
-          <w:szCs w:val="24"/>
-          <w:lang w:val="pt-PT"/>
-        </w:rPr>
-        <w:t>Planejar, criar e executar cenários de testes;</w:t>
-      </w:r>
-    </w:p>
-    <w:p>
-      <w:pPr>
-        <w:pStyle w:val="Paragraph2"/>
-        <w:numPr>
-          <w:ilvl w:val="1"/>
-          <w:numId w:val="30"/>
-        </w:numPr>
-        <w:spacing w:after="0"/>
-        <w:jc w:val="both"/>
-        <w:rPr>
-          <w:sz w:val="24"/>
-          <w:szCs w:val="24"/>
-          <w:lang w:val="pt-PT"/>
-        </w:rPr>
-      </w:pPr>
-      <w:r>
-        <w:rPr>
-          <w:sz w:val="24"/>
-          <w:szCs w:val="24"/>
-          <w:lang w:val="pt-PT"/>
-        </w:rPr>
-        <w:t>Avaliar, através de testes, se o software atende os requisitos do cliente;</w:t>
-      </w:r>
-    </w:p>
-    <w:p>
-      <w:pPr>
-        <w:pStyle w:val="Paragraph2"/>
-        <w:numPr>
-          <w:ilvl w:val="1"/>
-          <w:numId w:val="30"/>
-        </w:numPr>
-        <w:spacing w:after="0"/>
-        <w:jc w:val="both"/>
-        <w:rPr>
-          <w:sz w:val="24"/>
-          <w:szCs w:val="24"/>
-          <w:lang w:val="pt-PT"/>
-        </w:rPr>
-      </w:pPr>
-      <w:r>
-        <w:rPr>
-          <w:sz w:val="24"/>
-          <w:szCs w:val="24"/>
-          <w:lang w:val="pt-PT"/>
-        </w:rPr>
-        <w:t>Abertura e Validação de bugs;</w:t>
-      </w:r>
-    </w:p>
-    <w:p>
-      <w:pPr>
-        <w:pStyle w:val="Paragraph2"/>
-        <w:numPr>
-          <w:ilvl w:val="1"/>
-          <w:numId w:val="30"/>
-        </w:numPr>
-        <w:spacing w:after="0"/>
-        <w:jc w:val="both"/>
-        <w:rPr>
-          <w:sz w:val="24"/>
-          <w:szCs w:val="24"/>
-          <w:lang w:val="pt-PT"/>
-        </w:rPr>
-      </w:pPr>
-      <w:r>
-        <w:rPr>
-          <w:sz w:val="24"/>
-          <w:szCs w:val="24"/>
-          <w:lang w:val="pt-PT"/>
-        </w:rPr>
-        <w:t>Gerar artefatos tangíveis à qualidade de software;</w:t>
-      </w:r>
-    </w:p>
-    <w:p>
-      <w:pPr>
-        <w:pStyle w:val="Paragraph2"/>
-        <w:numPr>
-          <w:ilvl w:val="1"/>
-          <w:numId w:val="30"/>
-        </w:numPr>
-        <w:spacing w:after="0"/>
-        <w:jc w:val="both"/>
-        <w:rPr>
-          <w:sz w:val="24"/>
-          <w:szCs w:val="24"/>
-          <w:lang w:val="pt-PT"/>
-        </w:rPr>
-      </w:pPr>
-      <w:r>
-        <w:rPr>
-          <w:sz w:val="24"/>
-          <w:szCs w:val="24"/>
-          <w:lang w:val="pt-PT"/>
-        </w:rPr>
-        <w:t>Automatizar testes funcionais.</w:t>
-      </w:r>
-      <w:bookmarkEnd w:id="18"/>
-    </w:p>
-    <w:p>
-      <w:pPr>
-        <w:pStyle w:val="PSCComentarioTemplate"/>
-        <w:spacing w:before="0" w:after="0"/>
-        <w:rPr>
-          <w:rFonts w:ascii="Arial" w:eastAsia="Arial" w:hAnsi="Arial" w:cs="Arial"/>
-          <w:i w:val="0"/>
-          <w:iCs w:val="0"/>
-          <w:sz w:val="24"/>
-          <w:szCs w:val="24"/>
-        </w:rPr>
-      </w:pPr>
-    </w:p>
-    <w:p>
-      <w:pPr>
-        <w:pStyle w:val="Heading1"/>
-        <w:numPr>
-          <w:ilvl w:val="0"/>
-          <w:numId w:val="31"/>
-        </w:numPr>
-        <w:spacing w:before="0" w:after="0"/>
-        <w:rPr>
-          <w:rFonts w:ascii="Arial" w:eastAsia="Arial" w:hAnsi="Arial" w:cs="Arial"/>
-          <w:sz w:val="28"/>
-          <w:szCs w:val="28"/>
-        </w:rPr>
-      </w:pPr>
-      <w:bookmarkStart w:id="19" w:name="_Toc15"/>
-      <w:r>
-        <w:rPr>
-          <w:rStyle w:val="PageNumber"/>
-          <w:rFonts w:ascii="Arial" w:hAnsi="Arial"/>
-          <w:sz w:val="28"/>
-          <w:szCs w:val="28"/>
-        </w:rPr>
-        <w:lastRenderedPageBreak/>
-        <w:t>Papéis e Responsabilidades</w:t>
-      </w:r>
-      <w:bookmarkEnd w:id="19"/>
-    </w:p>
-    <w:p>
-      <w:pPr>
-        <w:pStyle w:val="Body"/>
-        <w:rPr>
-          <w:rFonts w:ascii="Arial" w:eastAsia="Arial" w:hAnsi="Arial" w:cs="Arial"/>
-        </w:rPr>
-      </w:pPr>
-    </w:p>
-    <w:p>
-      <w:pPr>
-        <w:pStyle w:val="Heading2"/>
-        <w:numPr>
-          <w:ilvl w:val="1"/>
-          <w:numId w:val="13"/>
-        </w:numPr>
-        <w:rPr>
-          <w:rFonts w:ascii="Arial" w:eastAsia="Arial" w:hAnsi="Arial" w:cs="Arial"/>
-        </w:rPr>
-      </w:pPr>
-      <w:bookmarkStart w:id="20" w:name="_Toc16"/>
-      <w:r>
-        <w:rPr>
-          <w:rStyle w:val="PageNumber"/>
-          <w:rFonts w:ascii="Arial" w:hAnsi="Arial"/>
-        </w:rPr>
-        <w:t>Gerente de Projetos</w:t>
-      </w:r>
-      <w:bookmarkEnd w:id="20"/>
+        <w:t>Garantir que o desenvolvimento esteja alinhado com o escopo, contexto e restrições do projeto.</w:t>
+      </w:r>
     </w:p>
     <w:p>
       <w:pPr>
@@ -9382,130 +8812,22 @@
           <w:rFonts w:ascii="Arial" w:eastAsia="Arial" w:hAnsi="Arial" w:cs="Arial"/>
         </w:rPr>
       </w:pPr>
-      <w:r>
-        <w:rPr>
-          <w:rFonts w:ascii="Arial" w:hAnsi="Arial"/>
-        </w:rPr>
-        <w:t>Responsável pelo planejamento, monitoramento e controle das atividades e recursos necessários para ao pleno desenvolvimento do projeto.</w:t>
-      </w:r>
-    </w:p>
-    <w:p>
-      <w:pPr>
-        <w:pStyle w:val="Heading2"/>
-        <w:numPr>
-          <w:ilvl w:val="1"/>
-          <w:numId w:val="13"/>
-        </w:numPr>
-        <w:rPr>
-          <w:rFonts w:ascii="Arial" w:eastAsia="Arial" w:hAnsi="Arial" w:cs="Arial"/>
-        </w:rPr>
-      </w:pPr>
-      <w:bookmarkStart w:id="21" w:name="_Toc17"/>
-      <w:r>
-        <w:rPr>
-          <w:rStyle w:val="PageNumber"/>
-          <w:rFonts w:ascii="Arial" w:hAnsi="Arial"/>
-        </w:rPr>
-        <w:t>Engenheiro de Software</w:t>
-      </w:r>
-      <w:bookmarkEnd w:id="21"/>
-    </w:p>
-    <w:p>
-      <w:pPr>
-        <w:pStyle w:val="NormalWeb"/>
-        <w:jc w:val="both"/>
-        <w:rPr>
-          <w:rFonts w:ascii="Arial" w:eastAsia="Arial" w:hAnsi="Arial" w:cs="Arial"/>
-        </w:rPr>
-      </w:pPr>
-      <w:r>
-        <w:rPr>
-          <w:rFonts w:ascii="Arial" w:hAnsi="Arial"/>
-        </w:rPr>
-        <w:t>Responsável pela implementação e codificação de componentes de software que irão compor e integrar o produto.</w:t>
-      </w:r>
-    </w:p>
-    <w:p>
-      <w:pPr>
-        <w:pStyle w:val="Heading2"/>
-        <w:numPr>
-          <w:ilvl w:val="1"/>
-          <w:numId w:val="13"/>
-        </w:numPr>
-        <w:rPr>
-          <w:rFonts w:ascii="Arial" w:eastAsia="Arial" w:hAnsi="Arial" w:cs="Arial"/>
-        </w:rPr>
-      </w:pPr>
-      <w:bookmarkStart w:id="22" w:name="_Toc18"/>
-      <w:r>
-        <w:rPr>
-          <w:rStyle w:val="PageNumber"/>
-          <w:rFonts w:ascii="Arial" w:hAnsi="Arial"/>
-        </w:rPr>
-        <w:t>Engenheiro de Requisitos</w:t>
-      </w:r>
-      <w:bookmarkEnd w:id="22"/>
-    </w:p>
-    <w:p>
-      <w:pPr>
-        <w:pStyle w:val="NormalWeb"/>
-        <w:jc w:val="both"/>
-        <w:rPr>
-          <w:rFonts w:ascii="Arial" w:eastAsia="Arial" w:hAnsi="Arial" w:cs="Arial"/>
-        </w:rPr>
-      </w:pPr>
-      <w:r>
-        <w:rPr>
-          <w:rFonts w:ascii="Arial" w:hAnsi="Arial"/>
-        </w:rPr>
-        <w:t>Responsável pela elicitação, análise e gerenciamento dos requisitos apresentados pelo cliente de modo a atender as suas expectativas.</w:t>
-      </w:r>
-    </w:p>
-    <w:p>
-      <w:pPr>
-        <w:pStyle w:val="Heading2"/>
-        <w:numPr>
-          <w:ilvl w:val="1"/>
-          <w:numId w:val="13"/>
-        </w:numPr>
-        <w:rPr>
-          <w:rFonts w:ascii="Arial" w:eastAsia="Arial" w:hAnsi="Arial" w:cs="Arial"/>
-        </w:rPr>
-      </w:pPr>
-      <w:bookmarkStart w:id="23" w:name="_Toc19"/>
-      <w:r>
-        <w:rPr>
-          <w:rStyle w:val="PageNumber"/>
-          <w:rFonts w:ascii="Arial" w:hAnsi="Arial"/>
-        </w:rPr>
-        <w:t>Engenheiro de Qualidade</w:t>
-      </w:r>
-      <w:bookmarkEnd w:id="23"/>
-    </w:p>
-    <w:p>
-      <w:pPr>
-        <w:pStyle w:val="NormalWeb"/>
-        <w:jc w:val="both"/>
-        <w:rPr>
-          <w:rFonts w:ascii="Arial" w:eastAsia="Arial" w:hAnsi="Arial" w:cs="Arial"/>
-        </w:rPr>
-      </w:pPr>
-      <w:r>
-        <w:rPr>
-          <w:rFonts w:ascii="Arial" w:hAnsi="Arial"/>
-        </w:rPr>
-        <w:t>Responsável por planejar e executar os procedimentos de testes afim de verificar e validar não somente os artefatos de software bem como a conformidade dos processos.</w:t>
-      </w:r>
     </w:p>
     <w:p>
       <w:pPr>
         <w:pStyle w:val="Body"/>
+        <w:rPr>
+          <w:b/>
+          <w:color w:val="FF0000"/>
+        </w:rPr>
       </w:pPr>
       <w:r>
         <w:rPr>
           <w:rFonts w:ascii="Arial Unicode MS" w:hAnsi="Arial Unicode MS"/>
-        </w:rPr>
-        <w:br w:type="page"/>
+          <w:b/>
+          <w:color w:val="FF0000"/>
+        </w:rPr>
+        <w:t>6.8 Engenheiro de Teste</w:t>
       </w:r>
     </w:p>
     <w:p>
@@ -9527,7 +8849,7 @@
         <w:pStyle w:val="Heading1"/>
         <w:numPr>
           <w:ilvl w:val="0"/>
-          <w:numId w:val="13"/>
+          <w:numId w:val="34"/>
         </w:numPr>
         <w:spacing w:before="0" w:after="0"/>
         <w:rPr>
@@ -9536,7 +8858,7 @@
           <w:szCs w:val="28"/>
         </w:rPr>
       </w:pPr>
-      <w:bookmarkStart w:id="24" w:name="_Toc20"/>
+      <w:bookmarkStart w:id="18" w:name="_Toc20"/>
       <w:r>
         <w:rPr>
           <w:rStyle w:val="PageNumber"/>
@@ -9546,7 +8868,7 @@
         </w:rPr>
         <w:t>Templates</w:t>
       </w:r>
-      <w:bookmarkEnd w:id="24"/>
+      <w:bookmarkEnd w:id="18"/>
     </w:p>
     <w:p>
       <w:pPr>
@@ -9563,25 +8885,218 @@
     </w:p>
     <w:p>
       <w:pPr>
-        <w:pStyle w:val="PSCComentarioTemplate"/>
-        <w:spacing w:before="0" w:after="0"/>
-        <w:rPr>
-          <w:rFonts w:ascii="Arial" w:eastAsia="Arial" w:hAnsi="Arial" w:cs="Arial"/>
-          <w:i w:val="0"/>
-          <w:iCs w:val="0"/>
-          <w:sz w:val="24"/>
-          <w:szCs w:val="24"/>
-        </w:rPr>
-      </w:pPr>
-      <w:r>
-        <w:rPr>
-          <w:rFonts w:ascii="Arial" w:hAnsi="Arial"/>
-          <w:i w:val="0"/>
-          <w:iCs w:val="0"/>
-          <w:sz w:val="24"/>
-          <w:szCs w:val="24"/>
-        </w:rPr>
-        <w:t>???</w:t>
+        <w:pStyle w:val="Body"/>
+        <w:numPr>
+          <w:ilvl w:val="0"/>
+          <w:numId w:val="35"/>
+        </w:numPr>
+        <w:tabs>
+          <w:tab w:val="left" w:pos="397"/>
+        </w:tabs>
+        <w:spacing w:after="240"/>
+        <w:jc w:val="both"/>
+        <w:rPr>
+          <w:bCs/>
+          <w:sz w:val="20"/>
+          <w:szCs w:val="20"/>
+        </w:rPr>
+      </w:pPr>
+      <w:r>
+        <w:rPr>
+          <w:bCs/>
+          <w:sz w:val="20"/>
+          <w:szCs w:val="20"/>
+        </w:rPr>
+        <w:t>Backlog da sprint</w:t>
+      </w:r>
+    </w:p>
+    <w:p>
+      <w:pPr>
+        <w:pStyle w:val="Body"/>
+        <w:numPr>
+          <w:ilvl w:val="0"/>
+          <w:numId w:val="35"/>
+        </w:numPr>
+        <w:tabs>
+          <w:tab w:val="left" w:pos="397"/>
+        </w:tabs>
+        <w:spacing w:after="240"/>
+        <w:jc w:val="both"/>
+        <w:rPr>
+          <w:bCs/>
+          <w:sz w:val="20"/>
+          <w:szCs w:val="20"/>
+        </w:rPr>
+      </w:pPr>
+      <w:r>
+        <w:rPr>
+          <w:bCs/>
+          <w:sz w:val="20"/>
+          <w:szCs w:val="20"/>
+        </w:rPr>
+        <w:t>Backlog do produto</w:t>
+      </w:r>
+    </w:p>
+    <w:p>
+      <w:pPr>
+        <w:pStyle w:val="Body"/>
+        <w:numPr>
+          <w:ilvl w:val="0"/>
+          <w:numId w:val="35"/>
+        </w:numPr>
+        <w:tabs>
+          <w:tab w:val="left" w:pos="397"/>
+        </w:tabs>
+        <w:spacing w:after="240"/>
+        <w:jc w:val="both"/>
+        <w:rPr>
+          <w:bCs/>
+          <w:sz w:val="20"/>
+          <w:szCs w:val="20"/>
+        </w:rPr>
+      </w:pPr>
+      <w:r>
+        <w:rPr>
+          <w:bCs/>
+          <w:sz w:val="20"/>
+          <w:szCs w:val="20"/>
+        </w:rPr>
+        <w:t>Estória de Usuário</w:t>
+      </w:r>
+    </w:p>
+    <w:p>
+      <w:pPr>
+        <w:pStyle w:val="Body"/>
+        <w:numPr>
+          <w:ilvl w:val="0"/>
+          <w:numId w:val="35"/>
+        </w:numPr>
+        <w:tabs>
+          <w:tab w:val="left" w:pos="397"/>
+        </w:tabs>
+        <w:spacing w:after="240"/>
+        <w:jc w:val="both"/>
+        <w:rPr>
+          <w:bCs/>
+          <w:sz w:val="20"/>
+          <w:szCs w:val="20"/>
+        </w:rPr>
+      </w:pPr>
+      <w:r>
+        <w:rPr>
+          <w:bCs/>
+          <w:sz w:val="20"/>
+          <w:szCs w:val="20"/>
+        </w:rPr>
+        <w:t>Request For Proposal – RFP</w:t>
+      </w:r>
+    </w:p>
+    <w:p>
+      <w:pPr>
+        <w:pStyle w:val="Body"/>
+        <w:numPr>
+          <w:ilvl w:val="0"/>
+          <w:numId w:val="35"/>
+        </w:numPr>
+        <w:tabs>
+          <w:tab w:val="left" w:pos="397"/>
+        </w:tabs>
+        <w:spacing w:after="240"/>
+        <w:jc w:val="both"/>
+        <w:rPr>
+          <w:bCs/>
+          <w:sz w:val="20"/>
+          <w:szCs w:val="20"/>
+        </w:rPr>
+      </w:pPr>
+      <w:r>
+        <w:rPr>
+          <w:bCs/>
+          <w:sz w:val="20"/>
+          <w:szCs w:val="20"/>
+        </w:rPr>
+        <w:t>Sprint Planning</w:t>
+      </w:r>
+    </w:p>
+    <w:p>
+      <w:pPr>
+        <w:pStyle w:val="Body"/>
+        <w:numPr>
+          <w:ilvl w:val="0"/>
+          <w:numId w:val="35"/>
+        </w:numPr>
+        <w:tabs>
+          <w:tab w:val="left" w:pos="397"/>
+        </w:tabs>
+        <w:spacing w:after="240"/>
+        <w:jc w:val="both"/>
+        <w:rPr>
+          <w:bCs/>
+          <w:sz w:val="20"/>
+          <w:szCs w:val="20"/>
+        </w:rPr>
+      </w:pPr>
+      <w:r>
+        <w:rPr>
+          <w:bCs/>
+          <w:sz w:val="20"/>
+          <w:szCs w:val="20"/>
+        </w:rPr>
+        <w:t>Template_Documento_Visao</w:t>
+      </w:r>
+    </w:p>
+    <w:p>
+      <w:pPr>
+        <w:pStyle w:val="Body"/>
+        <w:numPr>
+          <w:ilvl w:val="0"/>
+          <w:numId w:val="35"/>
+        </w:numPr>
+        <w:tabs>
+          <w:tab w:val="left" w:pos="397"/>
+        </w:tabs>
+        <w:spacing w:after="240"/>
+        <w:jc w:val="both"/>
+        <w:rPr>
+          <w:bCs/>
+          <w:sz w:val="20"/>
+          <w:szCs w:val="20"/>
+        </w:rPr>
+      </w:pPr>
+      <w:r>
+        <w:rPr>
+          <w:bCs/>
+          <w:sz w:val="20"/>
+          <w:szCs w:val="20"/>
+        </w:rPr>
+        <w:t>Termo de abertura</w:t>
+      </w:r>
+    </w:p>
+    <w:p>
+      <w:pPr>
+        <w:pStyle w:val="Body"/>
+        <w:numPr>
+          <w:ilvl w:val="0"/>
+          <w:numId w:val="35"/>
+        </w:numPr>
+        <w:tabs>
+          <w:tab w:val="left" w:pos="397"/>
+        </w:tabs>
+        <w:spacing w:after="240"/>
+        <w:jc w:val="both"/>
+        <w:rPr>
+          <w:bCs/>
+          <w:sz w:val="20"/>
+          <w:szCs w:val="20"/>
+        </w:rPr>
+      </w:pPr>
+      <w:r>
+        <w:rPr>
+          <w:bCs/>
+          <w:sz w:val="20"/>
+          <w:szCs w:val="20"/>
+        </w:rPr>
+        <w:t>Termo de aceite</w:t>
       </w:r>
     </w:p>
     <w:p>
@@ -9605,7 +9120,7 @@
         <w:pStyle w:val="Heading1"/>
         <w:numPr>
           <w:ilvl w:val="0"/>
-          <w:numId w:val="13"/>
+          <w:numId w:val="34"/>
         </w:numPr>
         <w:spacing w:before="0" w:after="0"/>
         <w:rPr>
@@ -9614,7 +9129,7 @@
           <w:szCs w:val="28"/>
         </w:rPr>
       </w:pPr>
-      <w:bookmarkStart w:id="25" w:name="_Toc21"/>
+      <w:bookmarkStart w:id="19" w:name="_Toc21"/>
       <w:r>
         <w:rPr>
           <w:rStyle w:val="PageNumber"/>
@@ -9624,7 +9139,7 @@
         </w:rPr>
         <w:t>Nome da Fábrica</w:t>
       </w:r>
-      <w:bookmarkEnd w:id="25"/>
+      <w:bookmarkEnd w:id="19"/>
     </w:p>
     <w:p>
       <w:pPr>
@@ -9693,7 +9208,7 @@
         <w:pStyle w:val="Heading1"/>
         <w:numPr>
           <w:ilvl w:val="0"/>
-          <w:numId w:val="13"/>
+          <w:numId w:val="34"/>
         </w:numPr>
         <w:spacing w:before="0" w:after="0"/>
         <w:rPr>
@@ -9702,7 +9217,7 @@
           <w:szCs w:val="28"/>
         </w:rPr>
       </w:pPr>
-      <w:bookmarkStart w:id="26" w:name="_Toc22"/>
+      <w:bookmarkStart w:id="20" w:name="_Toc22"/>
       <w:r>
         <w:rPr>
           <w:rFonts w:ascii="Arial" w:hAnsi="Arial"/>
@@ -9711,7 +9226,7 @@
         </w:rPr>
         <w:t>Equipe e Papel</w:t>
       </w:r>
-      <w:bookmarkEnd w:id="26"/>
+      <w:bookmarkEnd w:id="20"/>
     </w:p>
     <w:p>
       <w:pPr>
@@ -9729,14 +9244,15 @@
         </w:pBdr>
         <w:spacing w:before="0" w:after="0"/>
       </w:pPr>
-      <w:bookmarkStart w:id="27" w:name="_Referências"/>
-      <w:bookmarkStart w:id="28" w:name="_Toc23"/>
-      <w:bookmarkEnd w:id="27"/>
+      <w:bookmarkStart w:id="21" w:name="_Referências"/>
+      <w:bookmarkStart w:id="22" w:name="_Toc23"/>
+      <w:bookmarkEnd w:id="21"/>
       <w:r>
         <w:rPr>
           <w:b w:val="0"/>
           <w:bCs w:val="0"/>
         </w:rPr>
+        <w:lastRenderedPageBreak/>
         <w:t>A tebela a seguir</w:t>
       </w:r>
       <w:r>
@@ -9758,7 +9274,7 @@
         </w:rPr>
         <w:t>:</w:t>
       </w:r>
-      <w:bookmarkEnd w:id="28"/>
+      <w:bookmarkEnd w:id="22"/>
     </w:p>
     <w:p>
       <w:pPr>
@@ -9827,7 +9343,7 @@
         </w:tc>
         <w:tc>
           <w:tcPr>
-            <w:tcW w:w="5380" w:type="dxa"/>
+            <w:tcW w:w="5381" w:type="dxa"/>
             <w:tcBorders>
               <w:top w:val="single" w:sz="4" w:space="0" w:color="000000"/>
               <w:left w:val="single" w:sz="4" w:space="0" w:color="000000"/>
@@ -9886,11 +9402,15 @@
               </w:pBdr>
               <w:shd w:val="clear" w:color="auto" w:fill="auto"/>
               <w:spacing w:before="0" w:after="0"/>
+              <w:rPr>
+                <w:color w:val="00B0F0"/>
+              </w:rPr>
             </w:pPr>
             <w:r>
               <w:rPr>
                 <w:b w:val="0"/>
                 <w:bCs w:val="0"/>
+                <w:color w:val="00B0F0"/>
               </w:rPr>
               <w:t>Gerente de Projeto</w:t>
             </w:r>
@@ -9898,7 +9418,7 @@
         </w:tc>
         <w:tc>
           <w:tcPr>
-            <w:tcW w:w="5380" w:type="dxa"/>
+            <w:tcW w:w="5381" w:type="dxa"/>
             <w:tcBorders>
               <w:top w:val="single" w:sz="4" w:space="0" w:color="000000"/>
               <w:left w:val="single" w:sz="4" w:space="0" w:color="000000"/>
@@ -9921,11 +9441,15 @@
               </w:pBdr>
               <w:shd w:val="clear" w:color="auto" w:fill="auto"/>
               <w:spacing w:before="0" w:after="0"/>
+              <w:rPr>
+                <w:color w:val="00B0F0"/>
+              </w:rPr>
             </w:pPr>
             <w:r>
               <w:rPr>
                 <w:b w:val="0"/>
                 <w:bCs w:val="0"/>
+                <w:color w:val="00B0F0"/>
               </w:rPr>
               <w:t>Davi</w:t>
             </w:r>
@@ -9961,19 +9485,25 @@
               </w:pBdr>
               <w:shd w:val="clear" w:color="auto" w:fill="auto"/>
               <w:spacing w:before="0" w:after="0"/>
+              <w:rPr>
+                <w:b w:val="0"/>
+                <w:bCs w:val="0"/>
+                <w:color w:val="00B0F0"/>
+              </w:rPr>
             </w:pPr>
             <w:r>
               <w:rPr>
                 <w:b w:val="0"/>
                 <w:bCs w:val="0"/>
+                <w:color w:val="00B0F0"/>
               </w:rPr>
-              <w:t>Engenheiro de Software</w:t>
+              <w:t>Scrum Master</w:t>
             </w:r>
           </w:p>
         </w:tc>
         <w:tc>
           <w:tcPr>
-            <w:tcW w:w="5380" w:type="dxa"/>
+            <w:tcW w:w="5381" w:type="dxa"/>
             <w:tcBorders>
               <w:top w:val="single" w:sz="4" w:space="0" w:color="000000"/>
               <w:left w:val="single" w:sz="4" w:space="0" w:color="000000"/>
@@ -9996,11 +9526,100 @@
               </w:pBdr>
               <w:shd w:val="clear" w:color="auto" w:fill="auto"/>
               <w:spacing w:before="0" w:after="0"/>
+              <w:rPr>
+                <w:b w:val="0"/>
+                <w:bCs w:val="0"/>
+                <w:color w:val="00B0F0"/>
+              </w:rPr>
             </w:pPr>
             <w:r>
               <w:rPr>
                 <w:b w:val="0"/>
                 <w:bCs w:val="0"/>
+                <w:color w:val="00B0F0"/>
+              </w:rPr>
+              <w:t>Davi</w:t>
+            </w:r>
+          </w:p>
+        </w:tc>
+      </w:tr>
+      <w:tr>
+        <w:trPr>
+          <w:trHeight w:val="270"/>
+        </w:trPr>
+        <w:tc>
+          <w:tcPr>
+            <w:tcW w:w="3117" w:type="dxa"/>
+            <w:tcBorders>
+              <w:top w:val="single" w:sz="4" w:space="0" w:color="000000"/>
+              <w:left w:val="single" w:sz="4" w:space="0" w:color="000000"/>
+              <w:bottom w:val="single" w:sz="4" w:space="0" w:color="000000"/>
+              <w:right w:val="single" w:sz="4" w:space="0" w:color="000000"/>
+            </w:tcBorders>
+            <w:shd w:val="clear" w:color="auto" w:fill="auto"/>
+            <w:tcMar>
+              <w:top w:w="80" w:type="dxa"/>
+              <w:left w:w="80" w:type="dxa"/>
+              <w:bottom w:w="80" w:type="dxa"/>
+              <w:right w:w="80" w:type="dxa"/>
+            </w:tcMar>
+          </w:tcPr>
+          <w:p>
+            <w:pPr>
+              <w:pStyle w:val="Heading1"/>
+              <w:pBdr>
+                <w:bottom w:val="nil"/>
+              </w:pBdr>
+              <w:shd w:val="clear" w:color="auto" w:fill="auto"/>
+              <w:spacing w:before="0" w:after="0"/>
+              <w:rPr>
+                <w:color w:val="00B0F0"/>
+              </w:rPr>
+            </w:pPr>
+            <w:r>
+              <w:rPr>
+                <w:b w:val="0"/>
+                <w:bCs w:val="0"/>
+                <w:color w:val="00B0F0"/>
+              </w:rPr>
+              <w:t>Engenheiro de Software</w:t>
+            </w:r>
+          </w:p>
+        </w:tc>
+        <w:tc>
+          <w:tcPr>
+            <w:tcW w:w="5381" w:type="dxa"/>
+            <w:tcBorders>
+              <w:top w:val="single" w:sz="4" w:space="0" w:color="000000"/>
+              <w:left w:val="single" w:sz="4" w:space="0" w:color="000000"/>
+              <w:bottom w:val="single" w:sz="4" w:space="0" w:color="000000"/>
+              <w:right w:val="single" w:sz="4" w:space="0" w:color="000000"/>
+            </w:tcBorders>
+            <w:shd w:val="clear" w:color="auto" w:fill="auto"/>
+            <w:tcMar>
+              <w:top w:w="80" w:type="dxa"/>
+              <w:left w:w="80" w:type="dxa"/>
+              <w:bottom w:w="80" w:type="dxa"/>
+              <w:right w:w="80" w:type="dxa"/>
+            </w:tcMar>
+          </w:tcPr>
+          <w:p>
+            <w:pPr>
+              <w:pStyle w:val="Heading1"/>
+              <w:pBdr>
+                <w:bottom w:val="nil"/>
+              </w:pBdr>
+              <w:shd w:val="clear" w:color="auto" w:fill="auto"/>
+              <w:spacing w:before="0" w:after="0"/>
+              <w:rPr>
+                <w:color w:val="00B0F0"/>
+              </w:rPr>
+            </w:pPr>
+            <w:r>
+              <w:rPr>
+                <w:b w:val="0"/>
+                <w:bCs w:val="0"/>
+                <w:color w:val="00B0F0"/>
               </w:rPr>
               <w:t>Ricardo Damasceno de Oliveira</w:t>
             </w:r>
@@ -10036,19 +9655,23 @@
               </w:pBdr>
               <w:shd w:val="clear" w:color="auto" w:fill="auto"/>
               <w:spacing w:before="0" w:after="0"/>
+              <w:rPr>
+                <w:color w:val="00B0F0"/>
+              </w:rPr>
             </w:pPr>
             <w:r>
               <w:rPr>
                 <w:b w:val="0"/>
                 <w:bCs w:val="0"/>
+                <w:color w:val="00B0F0"/>
               </w:rPr>
-              <w:t>Arquiteto de Software</w:t>
+              <w:t>Engenheiro de Software</w:t>
             </w:r>
           </w:p>
         </w:tc>
         <w:tc>
           <w:tcPr>
-            <w:tcW w:w="5380" w:type="dxa"/>
+            <w:tcW w:w="5381" w:type="dxa"/>
             <w:tcBorders>
               <w:top w:val="single" w:sz="4" w:space="0" w:color="000000"/>
               <w:left w:val="single" w:sz="4" w:space="0" w:color="000000"/>
@@ -10071,13 +9694,17 @@
               </w:pBdr>
               <w:shd w:val="clear" w:color="auto" w:fill="auto"/>
               <w:spacing w:before="0" w:after="0"/>
+              <w:rPr>
+                <w:color w:val="00B0F0"/>
+              </w:rPr>
             </w:pPr>
             <w:r>
               <w:rPr>
                 <w:b w:val="0"/>
                 <w:bCs w:val="0"/>
+                <w:color w:val="00B0F0"/>
               </w:rPr>
-              <w:t>Diogo Dostoyevsqui</w:t>
+              <w:t>Diogo Dostoiévsky</w:t>
             </w:r>
           </w:p>
         </w:tc>
@@ -10111,19 +9738,23 @@
               </w:pBdr>
               <w:shd w:val="clear" w:color="auto" w:fill="auto"/>
               <w:spacing w:before="0" w:after="0"/>
+              <w:rPr>
+                <w:color w:val="00B0F0"/>
+              </w:rPr>
             </w:pPr>
             <w:r>
               <w:rPr>
                 <w:b w:val="0"/>
                 <w:bCs w:val="0"/>
+                <w:color w:val="00B0F0"/>
               </w:rPr>
-              <w:t>Gerente de Configuração</w:t>
+              <w:t>Engenheiro de Software</w:t>
             </w:r>
           </w:p>
         </w:tc>
         <w:tc>
           <w:tcPr>
-            <w:tcW w:w="5380" w:type="dxa"/>
+            <w:tcW w:w="5381" w:type="dxa"/>
             <w:tcBorders>
               <w:top w:val="single" w:sz="4" w:space="0" w:color="000000"/>
               <w:left w:val="single" w:sz="4" w:space="0" w:color="000000"/>
@@ -10146,11 +9777,15 @@
               </w:pBdr>
               <w:shd w:val="clear" w:color="auto" w:fill="auto"/>
               <w:spacing w:before="0" w:after="0"/>
+              <w:rPr>
+                <w:color w:val="00B0F0"/>
+              </w:rPr>
             </w:pPr>
             <w:r>
               <w:rPr>
                 <w:b w:val="0"/>
                 <w:bCs w:val="0"/>
+                <w:color w:val="00B0F0"/>
               </w:rPr>
               <w:t>José Neto</w:t>
             </w:r>
@@ -10186,19 +9821,25 @@
               </w:pBdr>
               <w:shd w:val="clear" w:color="auto" w:fill="auto"/>
               <w:spacing w:before="0" w:after="0"/>
+              <w:rPr>
+                <w:b w:val="0"/>
+                <w:bCs w:val="0"/>
+                <w:color w:val="00B0F0"/>
+              </w:rPr>
             </w:pPr>
             <w:r>
               <w:rPr>
                 <w:b w:val="0"/>
                 <w:bCs w:val="0"/>
+                <w:color w:val="00B0F0"/>
               </w:rPr>
-              <w:t>Engenheiro de Requisitos</w:t>
+              <w:t>Engenheiro de Software</w:t>
             </w:r>
           </w:p>
         </w:tc>
         <w:tc>
           <w:tcPr>
-            <w:tcW w:w="5380" w:type="dxa"/>
+            <w:tcW w:w="5381" w:type="dxa"/>
             <w:tcBorders>
               <w:top w:val="single" w:sz="4" w:space="0" w:color="000000"/>
               <w:left w:val="single" w:sz="4" w:space="0" w:color="000000"/>
@@ -10221,11 +9862,189 @@
               </w:pBdr>
               <w:shd w:val="clear" w:color="auto" w:fill="auto"/>
               <w:spacing w:before="0" w:after="0"/>
+              <w:rPr>
+                <w:b w:val="0"/>
+                <w:bCs w:val="0"/>
+                <w:color w:val="00B0F0"/>
+              </w:rPr>
             </w:pPr>
             <w:r>
               <w:rPr>
                 <w:b w:val="0"/>
                 <w:bCs w:val="0"/>
+                <w:color w:val="00B0F0"/>
+              </w:rPr>
+              <w:t>Erlânio Freire</w:t>
+            </w:r>
+          </w:p>
+        </w:tc>
+      </w:tr>
+      <w:tr>
+        <w:trPr>
+          <w:trHeight w:val="270"/>
+        </w:trPr>
+        <w:tc>
+          <w:tcPr>
+            <w:tcW w:w="3117" w:type="dxa"/>
+            <w:tcBorders>
+              <w:top w:val="single" w:sz="4" w:space="0" w:color="000000"/>
+              <w:left w:val="single" w:sz="4" w:space="0" w:color="000000"/>
+              <w:bottom w:val="single" w:sz="4" w:space="0" w:color="000000"/>
+              <w:right w:val="single" w:sz="4" w:space="0" w:color="000000"/>
+            </w:tcBorders>
+            <w:shd w:val="clear" w:color="auto" w:fill="auto"/>
+            <w:tcMar>
+              <w:top w:w="80" w:type="dxa"/>
+              <w:left w:w="80" w:type="dxa"/>
+              <w:bottom w:w="80" w:type="dxa"/>
+              <w:right w:w="80" w:type="dxa"/>
+            </w:tcMar>
+          </w:tcPr>
+          <w:p>
+            <w:pPr>
+              <w:pStyle w:val="Heading1"/>
+              <w:pBdr>
+                <w:bottom w:val="nil"/>
+              </w:pBdr>
+              <w:shd w:val="clear" w:color="auto" w:fill="auto"/>
+              <w:spacing w:before="0" w:after="0"/>
+              <w:rPr>
+                <w:color w:val="00B0F0"/>
+              </w:rPr>
+            </w:pPr>
+            <w:r>
+              <w:rPr>
+                <w:b w:val="0"/>
+                <w:bCs w:val="0"/>
+                <w:color w:val="00B0F0"/>
+              </w:rPr>
+              <w:t>Engenheiro de Requisitos</w:t>
+            </w:r>
+          </w:p>
+        </w:tc>
+        <w:tc>
+          <w:tcPr>
+            <w:tcW w:w="5381" w:type="dxa"/>
+            <w:tcBorders>
+              <w:top w:val="single" w:sz="4" w:space="0" w:color="000000"/>
+              <w:left w:val="single" w:sz="4" w:space="0" w:color="000000"/>
+              <w:bottom w:val="single" w:sz="4" w:space="0" w:color="000000"/>
+              <w:right w:val="single" w:sz="4" w:space="0" w:color="000000"/>
+            </w:tcBorders>
+            <w:shd w:val="clear" w:color="auto" w:fill="auto"/>
+            <w:tcMar>
+              <w:top w:w="80" w:type="dxa"/>
+              <w:left w:w="80" w:type="dxa"/>
+              <w:bottom w:w="80" w:type="dxa"/>
+              <w:right w:w="80" w:type="dxa"/>
+            </w:tcMar>
+          </w:tcPr>
+          <w:p>
+            <w:pPr>
+              <w:pStyle w:val="Heading1"/>
+              <w:pBdr>
+                <w:bottom w:val="nil"/>
+              </w:pBdr>
+              <w:shd w:val="clear" w:color="auto" w:fill="auto"/>
+              <w:spacing w:before="0" w:after="0"/>
+              <w:rPr>
+                <w:color w:val="00B0F0"/>
+              </w:rPr>
+            </w:pPr>
+            <w:r>
+              <w:rPr>
+                <w:b w:val="0"/>
+                <w:bCs w:val="0"/>
+                <w:color w:val="00B0F0"/>
+              </w:rPr>
+              <w:t>Luiz Henrique</w:t>
+            </w:r>
+            <w:bookmarkStart w:id="23" w:name="_GoBack"/>
+            <w:bookmarkEnd w:id="23"/>
+          </w:p>
+        </w:tc>
+      </w:tr>
+      <w:tr>
+        <w:trPr>
+          <w:trHeight w:val="270"/>
+        </w:trPr>
+        <w:tc>
+          <w:tcPr>
+            <w:tcW w:w="3117" w:type="dxa"/>
+            <w:tcBorders>
+              <w:top w:val="single" w:sz="4" w:space="0" w:color="000000"/>
+              <w:left w:val="single" w:sz="4" w:space="0" w:color="000000"/>
+              <w:bottom w:val="single" w:sz="4" w:space="0" w:color="000000"/>
+              <w:right w:val="single" w:sz="4" w:space="0" w:color="000000"/>
+            </w:tcBorders>
+            <w:shd w:val="clear" w:color="auto" w:fill="auto"/>
+            <w:tcMar>
+              <w:top w:w="80" w:type="dxa"/>
+              <w:left w:w="80" w:type="dxa"/>
+              <w:bottom w:w="80" w:type="dxa"/>
+              <w:right w:w="80" w:type="dxa"/>
+            </w:tcMar>
+          </w:tcPr>
+          <w:p>
+            <w:pPr>
+              <w:pStyle w:val="Heading1"/>
+              <w:pBdr>
+                <w:bottom w:val="nil"/>
+              </w:pBdr>
+              <w:shd w:val="clear" w:color="auto" w:fill="auto"/>
+              <w:spacing w:before="0" w:after="0"/>
+              <w:rPr>
+                <w:b w:val="0"/>
+                <w:bCs w:val="0"/>
+                <w:color w:val="00B0F0"/>
+              </w:rPr>
+            </w:pPr>
+            <w:r>
+              <w:rPr>
+                <w:b w:val="0"/>
+                <w:bCs w:val="0"/>
+                <w:color w:val="00B0F0"/>
+              </w:rPr>
+              <w:t>Product Owner</w:t>
+            </w:r>
+          </w:p>
+        </w:tc>
+        <w:tc>
+          <w:tcPr>
+            <w:tcW w:w="5381" w:type="dxa"/>
+            <w:tcBorders>
+              <w:top w:val="single" w:sz="4" w:space="0" w:color="000000"/>
+              <w:left w:val="single" w:sz="4" w:space="0" w:color="000000"/>
+              <w:bottom w:val="single" w:sz="4" w:space="0" w:color="000000"/>
+              <w:right w:val="single" w:sz="4" w:space="0" w:color="000000"/>
+            </w:tcBorders>
+            <w:shd w:val="clear" w:color="auto" w:fill="auto"/>
+            <w:tcMar>
+              <w:top w:w="80" w:type="dxa"/>
+              <w:left w:w="80" w:type="dxa"/>
+              <w:bottom w:w="80" w:type="dxa"/>
+              <w:right w:w="80" w:type="dxa"/>
+            </w:tcMar>
+          </w:tcPr>
+          <w:p>
+            <w:pPr>
+              <w:pStyle w:val="Heading1"/>
+              <w:pBdr>
+                <w:bottom w:val="nil"/>
+              </w:pBdr>
+              <w:shd w:val="clear" w:color="auto" w:fill="auto"/>
+              <w:spacing w:before="0" w:after="0"/>
+              <w:rPr>
+                <w:b w:val="0"/>
+                <w:bCs w:val="0"/>
+                <w:color w:val="00B0F0"/>
+              </w:rPr>
+            </w:pPr>
+            <w:r>
+              <w:rPr>
+                <w:b w:val="0"/>
+                <w:bCs w:val="0"/>
+                <w:color w:val="00B0F0"/>
               </w:rPr>
               <w:t>Luiz Henrique</w:t>
             </w:r>
@@ -10261,11 +10080,15 @@
               </w:pBdr>
               <w:shd w:val="clear" w:color="auto" w:fill="auto"/>
               <w:spacing w:before="0" w:after="0"/>
+              <w:rPr>
+                <w:color w:val="00B0F0"/>
+              </w:rPr>
             </w:pPr>
             <w:r>
               <w:rPr>
                 <w:b w:val="0"/>
                 <w:bCs w:val="0"/>
+                <w:color w:val="00B0F0"/>
               </w:rPr>
               <w:t>Engenheiro de Testes</w:t>
             </w:r>
@@ -10273,7 +10096,7 @@
         </w:tc>
         <w:tc>
           <w:tcPr>
-            <w:tcW w:w="5380" w:type="dxa"/>
+            <w:tcW w:w="5381" w:type="dxa"/>
             <w:tcBorders>
               <w:top w:val="single" w:sz="4" w:space="0" w:color="000000"/>
               <w:left w:val="single" w:sz="4" w:space="0" w:color="000000"/>
@@ -10296,11 +10119,15 @@
               </w:pBdr>
               <w:shd w:val="clear" w:color="auto" w:fill="auto"/>
               <w:spacing w:before="0" w:after="0"/>
+              <w:rPr>
+                <w:color w:val="00B0F0"/>
+              </w:rPr>
             </w:pPr>
             <w:r>
               <w:rPr>
                 <w:b w:val="0"/>
                 <w:bCs w:val="0"/>
+                <w:color w:val="00B0F0"/>
               </w:rPr>
               <w:t>Rhuan</w:t>
             </w:r>
@@ -10336,19 +10163,23 @@
               </w:pBdr>
               <w:shd w:val="clear" w:color="auto" w:fill="auto"/>
               <w:spacing w:before="0" w:after="0"/>
+              <w:rPr>
+                <w:b w:val="0"/>
+                <w:color w:val="00B0F0"/>
+              </w:rPr>
             </w:pPr>
             <w:r>
               <w:rPr>
                 <w:b w:val="0"/>
-                <w:bCs w:val="0"/>
+                <w:color w:val="00B0F0"/>
               </w:rPr>
-              <w:t>Engenheiro de Software</w:t>
+              <w:t>Arquiteto de Software</w:t>
             </w:r>
           </w:p>
         </w:tc>
         <w:tc>
           <w:tcPr>
-            <w:tcW w:w="5380" w:type="dxa"/>
+            <w:tcW w:w="5381" w:type="dxa"/>
             <w:tcBorders>
               <w:top w:val="single" w:sz="4" w:space="0" w:color="000000"/>
               <w:left w:val="single" w:sz="4" w:space="0" w:color="000000"/>
@@ -10371,13 +10202,17 @@
               </w:pBdr>
               <w:shd w:val="clear" w:color="auto" w:fill="auto"/>
               <w:spacing w:before="0" w:after="0"/>
+              <w:rPr>
+                <w:b w:val="0"/>
+                <w:color w:val="00B0F0"/>
+              </w:rPr>
             </w:pPr>
             <w:r>
               <w:rPr>
                 <w:b w:val="0"/>
-                <w:bCs w:val="0"/>
+                <w:color w:val="00B0F0"/>
               </w:rPr>
-              <w:t>Erlânio Freire</w:t>
+              <w:t xml:space="preserve">Diogo Dostoiévsky </w:t>
             </w:r>
           </w:p>
         </w:tc>
@@ -10456,7 +10291,7 @@
           <w:szCs w:val="24"/>
         </w:rPr>
       </w:pPr>
-      <w:bookmarkStart w:id="29" w:name="_Toc24"/>
+      <w:bookmarkStart w:id="24" w:name="_Toc24"/>
       <w:r>
         <w:rPr>
           <w:rFonts w:ascii="Arial" w:hAnsi="Arial"/>
@@ -10466,7 +10301,7 @@
         <w:lastRenderedPageBreak/>
         <w:t>Referências</w:t>
       </w:r>
-      <w:bookmarkEnd w:id="29"/>
+      <w:bookmarkEnd w:id="24"/>
     </w:p>
     <w:p>
       <w:pPr>
@@ -10707,7 +10542,7 @@
             </wp:anchor>
           </w:drawing>
         </mc:Choice>
-        <mc:Fallback xmlns:cx2="http://schemas.microsoft.com/office/drawing/2015/10/21/chartex" xmlns:cx3="http://schemas.microsoft.com/office/drawing/2016/5/9/chartex" xmlns:cx4="http://schemas.microsoft.com/office/drawing/2016/5/10/chartex" xmlns:cx5="http://schemas.microsoft.com/office/drawing/2016/5/11/chartex" xmlns:cx6="http://schemas.microsoft.com/office/drawing/2016/5/12/chartex" xmlns:cx7="http://schemas.microsoft.com/office/drawing/2016/5/13/chartex" xmlns:cx8="http://schemas.microsoft.com/office/drawing/2016/5/14/chartex" xmlns:aink="http://schemas.microsoft.com/office/drawing/2016/ink" xmlns:am3d="http://schemas.microsoft.com/office/drawing/2017/model3d" xmlns:w16cid="http://schemas.microsoft.com/office/word/2016/wordml/cid">
+        <mc:Fallback>
           <w:pict>
             <v:shapetype w14:anchorId="40FBFA56" id="_x0000_t202" coordsize="21600,21600" o:spt="202" path="m,l,21600r21600,l21600,xe">
               <v:stroke joinstyle="miter"/>
@@ -10723,7 +10558,7 @@
                     </w:pPr>
                     <w:r>
                       <w:rPr>
-                        <w:rStyle w:val="Nmerodepgina"/>
+                        <w:rStyle w:val="PageNumber"/>
                         <w:noProof/>
                       </w:rPr>
                       <w:drawing>
@@ -10742,7 +10577,7 @@
                                   </pic:cNvPicPr>
                                 </pic:nvPicPr>
                                 <pic:blipFill>
-                                  <a:blip r:embed="rId2"/>
+                                  <a:blip r:embed="rId1"/>
                                   <a:stretch>
                                     <a:fillRect/>
                                   </a:stretch>
@@ -10882,7 +10717,7 @@
             </wp:anchor>
           </w:drawing>
         </mc:Choice>
-        <mc:Fallback xmlns:cx2="http://schemas.microsoft.com/office/drawing/2015/10/21/chartex" xmlns:cx3="http://schemas.microsoft.com/office/drawing/2016/5/9/chartex" xmlns:cx4="http://schemas.microsoft.com/office/drawing/2016/5/10/chartex" xmlns:cx5="http://schemas.microsoft.com/office/drawing/2016/5/11/chartex" xmlns:cx6="http://schemas.microsoft.com/office/drawing/2016/5/12/chartex" xmlns:cx7="http://schemas.microsoft.com/office/drawing/2016/5/13/chartex" xmlns:cx8="http://schemas.microsoft.com/office/drawing/2016/5/14/chartex" xmlns:aink="http://schemas.microsoft.com/office/drawing/2016/ink" xmlns:am3d="http://schemas.microsoft.com/office/drawing/2017/model3d" xmlns:w16cid="http://schemas.microsoft.com/office/word/2016/wordml/cid">
+        <mc:Fallback>
           <w:pict>
             <v:shapetype w14:anchorId="5A313B2B" id="_x0000_t202" coordsize="21600,21600" o:spt="202" path="m,l,21600r21600,l21600,xe">
               <v:stroke joinstyle="miter"/>
@@ -10898,7 +10733,7 @@
                     </w:pPr>
                     <w:r>
                       <w:rPr>
-                        <w:rStyle w:val="Nmerodepgina"/>
+                        <w:rStyle w:val="PageNumber"/>
                         <w:noProof/>
                       </w:rPr>
                       <w:drawing>
@@ -10917,7 +10752,7 @@
                                   </pic:cNvPicPr>
                                 </pic:nvPicPr>
                                 <pic:blipFill>
-                                  <a:blip r:embed="rId2"/>
+                                  <a:blip r:embed="rId1"/>
                                   <a:stretch>
                                     <a:fillRect/>
                                   </a:stretch>
@@ -11059,7 +10894,7 @@
             </wp:anchor>
           </w:drawing>
         </mc:Choice>
-        <mc:Fallback xmlns:cx2="http://schemas.microsoft.com/office/drawing/2015/10/21/chartex" xmlns:cx3="http://schemas.microsoft.com/office/drawing/2016/5/9/chartex" xmlns:cx4="http://schemas.microsoft.com/office/drawing/2016/5/10/chartex" xmlns:cx5="http://schemas.microsoft.com/office/drawing/2016/5/11/chartex" xmlns:cx6="http://schemas.microsoft.com/office/drawing/2016/5/12/chartex" xmlns:cx7="http://schemas.microsoft.com/office/drawing/2016/5/13/chartex" xmlns:cx8="http://schemas.microsoft.com/office/drawing/2016/5/14/chartex" xmlns:aink="http://schemas.microsoft.com/office/drawing/2016/ink" xmlns:am3d="http://schemas.microsoft.com/office/drawing/2017/model3d" xmlns:w16cid="http://schemas.microsoft.com/office/word/2016/wordml/cid">
+        <mc:Fallback>
           <w:pict>
             <v:shapetype w14:anchorId="7EE316BB" id="_x0000_t202" coordsize="21600,21600" o:spt="202" path="m,l,21600r21600,l21600,xe">
               <v:stroke joinstyle="miter"/>
@@ -11075,7 +10910,7 @@
                     </w:pPr>
                     <w:r>
                       <w:rPr>
-                        <w:rStyle w:val="Nmerodepgina"/>
+                        <w:rStyle w:val="PageNumber"/>
                         <w:noProof/>
                       </w:rPr>
                       <w:drawing>
@@ -11094,7 +10929,7 @@
                                   </pic:cNvPicPr>
                                 </pic:nvPicPr>
                                 <pic:blipFill>
-                                  <a:blip r:embed="rId2"/>
+                                  <a:blip r:embed="rId1"/>
                                   <a:stretch>
                                     <a:fillRect/>
                                   </a:stretch>
@@ -11236,7 +11071,7 @@
             </wp:anchor>
           </w:drawing>
         </mc:Choice>
-        <mc:Fallback xmlns:cx2="http://schemas.microsoft.com/office/drawing/2015/10/21/chartex" xmlns:cx3="http://schemas.microsoft.com/office/drawing/2016/5/9/chartex" xmlns:cx4="http://schemas.microsoft.com/office/drawing/2016/5/10/chartex" xmlns:cx5="http://schemas.microsoft.com/office/drawing/2016/5/11/chartex" xmlns:cx6="http://schemas.microsoft.com/office/drawing/2016/5/12/chartex" xmlns:cx7="http://schemas.microsoft.com/office/drawing/2016/5/13/chartex" xmlns:cx8="http://schemas.microsoft.com/office/drawing/2016/5/14/chartex" xmlns:aink="http://schemas.microsoft.com/office/drawing/2016/ink" xmlns:am3d="http://schemas.microsoft.com/office/drawing/2017/model3d" xmlns:w16cid="http://schemas.microsoft.com/office/word/2016/wordml/cid">
+        <mc:Fallback>
           <w:pict>
             <v:shapetype w14:anchorId="40C96B80" id="_x0000_t202" coordsize="21600,21600" o:spt="202" path="m,l,21600r21600,l21600,xe">
               <v:stroke joinstyle="miter"/>
@@ -11252,7 +11087,7 @@
                     </w:pPr>
                     <w:r>
                       <w:rPr>
-                        <w:rStyle w:val="Nmerodepgina"/>
+                        <w:rStyle w:val="PageNumber"/>
                         <w:noProof/>
                       </w:rPr>
                       <w:drawing>
@@ -11271,7 +11106,7 @@
                                   </pic:cNvPicPr>
                                 </pic:nvPicPr>
                                 <pic:blipFill>
-                                  <a:blip r:embed="rId2"/>
+                                  <a:blip r:embed="rId1"/>
                                   <a:stretch>
                                     <a:fillRect/>
                                   </a:stretch>
@@ -11840,12 +11675,238 @@
     </w:lvl>
   </w:abstractNum>
   <w:abstractNum w:abstractNumId="2" w15:restartNumberingAfterBreak="0">
+    <w:nsid w:val="08C51163"/>
+    <w:multiLevelType w:val="multilevel"/>
+    <w:tmpl w:val="427ACE5C"/>
+    <w:lvl w:ilvl="0">
+      <w:start w:val="6"/>
+      <w:numFmt w:val="decimal"/>
+      <w:lvlText w:val="%1"/>
+      <w:lvlJc w:val="left"/>
+      <w:pPr>
+        <w:ind w:left="360" w:hanging="360"/>
+      </w:pPr>
+      <w:rPr>
+        <w:rFonts w:eastAsia="Times" w:cs="Times" w:hint="default"/>
+      </w:rPr>
+    </w:lvl>
+    <w:lvl w:ilvl="1">
+      <w:start w:val="3"/>
+      <w:numFmt w:val="decimal"/>
+      <w:lvlText w:val="%1.%2"/>
+      <w:lvlJc w:val="left"/>
+      <w:pPr>
+        <w:ind w:left="720" w:hanging="360"/>
+      </w:pPr>
+      <w:rPr>
+        <w:rFonts w:eastAsia="Times" w:cs="Times" w:hint="default"/>
+      </w:rPr>
+    </w:lvl>
+    <w:lvl w:ilvl="2">
+      <w:start w:val="1"/>
+      <w:numFmt w:val="decimal"/>
+      <w:lvlText w:val="%1.%2.%3"/>
+      <w:lvlJc w:val="left"/>
+      <w:pPr>
+        <w:ind w:left="1440" w:hanging="720"/>
+      </w:pPr>
+      <w:rPr>
+        <w:rFonts w:eastAsia="Times" w:cs="Times" w:hint="default"/>
+      </w:rPr>
+    </w:lvl>
+    <w:lvl w:ilvl="3">
+      <w:start w:val="1"/>
+      <w:numFmt w:val="decimal"/>
+      <w:lvlText w:val="%1.%2.%3.%4"/>
+      <w:lvlJc w:val="left"/>
+      <w:pPr>
+        <w:ind w:left="2160" w:hanging="1080"/>
+      </w:pPr>
+      <w:rPr>
+        <w:rFonts w:eastAsia="Times" w:cs="Times" w:hint="default"/>
+      </w:rPr>
+    </w:lvl>
+    <w:lvl w:ilvl="4">
+      <w:start w:val="1"/>
+      <w:numFmt w:val="decimal"/>
+      <w:lvlText w:val="%1.%2.%3.%4.%5"/>
+      <w:lvlJc w:val="left"/>
+      <w:pPr>
+        <w:ind w:left="2520" w:hanging="1080"/>
+      </w:pPr>
+      <w:rPr>
+        <w:rFonts w:eastAsia="Times" w:cs="Times" w:hint="default"/>
+      </w:rPr>
+    </w:lvl>
+    <w:lvl w:ilvl="5">
+      <w:start w:val="1"/>
+      <w:numFmt w:val="decimal"/>
+      <w:lvlText w:val="%1.%2.%3.%4.%5.%6"/>
+      <w:lvlJc w:val="left"/>
+      <w:pPr>
+        <w:ind w:left="3240" w:hanging="1440"/>
+      </w:pPr>
+      <w:rPr>
+        <w:rFonts w:eastAsia="Times" w:cs="Times" w:hint="default"/>
+      </w:rPr>
+    </w:lvl>
+    <w:lvl w:ilvl="6">
+      <w:start w:val="1"/>
+      <w:numFmt w:val="decimal"/>
+      <w:lvlText w:val="%1.%2.%3.%4.%5.%6.%7"/>
+      <w:lvlJc w:val="left"/>
+      <w:pPr>
+        <w:ind w:left="3600" w:hanging="1440"/>
+      </w:pPr>
+      <w:rPr>
+        <w:rFonts w:eastAsia="Times" w:cs="Times" w:hint="default"/>
+      </w:rPr>
+    </w:lvl>
+    <w:lvl w:ilvl="7">
+      <w:start w:val="1"/>
+      <w:numFmt w:val="decimal"/>
+      <w:lvlText w:val="%1.%2.%3.%4.%5.%6.%7.%8"/>
+      <w:lvlJc w:val="left"/>
+      <w:pPr>
+        <w:ind w:left="4320" w:hanging="1800"/>
+      </w:pPr>
+      <w:rPr>
+        <w:rFonts w:eastAsia="Times" w:cs="Times" w:hint="default"/>
+      </w:rPr>
+    </w:lvl>
+    <w:lvl w:ilvl="8">
+      <w:start w:val="1"/>
+      <w:numFmt w:val="decimal"/>
+      <w:lvlText w:val="%1.%2.%3.%4.%5.%6.%7.%8.%9"/>
+      <w:lvlJc w:val="left"/>
+      <w:pPr>
+        <w:ind w:left="4680" w:hanging="1800"/>
+      </w:pPr>
+      <w:rPr>
+        <w:rFonts w:eastAsia="Times" w:cs="Times" w:hint="default"/>
+      </w:rPr>
+    </w:lvl>
+  </w:abstractNum>
+  <w:abstractNum w:abstractNumId="3" w15:restartNumberingAfterBreak="0">
     <w:nsid w:val="0C7761EC"/>
     <w:multiLevelType w:val="hybridMultilevel"/>
     <w:tmpl w:val="1812D018"/>
     <w:numStyleLink w:val="ImportedStyle3"/>
   </w:abstractNum>
-  <w:abstractNum w:abstractNumId="3" w15:restartNumberingAfterBreak="0">
+  <w:abstractNum w:abstractNumId="4" w15:restartNumberingAfterBreak="0">
+    <w:nsid w:val="1C50545A"/>
+    <w:multiLevelType w:val="multilevel"/>
+    <w:tmpl w:val="769CD328"/>
+    <w:lvl w:ilvl="0">
+      <w:start w:val="6"/>
+      <w:numFmt w:val="decimal"/>
+      <w:lvlText w:val="%1"/>
+      <w:lvlJc w:val="left"/>
+      <w:pPr>
+        <w:ind w:left="360" w:hanging="360"/>
+      </w:pPr>
+      <w:rPr>
+        <w:rFonts w:hint="default"/>
+      </w:rPr>
+    </w:lvl>
+    <w:lvl w:ilvl="1">
+      <w:start w:val="2"/>
+      <w:numFmt w:val="decimal"/>
+      <w:lvlText w:val="%1.%2"/>
+      <w:lvlJc w:val="left"/>
+      <w:pPr>
+        <w:ind w:left="360" w:hanging="360"/>
+      </w:pPr>
+      <w:rPr>
+        <w:rFonts w:hint="default"/>
+      </w:rPr>
+    </w:lvl>
+    <w:lvl w:ilvl="2">
+      <w:start w:val="1"/>
+      <w:numFmt w:val="decimal"/>
+      <w:lvlText w:val="%1.%2.%3"/>
+      <w:lvlJc w:val="left"/>
+      <w:pPr>
+        <w:ind w:left="720" w:hanging="720"/>
+      </w:pPr>
+      <w:rPr>
+        <w:rFonts w:hint="default"/>
+      </w:rPr>
+    </w:lvl>
+    <w:lvl w:ilvl="3">
+      <w:start w:val="1"/>
+      <w:numFmt w:val="decimal"/>
+      <w:lvlText w:val="%1.%2.%3.%4"/>
+      <w:lvlJc w:val="left"/>
+      <w:pPr>
+        <w:ind w:left="1080" w:hanging="1080"/>
+      </w:pPr>
+      <w:rPr>
+        <w:rFonts w:hint="default"/>
+      </w:rPr>
+    </w:lvl>
+    <w:lvl w:ilvl="4">
+      <w:start w:val="1"/>
+      <w:numFmt w:val="decimal"/>
+      <w:lvlText w:val="%1.%2.%3.%4.%5"/>
+      <w:lvlJc w:val="left"/>
+      <w:pPr>
+        <w:ind w:left="1080" w:hanging="1080"/>
+      </w:pPr>
+      <w:rPr>
+        <w:rFonts w:hint="default"/>
+      </w:rPr>
+    </w:lvl>
+    <w:lvl w:ilvl="5">
+      <w:start w:val="1"/>
+      <w:numFmt w:val="decimal"/>
+      <w:lvlText w:val="%1.%2.%3.%4.%5.%6"/>
+      <w:lvlJc w:val="left"/>
+      <w:pPr>
+        <w:ind w:left="1440" w:hanging="1440"/>
+      </w:pPr>
+      <w:rPr>
+        <w:rFonts w:hint="default"/>
+      </w:rPr>
+    </w:lvl>
+    <w:lvl w:ilvl="6">
+      <w:start w:val="1"/>
+      <w:numFmt w:val="decimal"/>
+      <w:lvlText w:val="%1.%2.%3.%4.%5.%6.%7"/>
+      <w:lvlJc w:val="left"/>
+      <w:pPr>
+        <w:ind w:left="1440" w:hanging="1440"/>
+      </w:pPr>
+      <w:rPr>
+        <w:rFonts w:hint="default"/>
+      </w:rPr>
+    </w:lvl>
+    <w:lvl w:ilvl="7">
+      <w:start w:val="1"/>
+      <w:numFmt w:val="decimal"/>
+      <w:lvlText w:val="%1.%2.%3.%4.%5.%6.%7.%8"/>
+      <w:lvlJc w:val="left"/>
+      <w:pPr>
+        <w:ind w:left="1800" w:hanging="1800"/>
+      </w:pPr>
+      <w:rPr>
+        <w:rFonts w:hint="default"/>
+      </w:rPr>
+    </w:lvl>
+    <w:lvl w:ilvl="8">
+      <w:start w:val="1"/>
+      <w:numFmt w:val="decimal"/>
+      <w:lvlText w:val="%1.%2.%3.%4.%5.%6.%7.%8.%9"/>
+      <w:lvlJc w:val="left"/>
+      <w:pPr>
+        <w:ind w:left="1800" w:hanging="1800"/>
+      </w:pPr>
+      <w:rPr>
+        <w:rFonts w:hint="default"/>
+      </w:rPr>
+    </w:lvl>
+  </w:abstractNum>
+  <w:abstractNum w:abstractNumId="5" w15:restartNumberingAfterBreak="0">
     <w:nsid w:val="1F0D7100"/>
     <w:multiLevelType w:val="multilevel"/>
     <w:tmpl w:val="88D6F854"/>
@@ -12104,19 +12165,19 @@
       </w:rPr>
     </w:lvl>
   </w:abstractNum>
-  <w:abstractNum w:abstractNumId="4" w15:restartNumberingAfterBreak="0">
+  <w:abstractNum w:abstractNumId="6" w15:restartNumberingAfterBreak="0">
     <w:nsid w:val="24BC66C1"/>
     <w:multiLevelType w:val="hybridMultilevel"/>
     <w:tmpl w:val="C54694D0"/>
     <w:numStyleLink w:val="Bullets"/>
   </w:abstractNum>
-  <w:abstractNum w:abstractNumId="5" w15:restartNumberingAfterBreak="0">
+  <w:abstractNum w:abstractNumId="7" w15:restartNumberingAfterBreak="0">
     <w:nsid w:val="280214A8"/>
     <w:multiLevelType w:val="hybridMultilevel"/>
     <w:tmpl w:val="093E0F24"/>
     <w:numStyleLink w:val="ImportedStyle2"/>
   </w:abstractNum>
-  <w:abstractNum w:abstractNumId="6" w15:restartNumberingAfterBreak="0">
+  <w:abstractNum w:abstractNumId="8" w15:restartNumberingAfterBreak="0">
     <w:nsid w:val="39CB6BEC"/>
     <w:multiLevelType w:val="hybridMultilevel"/>
     <w:tmpl w:val="093E0F24"/>
@@ -12383,13 +12444,13 @@
       </w:rPr>
     </w:lvl>
   </w:abstractNum>
-  <w:abstractNum w:abstractNumId="7" w15:restartNumberingAfterBreak="0">
+  <w:abstractNum w:abstractNumId="9" w15:restartNumberingAfterBreak="0">
     <w:nsid w:val="45225A44"/>
     <w:multiLevelType w:val="hybridMultilevel"/>
     <w:tmpl w:val="11D8F2F8"/>
     <w:numStyleLink w:val="ImportedStyle4"/>
   </w:abstractNum>
-  <w:abstractNum w:abstractNumId="8" w15:restartNumberingAfterBreak="0">
+  <w:abstractNum w:abstractNumId="10" w15:restartNumberingAfterBreak="0">
     <w:nsid w:val="5AFE1CFF"/>
     <w:multiLevelType w:val="hybridMultilevel"/>
     <w:tmpl w:val="1812D018"/>
@@ -12656,13 +12717,13 @@
       </w:rPr>
     </w:lvl>
   </w:abstractNum>
-  <w:abstractNum w:abstractNumId="9" w15:restartNumberingAfterBreak="0">
+  <w:abstractNum w:abstractNumId="11" w15:restartNumberingAfterBreak="0">
     <w:nsid w:val="65DB3D11"/>
     <w:multiLevelType w:val="hybridMultilevel"/>
     <w:tmpl w:val="D616844A"/>
     <w:numStyleLink w:val="ImportedStyle5"/>
   </w:abstractNum>
-  <w:abstractNum w:abstractNumId="10" w15:restartNumberingAfterBreak="0">
+  <w:abstractNum w:abstractNumId="12" w15:restartNumberingAfterBreak="0">
     <w:nsid w:val="68ED2C44"/>
     <w:multiLevelType w:val="hybridMultilevel"/>
     <w:tmpl w:val="D616844A"/>
@@ -12929,7 +12990,120 @@
       </w:rPr>
     </w:lvl>
   </w:abstractNum>
-  <w:abstractNum w:abstractNumId="11" w15:restartNumberingAfterBreak="0">
+  <w:abstractNum w:abstractNumId="13" w15:restartNumberingAfterBreak="0">
+    <w:nsid w:val="70716901"/>
+    <w:multiLevelType w:val="hybridMultilevel"/>
+    <w:tmpl w:val="5780403C"/>
+    <w:lvl w:ilvl="0" w:tplc="04160001">
+      <w:start w:val="1"/>
+      <w:numFmt w:val="bullet"/>
+      <w:lvlText w:val=""/>
+      <w:lvlJc w:val="left"/>
+      <w:pPr>
+        <w:ind w:left="720" w:hanging="360"/>
+      </w:pPr>
+      <w:rPr>
+        <w:rFonts w:ascii="Symbol" w:hAnsi="Symbol" w:hint="default"/>
+      </w:rPr>
+    </w:lvl>
+    <w:lvl w:ilvl="1" w:tplc="04160003" w:tentative="1">
+      <w:start w:val="1"/>
+      <w:numFmt w:val="bullet"/>
+      <w:lvlText w:val="o"/>
+      <w:lvlJc w:val="left"/>
+      <w:pPr>
+        <w:ind w:left="1440" w:hanging="360"/>
+      </w:pPr>
+      <w:rPr>
+        <w:rFonts w:ascii="Courier New" w:hAnsi="Courier New" w:cs="Courier New" w:hint="default"/>
+      </w:rPr>
+    </w:lvl>
+    <w:lvl w:ilvl="2" w:tplc="04160005" w:tentative="1">
+      <w:start w:val="1"/>
+      <w:numFmt w:val="bullet"/>
+      <w:lvlText w:val=""/>
+      <w:lvlJc w:val="left"/>
+      <w:pPr>
+        <w:ind w:left="2160" w:hanging="360"/>
+      </w:pPr>
+      <w:rPr>
+        <w:rFonts w:ascii="Wingdings" w:hAnsi="Wingdings" w:hint="default"/>
+      </w:rPr>
+    </w:lvl>
+    <w:lvl w:ilvl="3" w:tplc="04160001" w:tentative="1">
+      <w:start w:val="1"/>
+      <w:numFmt w:val="bullet"/>
+      <w:lvlText w:val=""/>
+      <w:lvlJc w:val="left"/>
+      <w:pPr>
+        <w:ind w:left="2880" w:hanging="360"/>
+      </w:pPr>
+      <w:rPr>
+        <w:rFonts w:ascii="Symbol" w:hAnsi="Symbol" w:hint="default"/>
+      </w:rPr>
+    </w:lvl>
+    <w:lvl w:ilvl="4" w:tplc="04160003" w:tentative="1">
+      <w:start w:val="1"/>
+      <w:numFmt w:val="bullet"/>
+      <w:lvlText w:val="o"/>
+      <w:lvlJc w:val="left"/>
+      <w:pPr>
+        <w:ind w:left="3600" w:hanging="360"/>
+      </w:pPr>
+      <w:rPr>
+        <w:rFonts w:ascii="Courier New" w:hAnsi="Courier New" w:cs="Courier New" w:hint="default"/>
+      </w:rPr>
+    </w:lvl>
+    <w:lvl w:ilvl="5" w:tplc="04160005" w:tentative="1">
+      <w:start w:val="1"/>
+      <w:numFmt w:val="bullet"/>
+      <w:lvlText w:val=""/>
+      <w:lvlJc w:val="left"/>
+      <w:pPr>
+        <w:ind w:left="4320" w:hanging="360"/>
+      </w:pPr>
+      <w:rPr>
+        <w:rFonts w:ascii="Wingdings" w:hAnsi="Wingdings" w:hint="default"/>
+      </w:rPr>
+    </w:lvl>
+    <w:lvl w:ilvl="6" w:tplc="04160001" w:tentative="1">
+      <w:start w:val="1"/>
+      <w:numFmt w:val="bullet"/>
+      <w:lvlText w:val=""/>
+      <w:lvlJc w:val="left"/>
+      <w:pPr>
+        <w:ind w:left="5040" w:hanging="360"/>
+      </w:pPr>
+      <w:rPr>
+        <w:rFonts w:ascii="Symbol" w:hAnsi="Symbol" w:hint="default"/>
+      </w:rPr>
+    </w:lvl>
+    <w:lvl w:ilvl="7" w:tplc="04160003" w:tentative="1">
+      <w:start w:val="1"/>
+      <w:numFmt w:val="bullet"/>
+      <w:lvlText w:val="o"/>
+      <w:lvlJc w:val="left"/>
+      <w:pPr>
+        <w:ind w:left="5760" w:hanging="360"/>
+      </w:pPr>
+      <w:rPr>
+        <w:rFonts w:ascii="Courier New" w:hAnsi="Courier New" w:cs="Courier New" w:hint="default"/>
+      </w:rPr>
+    </w:lvl>
+    <w:lvl w:ilvl="8" w:tplc="04160005" w:tentative="1">
+      <w:start w:val="1"/>
+      <w:numFmt w:val="bullet"/>
+      <w:lvlText w:val=""/>
+      <w:lvlJc w:val="left"/>
+      <w:pPr>
+        <w:ind w:left="6480" w:hanging="360"/>
+      </w:pPr>
+      <w:rPr>
+        <w:rFonts w:ascii="Wingdings" w:hAnsi="Wingdings" w:hint="default"/>
+      </w:rPr>
+    </w:lvl>
+  </w:abstractNum>
+  <w:abstractNum w:abstractNumId="14" w15:restartNumberingAfterBreak="0">
     <w:nsid w:val="71192834"/>
     <w:multiLevelType w:val="hybridMultilevel"/>
     <w:tmpl w:val="11D8F2F8"/>
@@ -13238,7 +13412,7 @@
       </w:rPr>
     </w:lvl>
   </w:abstractNum>
-  <w:abstractNum w:abstractNumId="12" w15:restartNumberingAfterBreak="0">
+  <w:abstractNum w:abstractNumId="15" w15:restartNumberingAfterBreak="0">
     <w:nsid w:val="726C67A1"/>
     <w:multiLevelType w:val="multilevel"/>
     <w:tmpl w:val="88D6F854"/>
@@ -15774,13 +15948,13 @@
     </w:lvlOverride>
   </w:num>
   <w:num w:numId="11">
-    <w:abstractNumId w:val="3"/>
+    <w:abstractNumId w:val="5"/>
   </w:num>
   <w:num w:numId="12">
-    <w:abstractNumId w:val="12"/>
+    <w:abstractNumId w:val="15"/>
   </w:num>
   <w:num w:numId="13">
-    <w:abstractNumId w:val="12"/>
+    <w:abstractNumId w:val="15"/>
     <w:lvlOverride w:ilvl="0">
       <w:lvl w:ilvl="0">
         <w:start w:val="1"/>
@@ -16049,7 +16223,7 @@
     </w:lvlOverride>
   </w:num>
   <w:num w:numId="14">
-    <w:abstractNumId w:val="12"/>
+    <w:abstractNumId w:val="15"/>
     <w:lvlOverride w:ilvl="0">
       <w:startOverride w:val="3"/>
       <w:lvl w:ilvl="0">
@@ -16330,13 +16504,13 @@
     </w:lvlOverride>
   </w:num>
   <w:num w:numId="15">
-    <w:abstractNumId w:val="6"/>
+    <w:abstractNumId w:val="8"/>
   </w:num>
   <w:num w:numId="16">
-    <w:abstractNumId w:val="5"/>
+    <w:abstractNumId w:val="7"/>
   </w:num>
   <w:num w:numId="17">
-    <w:abstractNumId w:val="12"/>
+    <w:abstractNumId w:val="15"/>
     <w:lvlOverride w:ilvl="0">
       <w:startOverride w:val="4"/>
       <w:lvl w:ilvl="0">
@@ -16617,7 +16791,7 @@
     </w:lvlOverride>
   </w:num>
   <w:num w:numId="18">
-    <w:abstractNumId w:val="12"/>
+    <w:abstractNumId w:val="15"/>
     <w:lvlOverride w:ilvl="0">
       <w:startOverride w:val="5"/>
       <w:lvl w:ilvl="0">
@@ -16895,13 +17069,13 @@
     </w:lvlOverride>
   </w:num>
   <w:num w:numId="19">
-    <w:abstractNumId w:val="8"/>
+    <w:abstractNumId w:val="10"/>
   </w:num>
   <w:num w:numId="20">
-    <w:abstractNumId w:val="2"/>
+    <w:abstractNumId w:val="3"/>
   </w:num>
   <w:num w:numId="21">
-    <w:abstractNumId w:val="12"/>
+    <w:abstractNumId w:val="15"/>
     <w:lvlOverride w:ilvl="0">
       <w:startOverride w:val="1"/>
       <w:lvl w:ilvl="0">
@@ -17179,13 +17353,13 @@
     </w:lvlOverride>
   </w:num>
   <w:num w:numId="22">
-    <w:abstractNumId w:val="11"/>
+    <w:abstractNumId w:val="14"/>
   </w:num>
   <w:num w:numId="23">
-    <w:abstractNumId w:val="7"/>
+    <w:abstractNumId w:val="9"/>
   </w:num>
   <w:num w:numId="24">
-    <w:abstractNumId w:val="12"/>
+    <w:abstractNumId w:val="15"/>
     <w:lvlOverride w:ilvl="0">
       <w:startOverride w:val="1"/>
       <w:lvl w:ilvl="0">
@@ -17463,7 +17637,7 @@
     </w:lvlOverride>
   </w:num>
   <w:num w:numId="25">
-    <w:abstractNumId w:val="12"/>
+    <w:abstractNumId w:val="15"/>
     <w:lvlOverride w:ilvl="0">
       <w:startOverride w:val="1"/>
       <w:lvl w:ilvl="0">
@@ -17741,7 +17915,7 @@
     </w:lvlOverride>
   </w:num>
   <w:num w:numId="26">
-    <w:abstractNumId w:val="12"/>
+    <w:abstractNumId w:val="15"/>
     <w:lvlOverride w:ilvl="0">
       <w:startOverride w:val="1"/>
       <w:lvl w:ilvl="0">
@@ -18019,19 +18193,19 @@
     </w:lvlOverride>
   </w:num>
   <w:num w:numId="27">
-    <w:abstractNumId w:val="10"/>
+    <w:abstractNumId w:val="12"/>
   </w:num>
   <w:num w:numId="28">
-    <w:abstractNumId w:val="9"/>
+    <w:abstractNumId w:val="11"/>
   </w:num>
   <w:num w:numId="29">
     <w:abstractNumId w:val="1"/>
   </w:num>
   <w:num w:numId="30">
-    <w:abstractNumId w:val="4"/>
+    <w:abstractNumId w:val="6"/>
   </w:num>
   <w:num w:numId="31">
-    <w:abstractNumId w:val="12"/>
+    <w:abstractNumId w:val="15"/>
     <w:lvlOverride w:ilvl="0">
       <w:startOverride w:val="6"/>
       <w:lvl w:ilvl="0">
@@ -18309,9 +18483,9 @@
     </w:lvlOverride>
   </w:num>
   <w:num w:numId="32">
-    <w:abstractNumId w:val="9"/>
+    <w:abstractNumId w:val="11"/>
     <w:lvlOverride w:ilvl="0">
-      <w:lvl w:ilvl="0" w:tplc="66BEDDDA">
+      <w:lvl w:ilvl="0" w:tplc="6246A5D2">
         <w:start w:val="1"/>
         <w:numFmt w:val="bullet"/>
         <w:lvlText w:val="·"/>
@@ -18342,7 +18516,7 @@
       </w:lvl>
     </w:lvlOverride>
     <w:lvlOverride w:ilvl="1">
-      <w:lvl w:ilvl="1" w:tplc="B0486596">
+      <w:lvl w:ilvl="1" w:tplc="D520B3BA">
         <w:start w:val="1"/>
         <w:numFmt w:val="bullet"/>
         <w:lvlText w:val="o"/>
@@ -18373,7 +18547,7 @@
       </w:lvl>
     </w:lvlOverride>
     <w:lvlOverride w:ilvl="2">
-      <w:lvl w:ilvl="2" w:tplc="8098B08C">
+      <w:lvl w:ilvl="2" w:tplc="9ADA48AA">
         <w:start w:val="1"/>
         <w:numFmt w:val="bullet"/>
         <w:lvlText w:val="▪"/>
@@ -18404,7 +18578,7 @@
       </w:lvl>
     </w:lvlOverride>
     <w:lvlOverride w:ilvl="3">
-      <w:lvl w:ilvl="3" w:tplc="74461B9C">
+      <w:lvl w:ilvl="3" w:tplc="F83E28FA">
         <w:start w:val="1"/>
         <w:numFmt w:val="bullet"/>
         <w:lvlText w:val="·"/>
@@ -18435,7 +18609,7 @@
       </w:lvl>
     </w:lvlOverride>
     <w:lvlOverride w:ilvl="4">
-      <w:lvl w:ilvl="4" w:tplc="7486CB6E">
+      <w:lvl w:ilvl="4" w:tplc="774650B4">
         <w:start w:val="1"/>
         <w:numFmt w:val="bullet"/>
         <w:lvlText w:val="o"/>
@@ -18466,7 +18640,7 @@
       </w:lvl>
     </w:lvlOverride>
     <w:lvlOverride w:ilvl="5">
-      <w:lvl w:ilvl="5" w:tplc="F55A0500">
+      <w:lvl w:ilvl="5" w:tplc="8E3638DC">
         <w:start w:val="1"/>
         <w:numFmt w:val="bullet"/>
         <w:lvlText w:val="▪"/>
@@ -18497,7 +18671,7 @@
       </w:lvl>
     </w:lvlOverride>
     <w:lvlOverride w:ilvl="6">
-      <w:lvl w:ilvl="6" w:tplc="11449E7A">
+      <w:lvl w:ilvl="6" w:tplc="C4D4897C">
         <w:start w:val="1"/>
         <w:numFmt w:val="bullet"/>
         <w:lvlText w:val="·"/>
@@ -18528,7 +18702,7 @@
       </w:lvl>
     </w:lvlOverride>
     <w:lvlOverride w:ilvl="7">
-      <w:lvl w:ilvl="7" w:tplc="39061B4E">
+      <w:lvl w:ilvl="7" w:tplc="F426F756">
         <w:start w:val="1"/>
         <w:numFmt w:val="bullet"/>
         <w:lvlText w:val="o"/>
@@ -18559,7 +18733,7 @@
       </w:lvl>
     </w:lvlOverride>
     <w:lvlOverride w:ilvl="8">
-      <w:lvl w:ilvl="8" w:tplc="D4E0330A">
+      <w:lvl w:ilvl="8" w:tplc="30DE23E4">
         <w:start w:val="1"/>
         <w:numFmt w:val="bullet"/>
         <w:lvlText w:val="▪"/>
@@ -18589,6 +18763,15 @@
         </w:rPr>
       </w:lvl>
     </w:lvlOverride>
+  </w:num>
+  <w:num w:numId="33">
+    <w:abstractNumId w:val="4"/>
+  </w:num>
+  <w:num w:numId="34">
+    <w:abstractNumId w:val="2"/>
+  </w:num>
+  <w:num w:numId="35">
+    <w:abstractNumId w:val="13"/>
   </w:num>
 </w:numbering>
 </file>

</xml_diff>